<commit_message>
Customize Misc settings & notes
</commit_message>
<xml_diff>
--- a/wp-content/themes/udemy/assets/notes/Wordpress Notes.docx
+++ b/wp-content/themes/udemy/assets/notes/Wordpress Notes.docx
@@ -4280,6 +4280,9 @@
       <w:r>
         <w:t xml:space="preserve">Customizer </w:t>
       </w:r>
+      <w:r>
+        <w:t>API</w:t>
+      </w:r>
     </w:p>
     <w:p>
       <w:r>
@@ -4959,10 +4962,193 @@
     </w:p>
     <w:p>
       <w:pPr>
-        <w:rPr>
-          <w:color w:val="4472C4" w:themeColor="accent1"/>
-        </w:rPr>
-      </w:pPr>
+        <w:pStyle w:val="Heading3"/>
+      </w:pPr>
+      <w:r>
+        <w:t xml:space="preserve">Output Page ID </w:t>
+      </w:r>
+      <w:r>
+        <w:t>U</w:t>
+      </w:r>
+      <w:r>
+        <w:t>sing Permalinks</w:t>
+      </w:r>
+    </w:p>
+    <w:p>
+      <w:r>
+        <w:tab/>
+        <w:t xml:space="preserve">When using permalinks to output a </w:t>
+      </w:r>
+      <w:proofErr w:type="spellStart"/>
+      <w:r>
+        <w:t>href</w:t>
+      </w:r>
+      <w:proofErr w:type="spellEnd"/>
+      <w:r>
+        <w:t xml:space="preserve"> link, you can use </w:t>
+      </w:r>
+      <w:proofErr w:type="spellStart"/>
+      <w:r>
+        <w:rPr>
+          <w:color w:val="4472C4" w:themeColor="accent1"/>
+        </w:rPr>
+        <w:t>get_theme_mod</w:t>
+      </w:r>
+      <w:proofErr w:type="spellEnd"/>
+      <w:r>
+        <w:rPr>
+          <w:color w:val="4472C4" w:themeColor="accent1"/>
+        </w:rPr>
+        <w:t xml:space="preserve"> (‘</w:t>
+      </w:r>
+      <w:proofErr w:type="spellStart"/>
+      <w:r>
+        <w:rPr>
+          <w:color w:val="4472C4" w:themeColor="accent1"/>
+        </w:rPr>
+        <w:t>function_name</w:t>
+      </w:r>
+      <w:proofErr w:type="spellEnd"/>
+      <w:r>
+        <w:rPr>
+          <w:color w:val="4472C4" w:themeColor="accent1"/>
+        </w:rPr>
+        <w:t xml:space="preserve">’) </w:t>
+      </w:r>
+      <w:r>
+        <w:t>to output the ID of the page</w:t>
+      </w:r>
+    </w:p>
+    <w:p>
+      <w:pPr>
+        <w:rPr>
+          <w:color w:val="4472C4" w:themeColor="accent1"/>
+        </w:rPr>
+      </w:pPr>
+      <w:r>
+        <w:tab/>
+      </w:r>
+      <w:r>
+        <w:rPr>
+          <w:color w:val="4472C4" w:themeColor="accent1"/>
+        </w:rPr>
+        <w:t xml:space="preserve">&lt;a </w:t>
+      </w:r>
+      <w:proofErr w:type="spellStart"/>
+      <w:r>
+        <w:rPr>
+          <w:color w:val="4472C4" w:themeColor="accent1"/>
+        </w:rPr>
+        <w:t>href</w:t>
+      </w:r>
+      <w:proofErr w:type="spellEnd"/>
+      <w:r>
+        <w:rPr>
+          <w:color w:val="4472C4" w:themeColor="accent1"/>
+        </w:rPr>
+        <w:t>="&lt;?</w:t>
+      </w:r>
+      <w:proofErr w:type="spellStart"/>
+      <w:r>
+        <w:rPr>
+          <w:color w:val="4472C4" w:themeColor="accent1"/>
+        </w:rPr>
+        <w:t>php</w:t>
+      </w:r>
+      <w:proofErr w:type="spellEnd"/>
+      <w:r>
+        <w:rPr>
+          <w:color w:val="4472C4" w:themeColor="accent1"/>
+        </w:rPr>
+        <w:t xml:space="preserve"> </w:t>
+      </w:r>
+      <w:proofErr w:type="spellStart"/>
+      <w:r>
+        <w:rPr>
+          <w:color w:val="4472C4" w:themeColor="accent1"/>
+        </w:rPr>
+        <w:t>the_permalink</w:t>
+      </w:r>
+      <w:proofErr w:type="spellEnd"/>
+      <w:r>
+        <w:rPr>
+          <w:color w:val="4472C4" w:themeColor="accent1"/>
+        </w:rPr>
+        <w:t>(</w:t>
+      </w:r>
+      <w:proofErr w:type="spellStart"/>
+      <w:r>
+        <w:rPr>
+          <w:color w:val="4472C4" w:themeColor="accent1"/>
+        </w:rPr>
+        <w:t>get_theme_mod</w:t>
+      </w:r>
+      <w:proofErr w:type="spellEnd"/>
+      <w:r>
+        <w:rPr>
+          <w:color w:val="4472C4" w:themeColor="accent1"/>
+        </w:rPr>
+        <w:t xml:space="preserve"> ( '</w:t>
+      </w:r>
+      <w:proofErr w:type="spellStart"/>
+      <w:r>
+        <w:rPr>
+          <w:color w:val="4472C4" w:themeColor="accent1"/>
+        </w:rPr>
+        <w:t>ju_footer_privacy_page</w:t>
+      </w:r>
+      <w:proofErr w:type="spellEnd"/>
+      <w:r>
+        <w:rPr>
+          <w:color w:val="4472C4" w:themeColor="accent1"/>
+        </w:rPr>
+        <w:t>')); ?&gt;"&gt;Terms of Service&lt;/a&gt;</w:t>
+      </w:r>
+    </w:p>
+    <w:p>
+      <w:pPr>
+        <w:rPr>
+          <w:i/>
+          <w:iCs/>
+        </w:rPr>
+      </w:pPr>
+      <w:r>
+        <w:rPr>
+          <w:i/>
+          <w:iCs/>
+        </w:rPr>
+        <w:tab/>
+      </w:r>
+      <w:r>
+        <w:rPr>
+          <w:i/>
+          <w:iCs/>
+        </w:rPr>
+        <w:tab/>
+      </w:r>
+      <w:r>
+        <w:rPr>
+          <w:i/>
+          <w:iCs/>
+        </w:rPr>
+        <w:t xml:space="preserve">See </w:t>
+      </w:r>
+      <w:proofErr w:type="spellStart"/>
+      <w:r>
+        <w:rPr>
+          <w:i/>
+          <w:iCs/>
+        </w:rPr>
+        <w:t>footer.php</w:t>
+      </w:r>
+      <w:proofErr w:type="spellEnd"/>
+      <w:r>
+        <w:rPr>
+          <w:i/>
+          <w:iCs/>
+        </w:rPr>
+        <w:t xml:space="preserve"> example</w:t>
+      </w:r>
     </w:p>
     <w:p/>
     <w:p>

</xml_diff>

<commit_message>
color picker & upload controller
</commit_message>
<xml_diff>
--- a/wp-content/themes/udemy/assets/notes/Wordpress Notes.docx
+++ b/wp-content/themes/udemy/assets/notes/Wordpress Notes.docx
@@ -1,6 +1,6 @@
 
 <file path=word/document.xml><?xml version="1.0" encoding="utf-8"?>
-<w:document xmlns:wpc="http://schemas.microsoft.com/office/word/2010/wordprocessingCanvas" xmlns:cx="http://schemas.microsoft.com/office/drawing/2014/chartex" xmlns:cx1="http://schemas.microsoft.com/office/drawing/2015/9/8/chartex" xmlns:cx2="http://schemas.microsoft.com/office/drawing/2015/10/21/chartex" xmlns:cx3="http://schemas.microsoft.com/office/drawing/2016/5/9/chartex" xmlns:cx4="http://schemas.microsoft.com/office/drawing/2016/5/10/chartex" xmlns:cx5="http://schemas.microsoft.com/office/drawing/2016/5/11/chartex" xmlns:cx6="http://schemas.microsoft.com/office/drawing/2016/5/12/chartex" xmlns:cx7="http://schemas.microsoft.com/office/drawing/2016/5/13/chartex" xmlns:cx8="http://schemas.microsoft.com/office/drawing/2016/5/14/chartex" xmlns:mc="http://schemas.openxmlformats.org/markup-compatibility/2006" xmlns:aink="http://schemas.microsoft.com/office/drawing/2016/ink" xmlns:am3d="http://schemas.microsoft.com/office/drawing/2017/model3d" xmlns:o="urn:schemas-microsoft-com:office:office" xmlns:r="http://schemas.openxmlformats.org/officeDocument/2006/relationships" xmlns:m="http://schemas.openxmlformats.org/officeDocument/2006/math" xmlns:v="urn:schemas-microsoft-com:vml" xmlns:wp14="http://schemas.microsoft.com/office/word/2010/wordprocessingDrawing" xmlns:wp="http://schemas.openxmlformats.org/drawingml/2006/wordprocessingDrawing" xmlns:w10="urn:schemas-microsoft-com:office:word" xmlns:w="http://schemas.openxmlformats.org/wordprocessingml/2006/main" xmlns:w14="http://schemas.microsoft.com/office/word/2010/wordml" xmlns:w15="http://schemas.microsoft.com/office/word/2012/wordml" xmlns:w16cex="http://schemas.microsoft.com/office/word/2018/wordml/cex" xmlns:w16cid="http://schemas.microsoft.com/office/word/2016/wordml/cid" xmlns:w16="http://schemas.microsoft.com/office/word/2018/wordml" xmlns:w16sdtdh="http://schemas.microsoft.com/office/word/2020/wordml/sdtdatahash" xmlns:w16se="http://schemas.microsoft.com/office/word/2015/wordml/symex" xmlns:wpg="http://schemas.microsoft.com/office/word/2010/wordprocessingGroup" xmlns:wpi="http://schemas.microsoft.com/office/word/2010/wordprocessingInk" xmlns:wne="http://schemas.microsoft.com/office/word/2006/wordml" xmlns:wps="http://schemas.microsoft.com/office/word/2010/wordprocessingShape" mc:Ignorable="w14 w15 w16se w16cid w16 w16cex w16sdtdh wp14">
+<w:document xmlns:wpc="http://schemas.microsoft.com/office/word/2010/wordprocessingCanvas" xmlns:cx="http://schemas.microsoft.com/office/drawing/2014/chartex" xmlns:cx1="http://schemas.microsoft.com/office/drawing/2015/9/8/chartex" xmlns:cx2="http://schemas.microsoft.com/office/drawing/2015/10/21/chartex" xmlns:cx3="http://schemas.microsoft.com/office/drawing/2016/5/9/chartex" xmlns:cx4="http://schemas.microsoft.com/office/drawing/2016/5/10/chartex" xmlns:cx5="http://schemas.microsoft.com/office/drawing/2016/5/11/chartex" xmlns:cx6="http://schemas.microsoft.com/office/drawing/2016/5/12/chartex" xmlns:cx7="http://schemas.microsoft.com/office/drawing/2016/5/13/chartex" xmlns:cx8="http://schemas.microsoft.com/office/drawing/2016/5/14/chartex" xmlns:mc="http://schemas.openxmlformats.org/markup-compatibility/2006" xmlns:aink="http://schemas.microsoft.com/office/drawing/2016/ink" xmlns:am3d="http://schemas.microsoft.com/office/drawing/2017/model3d" xmlns:o="urn:schemas-microsoft-com:office:office" xmlns:oel="http://schemas.microsoft.com/office/2019/extlst" xmlns:r="http://schemas.openxmlformats.org/officeDocument/2006/relationships" xmlns:m="http://schemas.openxmlformats.org/officeDocument/2006/math" xmlns:v="urn:schemas-microsoft-com:vml" xmlns:wp14="http://schemas.microsoft.com/office/word/2010/wordprocessingDrawing" xmlns:wp="http://schemas.openxmlformats.org/drawingml/2006/wordprocessingDrawing" xmlns:w10="urn:schemas-microsoft-com:office:word" xmlns:w="http://schemas.openxmlformats.org/wordprocessingml/2006/main" xmlns:w14="http://schemas.microsoft.com/office/word/2010/wordml" xmlns:w15="http://schemas.microsoft.com/office/word/2012/wordml" xmlns:w16cex="http://schemas.microsoft.com/office/word/2018/wordml/cex" xmlns:w16cid="http://schemas.microsoft.com/office/word/2016/wordml/cid" xmlns:w16="http://schemas.microsoft.com/office/word/2018/wordml" xmlns:w16sdtdh="http://schemas.microsoft.com/office/word/2020/wordml/sdtdatahash" xmlns:w16se="http://schemas.microsoft.com/office/word/2015/wordml/symex" xmlns:wpg="http://schemas.microsoft.com/office/word/2010/wordprocessingGroup" xmlns:wpi="http://schemas.microsoft.com/office/word/2010/wordprocessingInk" xmlns:wne="http://schemas.microsoft.com/office/word/2006/wordml" xmlns:wps="http://schemas.microsoft.com/office/word/2010/wordprocessingShape" mc:Ignorable="w14 w15 w16se w16cid w16 w16cex w16sdtdh wp14">
   <w:body>
     <w:p>
       <w:pPr>
@@ -248,9 +248,136 @@
       </w:r>
     </w:p>
     <w:p>
-      <w:pPr>
-        <w:pStyle w:val="Heading3"/>
-      </w:pPr>
+      <w:proofErr w:type="spellStart"/>
+      <w:r>
+        <w:rPr>
+          <w:b/>
+          <w:bCs/>
+        </w:rPr>
+        <w:t>var_dump</w:t>
+      </w:r>
+      <w:proofErr w:type="spellEnd"/>
+      <w:r>
+        <w:t xml:space="preserve"> – a way of outputting a parameter/variable to see it’s content</w:t>
+      </w:r>
+    </w:p>
+    <w:p>
+      <w:r>
+        <w:tab/>
+        <w:t xml:space="preserve">this is done in a </w:t>
+      </w:r>
+      <w:proofErr w:type="spellStart"/>
+      <w:r>
+        <w:t>php</w:t>
+      </w:r>
+      <w:proofErr w:type="spellEnd"/>
+      <w:r>
+        <w:t xml:space="preserve"> file that outputs to the DOM</w:t>
+      </w:r>
+    </w:p>
+    <w:p>
+      <w:r>
+        <w:tab/>
+        <w:t>in the example, it was done in the theme-</w:t>
+      </w:r>
+      <w:proofErr w:type="spellStart"/>
+      <w:r>
+        <w:t>customizer.php</w:t>
+      </w:r>
+      <w:proofErr w:type="spellEnd"/>
+      <w:r>
+        <w:t xml:space="preserve"> file under the first f()</w:t>
+      </w:r>
+    </w:p>
+    <w:p>
+      <w:pPr>
+        <w:rPr>
+          <w:color w:val="4472C4" w:themeColor="accent1"/>
+        </w:rPr>
+      </w:pPr>
+      <w:r>
+        <w:tab/>
+      </w:r>
+      <w:r>
+        <w:rPr>
+          <w:color w:val="4472C4" w:themeColor="accent1"/>
+        </w:rPr>
+        <w:t>echo '&lt;pre&gt;';</w:t>
+      </w:r>
+    </w:p>
+    <w:p>
+      <w:pPr>
+        <w:rPr>
+          <w:color w:val="4472C4" w:themeColor="accent1"/>
+        </w:rPr>
+      </w:pPr>
+      <w:r>
+        <w:rPr>
+          <w:color w:val="4472C4" w:themeColor="accent1"/>
+        </w:rPr>
+        <w:t xml:space="preserve">    </w:t>
+      </w:r>
+      <w:r>
+        <w:rPr>
+          <w:color w:val="4472C4" w:themeColor="accent1"/>
+        </w:rPr>
+        <w:tab/>
+      </w:r>
+      <w:proofErr w:type="spellStart"/>
+      <w:r>
+        <w:rPr>
+          <w:color w:val="4472C4" w:themeColor="accent1"/>
+        </w:rPr>
+        <w:t>var_dump</w:t>
+      </w:r>
+      <w:proofErr w:type="spellEnd"/>
+      <w:r>
+        <w:rPr>
+          <w:color w:val="4472C4" w:themeColor="accent1"/>
+        </w:rPr>
+        <w:t>( $</w:t>
+      </w:r>
+      <w:proofErr w:type="spellStart"/>
+      <w:r>
+        <w:rPr>
+          <w:color w:val="4472C4" w:themeColor="accent1"/>
+        </w:rPr>
+        <w:t>wp_customize</w:t>
+      </w:r>
+      <w:proofErr w:type="spellEnd"/>
+      <w:r>
+        <w:rPr>
+          <w:color w:val="4472C4" w:themeColor="accent1"/>
+        </w:rPr>
+        <w:t xml:space="preserve"> );</w:t>
+      </w:r>
+    </w:p>
+    <w:p>
+      <w:pPr>
+        <w:rPr>
+          <w:color w:val="4472C4" w:themeColor="accent1"/>
+        </w:rPr>
+      </w:pPr>
+      <w:r>
+        <w:rPr>
+          <w:color w:val="4472C4" w:themeColor="accent1"/>
+        </w:rPr>
+        <w:t xml:space="preserve">    </w:t>
+      </w:r>
+      <w:r>
+        <w:rPr>
+          <w:color w:val="4472C4" w:themeColor="accent1"/>
+        </w:rPr>
+        <w:tab/>
+      </w:r>
+      <w:r>
+        <w:rPr>
+          <w:color w:val="4472C4" w:themeColor="accent1"/>
+        </w:rPr>
+        <w:t>echo '&lt;/pre&gt;';</w:t>
+      </w:r>
+    </w:p>
+    <w:p>
       <w:r>
         <w:t>Functions</w:t>
       </w:r>
@@ -378,7 +505,7 @@
       </w:r>
     </w:p>
     <w:p>
-      <w:hyperlink r:id="rId5" w:history="1">
+      <w:hyperlink r:id="rId6" w:history="1">
         <w:r>
           <w:rPr>
             <w:rStyle w:val="Hyperlink"/>
@@ -644,7 +771,7 @@
           <w:color w:val="4472C4" w:themeColor="accent1"/>
         </w:rPr>
       </w:pPr>
-      <w:hyperlink r:id="rId6" w:history="1">
+      <w:hyperlink r:id="rId7" w:history="1">
         <w:r>
           <w:rPr>
             <w:rStyle w:val="Hyperlink"/>
@@ -824,7 +951,7 @@
       <w:r>
         <w:t xml:space="preserve">Use QPQUADS plugin </w:t>
       </w:r>
-      <w:hyperlink r:id="rId7" w:history="1">
+      <w:hyperlink r:id="rId8" w:history="1">
         <w:r>
           <w:rPr>
             <w:rStyle w:val="Hyperlink"/>
@@ -835,7 +962,7 @@
       <w:r>
         <w:t xml:space="preserve"> &amp; </w:t>
       </w:r>
-      <w:hyperlink r:id="rId8" w:anchor="description" w:history="1">
+      <w:hyperlink r:id="rId9" w:anchor="description" w:history="1">
         <w:r>
           <w:rPr>
             <w:rStyle w:val="Hyperlink"/>
@@ -1015,7 +1142,7 @@
       <w:r>
         <w:tab/>
       </w:r>
-      <w:hyperlink r:id="rId9" w:history="1">
+      <w:hyperlink r:id="rId10" w:history="1">
         <w:r>
           <w:rPr>
             <w:rStyle w:val="Hyperlink"/>
@@ -2234,7 +2361,7 @@
       <w:r>
         <w:tab/>
       </w:r>
-      <w:hyperlink r:id="rId10" w:history="1">
+      <w:hyperlink r:id="rId11" w:history="1">
         <w:r>
           <w:rPr>
             <w:rStyle w:val="Hyperlink"/>
@@ -2448,7 +2575,7 @@
       <w:r>
         <w:tab/>
       </w:r>
-      <w:hyperlink r:id="rId11" w:history="1">
+      <w:hyperlink r:id="rId12" w:history="1">
         <w:r>
           <w:rPr>
             <w:rStyle w:val="Hyperlink"/>
@@ -2705,7 +2832,7 @@
       <w:r>
         <w:tab/>
       </w:r>
-      <w:hyperlink r:id="rId12" w:history="1">
+      <w:hyperlink r:id="rId13" w:history="1">
         <w:r>
           <w:rPr>
             <w:rStyle w:val="Hyperlink"/>
@@ -2884,7 +3011,7 @@
       <w:r>
         <w:tab/>
       </w:r>
-      <w:hyperlink r:id="rId13" w:history="1">
+      <w:hyperlink r:id="rId14" w:history="1">
         <w:r>
           <w:rPr>
             <w:rStyle w:val="Hyperlink"/>
@@ -3180,7 +3307,7 @@
       <w:r>
         <w:tab/>
       </w:r>
-      <w:hyperlink r:id="rId14" w:history="1">
+      <w:hyperlink r:id="rId15" w:history="1">
         <w:r>
           <w:rPr>
             <w:rStyle w:val="Hyperlink"/>
@@ -3411,7 +3538,7 @@
       <w:r>
         <w:tab/>
       </w:r>
-      <w:hyperlink r:id="rId15" w:history="1">
+      <w:hyperlink r:id="rId16" w:history="1">
         <w:r>
           <w:rPr>
             <w:rStyle w:val="Hyperlink"/>
@@ -3909,7 +4036,7 @@
           <w:color w:val="4472C4" w:themeColor="accent1"/>
         </w:rPr>
       </w:pPr>
-      <w:hyperlink r:id="rId16" w:history="1">
+      <w:hyperlink r:id="rId17" w:history="1">
         <w:r>
           <w:rPr>
             <w:rStyle w:val="Hyperlink"/>
@@ -4127,7 +4254,7 @@
       </w:r>
     </w:p>
     <w:p>
-      <w:hyperlink r:id="rId17" w:history="1">
+      <w:hyperlink r:id="rId18" w:history="1">
         <w:r>
           <w:rPr>
             <w:rStyle w:val="Hyperlink"/>
@@ -4197,7 +4324,7 @@
       </w:r>
     </w:p>
     <w:p>
-      <w:hyperlink r:id="rId18" w:anchor="creating-page-templates-for-specific-post-types" w:history="1">
+      <w:hyperlink r:id="rId19" w:anchor="creating-page-templates-for-specific-post-types" w:history="1">
         <w:r>
           <w:rPr>
             <w:rStyle w:val="Hyperlink"/>
@@ -4210,7 +4337,7 @@
       </w:r>
     </w:p>
     <w:p>
-      <w:hyperlink r:id="rId19" w:history="1">
+      <w:hyperlink r:id="rId20" w:history="1">
         <w:r>
           <w:rPr>
             <w:rStyle w:val="Hyperlink"/>
@@ -4457,7 +4584,7 @@
       <w:r>
         <w:tab/>
       </w:r>
-      <w:hyperlink r:id="rId20" w:history="1">
+      <w:hyperlink r:id="rId21" w:history="1">
         <w:r>
           <w:rPr>
             <w:rStyle w:val="Hyperlink"/>
@@ -4493,7 +4620,7 @@
       <w:r>
         <w:t xml:space="preserve"> </w:t>
       </w:r>
-      <w:hyperlink r:id="rId21" w:history="1">
+      <w:hyperlink r:id="rId22" w:history="1">
         <w:r>
           <w:rPr>
             <w:rStyle w:val="Hyperlink"/>
@@ -4556,7 +4683,7 @@
       <w:r>
         <w:t xml:space="preserve"> - </w:t>
       </w:r>
-      <w:hyperlink r:id="rId22" w:history="1">
+      <w:hyperlink r:id="rId23" w:history="1">
         <w:r>
           <w:rPr>
             <w:rStyle w:val="Hyperlink"/>
@@ -4965,13 +5092,7 @@
         <w:pStyle w:val="Heading3"/>
       </w:pPr>
       <w:r>
-        <w:t xml:space="preserve">Output Page ID </w:t>
-      </w:r>
-      <w:r>
-        <w:t>U</w:t>
-      </w:r>
-      <w:r>
-        <w:t>sing Permalinks</w:t>
+        <w:t>Output Page ID Using Permalinks</w:t>
       </w:r>
     </w:p>
     <w:p>
@@ -5150,8 +5271,2151 @@
         <w:t xml:space="preserve"> example</w:t>
       </w:r>
     </w:p>
+    <w:p>
+      <w:pPr>
+        <w:pStyle w:val="Heading3"/>
+      </w:pPr>
+      <w:r>
+        <w:t>Organizing Customizer</w:t>
+      </w:r>
+    </w:p>
+    <w:p>
+      <w:r>
+        <w:t>3 methods</w:t>
+      </w:r>
+      <w:r>
+        <w:t>/hierarchy</w:t>
+      </w:r>
+      <w:r>
+        <w:t xml:space="preserve"> of organizing </w:t>
+      </w:r>
+      <w:r>
+        <w:t>theme customizer</w:t>
+      </w:r>
+      <w:r>
+        <w:t xml:space="preserve"> – Panels, Sections, Controllers</w:t>
+      </w:r>
+    </w:p>
+    <w:p>
+      <w:pPr>
+        <w:pStyle w:val="Heading4"/>
+      </w:pPr>
+      <w:r>
+        <w:t>Panels</w:t>
+      </w:r>
+    </w:p>
+    <w:p>
+      <w:r>
+        <w:t xml:space="preserve">Panels group the theme customizers together under one submenu </w:t>
+      </w:r>
+    </w:p>
+    <w:p>
+      <w:r>
+        <w:tab/>
+        <w:t xml:space="preserve">This creates a </w:t>
+      </w:r>
+      <w:r>
+        <w:rPr>
+          <w:i/>
+          <w:iCs/>
+        </w:rPr>
+        <w:t>Udemy</w:t>
+      </w:r>
+      <w:r>
+        <w:t xml:space="preserve"> submenu which then opens up into </w:t>
+      </w:r>
+      <w:r>
+        <w:rPr>
+          <w:i/>
+          <w:iCs/>
+        </w:rPr>
+        <w:t>Social Settings</w:t>
+      </w:r>
+      <w:r>
+        <w:t xml:space="preserve"> and</w:t>
+      </w:r>
+      <w:r>
+        <w:rPr>
+          <w:i/>
+          <w:iCs/>
+        </w:rPr>
+        <w:t xml:space="preserve"> </w:t>
+      </w:r>
+      <w:proofErr w:type="spellStart"/>
+      <w:r>
+        <w:rPr>
+          <w:i/>
+          <w:iCs/>
+        </w:rPr>
+        <w:t>Misc</w:t>
+      </w:r>
+      <w:proofErr w:type="spellEnd"/>
+      <w:r>
+        <w:rPr>
+          <w:i/>
+          <w:iCs/>
+        </w:rPr>
+        <w:t xml:space="preserve"> Settings</w:t>
+      </w:r>
+      <w:r>
+        <w:t xml:space="preserve">  </w:t>
+      </w:r>
+    </w:p>
+    <w:p>
+      <w:r>
+        <w:t xml:space="preserve">Add an </w:t>
+      </w:r>
+      <w:proofErr w:type="spellStart"/>
+      <w:r>
+        <w:rPr>
+          <w:i/>
+          <w:iCs/>
+        </w:rPr>
+        <w:t>add_panel</w:t>
+      </w:r>
+      <w:proofErr w:type="spellEnd"/>
+      <w:r>
+        <w:t xml:space="preserve"> section </w:t>
+      </w:r>
+      <w:r>
+        <w:t xml:space="preserve">in the </w:t>
+      </w:r>
+      <w:proofErr w:type="spellStart"/>
+      <w:r>
+        <w:t>theme_customizer.php</w:t>
+      </w:r>
+      <w:proofErr w:type="spellEnd"/>
+      <w:r>
+        <w:t xml:space="preserve"> </w:t>
+      </w:r>
+    </w:p>
+    <w:p>
+      <w:r>
+        <w:tab/>
+        <w:t>This creates the actual panel itself</w:t>
+      </w:r>
+    </w:p>
+    <w:p>
+      <w:r>
+        <w:t xml:space="preserve">Under the </w:t>
+      </w:r>
+      <w:proofErr w:type="spellStart"/>
+      <w:r>
+        <w:rPr>
+          <w:i/>
+          <w:iCs/>
+        </w:rPr>
+        <w:t>add_section</w:t>
+      </w:r>
+      <w:proofErr w:type="spellEnd"/>
+      <w:r>
+        <w:t xml:space="preserve"> for each theme customizer call, add </w:t>
+      </w:r>
+      <w:r>
+        <w:rPr>
+          <w:i/>
+          <w:iCs/>
+        </w:rPr>
+        <w:t>panel</w:t>
+      </w:r>
+      <w:r>
+        <w:t xml:space="preserve"> in array under the priority </w:t>
+      </w:r>
+    </w:p>
+    <w:p>
+      <w:r>
+        <w:tab/>
+        <w:t xml:space="preserve">This moves each </w:t>
+      </w:r>
+      <w:r>
+        <w:rPr>
+          <w:i/>
+          <w:iCs/>
+        </w:rPr>
+        <w:t>section</w:t>
+      </w:r>
+      <w:r>
+        <w:t xml:space="preserve"> under the panel </w:t>
+      </w:r>
+    </w:p>
+    <w:p>
+      <w:r>
+        <w:tab/>
+        <w:t xml:space="preserve">Movies </w:t>
+      </w:r>
+      <w:r>
+        <w:rPr>
+          <w:i/>
+          <w:iCs/>
+        </w:rPr>
+        <w:t xml:space="preserve">Social Settings </w:t>
+      </w:r>
+      <w:r>
+        <w:t xml:space="preserve">and </w:t>
+      </w:r>
+      <w:proofErr w:type="spellStart"/>
+      <w:r>
+        <w:rPr>
+          <w:i/>
+          <w:iCs/>
+        </w:rPr>
+        <w:t>Misc</w:t>
+      </w:r>
+      <w:proofErr w:type="spellEnd"/>
+      <w:r>
+        <w:rPr>
+          <w:i/>
+          <w:iCs/>
+        </w:rPr>
+        <w:t xml:space="preserve"> Settings</w:t>
+      </w:r>
+      <w:r>
+        <w:t xml:space="preserve"> under the Udemy submenu</w:t>
+      </w:r>
+    </w:p>
+    <w:p>
+      <w:pPr>
+        <w:pStyle w:val="Heading4"/>
+      </w:pPr>
+      <w:r>
+        <w:t xml:space="preserve">Changing Existing </w:t>
+      </w:r>
+      <w:r>
+        <w:t xml:space="preserve">Controllers, </w:t>
+      </w:r>
+      <w:r>
+        <w:t>Panels</w:t>
+      </w:r>
+      <w:r>
+        <w:t xml:space="preserve"> &amp; Settings</w:t>
+      </w:r>
+    </w:p>
+    <w:p>
+      <w:r>
+        <w:t xml:space="preserve">Find the ID of the existing panel. In this example, </w:t>
+      </w:r>
+      <w:proofErr w:type="spellStart"/>
+      <w:r>
+        <w:t>var_dump</w:t>
+      </w:r>
+      <w:proofErr w:type="spellEnd"/>
+      <w:r>
+        <w:t xml:space="preserve"> was used to output the contents of </w:t>
+      </w:r>
+      <w:proofErr w:type="spellStart"/>
+      <w:r>
+        <w:t>wp_customze</w:t>
+      </w:r>
+      <w:proofErr w:type="spellEnd"/>
+      <w:r>
+        <w:t xml:space="preserve"> object</w:t>
+      </w:r>
+    </w:p>
+    <w:p>
+      <w:r>
+        <w:t xml:space="preserve">EX: Change </w:t>
+      </w:r>
+      <w:r>
+        <w:rPr>
+          <w:i/>
+          <w:iCs/>
+        </w:rPr>
+        <w:t>Site Identity</w:t>
+      </w:r>
+      <w:r>
+        <w:t xml:space="preserve"> Panel settings</w:t>
+      </w:r>
+    </w:p>
+    <w:p>
+      <w:pPr>
+        <w:rPr>
+          <w:i/>
+          <w:iCs/>
+        </w:rPr>
+      </w:pPr>
+      <w:r>
+        <w:tab/>
+        <w:t xml:space="preserve">Search </w:t>
+      </w:r>
+      <w:proofErr w:type="spellStart"/>
+      <w:r>
+        <w:t>wp_customzie</w:t>
+      </w:r>
+      <w:proofErr w:type="spellEnd"/>
+      <w:r>
+        <w:t xml:space="preserve"> object for </w:t>
+      </w:r>
+      <w:r>
+        <w:rPr>
+          <w:i/>
+          <w:iCs/>
+        </w:rPr>
+        <w:t>Site Identity</w:t>
+      </w:r>
+      <w:r>
+        <w:t xml:space="preserve"> and look for ID name which is </w:t>
+      </w:r>
+      <w:proofErr w:type="spellStart"/>
+      <w:r>
+        <w:rPr>
+          <w:i/>
+          <w:iCs/>
+        </w:rPr>
+        <w:t>title_tagline</w:t>
+      </w:r>
+      <w:proofErr w:type="spellEnd"/>
+    </w:p>
+    <w:p>
+      <w:pPr>
+        <w:ind w:firstLine="720"/>
+      </w:pPr>
+      <w:r>
+        <w:t xml:space="preserve">Use </w:t>
+      </w:r>
+      <w:proofErr w:type="spellStart"/>
+      <w:r>
+        <w:rPr>
+          <w:i/>
+          <w:iCs/>
+        </w:rPr>
+        <w:t>get_section</w:t>
+      </w:r>
+      <w:proofErr w:type="spellEnd"/>
+      <w:r>
+        <w:t xml:space="preserve"> method to edit the panel</w:t>
+      </w:r>
+      <w:r>
+        <w:t xml:space="preserve"> settings</w:t>
+      </w:r>
+    </w:p>
+    <w:p>
+      <w:pPr>
+        <w:ind w:firstLine="720"/>
+      </w:pPr>
+      <w:r>
+        <w:tab/>
+      </w:r>
+      <w:proofErr w:type="spellStart"/>
+      <w:r>
+        <w:rPr>
+          <w:i/>
+          <w:iCs/>
+        </w:rPr>
+        <w:t>get_section</w:t>
+      </w:r>
+      <w:proofErr w:type="spellEnd"/>
+      <w:r>
+        <w:rPr>
+          <w:i/>
+          <w:iCs/>
+        </w:rPr>
+        <w:t>()</w:t>
+      </w:r>
+      <w:r>
+        <w:t xml:space="preserve"> to edit the existing section </w:t>
+      </w:r>
+    </w:p>
+    <w:p>
+      <w:pPr>
+        <w:ind w:firstLine="720"/>
+      </w:pPr>
+      <w:r>
+        <w:tab/>
+      </w:r>
+      <w:proofErr w:type="spellStart"/>
+      <w:r>
+        <w:rPr>
+          <w:i/>
+          <w:iCs/>
+        </w:rPr>
+        <w:t>get_control</w:t>
+      </w:r>
+      <w:proofErr w:type="spellEnd"/>
+      <w:r>
+        <w:rPr>
+          <w:i/>
+          <w:iCs/>
+        </w:rPr>
+        <w:t>()</w:t>
+      </w:r>
+      <w:r>
+        <w:t xml:space="preserve"> to edit existing controllers</w:t>
+      </w:r>
+      <w:r>
+        <w:tab/>
+      </w:r>
+    </w:p>
+    <w:p>
+      <w:pPr>
+        <w:pStyle w:val="Heading3"/>
+      </w:pPr>
+      <w:r>
+        <w:t xml:space="preserve">Using Javascript in settings </w:t>
+      </w:r>
+    </w:p>
+    <w:p>
+      <w:r>
+        <w:t>In this example, we will use JS to refresh the setting on the fly vs using page load to refresh the page.</w:t>
+      </w:r>
+    </w:p>
+    <w:p>
+      <w:r>
+        <w:tab/>
+        <w:t xml:space="preserve">This isn’t necessary but just makes it slightly faster </w:t>
+      </w:r>
+    </w:p>
+    <w:p>
+      <w:r>
+        <w:tab/>
+        <w:t xml:space="preserve">The example is to edit the </w:t>
+      </w:r>
+      <w:r>
+        <w:rPr>
+          <w:i/>
+          <w:iCs/>
+        </w:rPr>
+        <w:t>Social Settings</w:t>
+      </w:r>
+      <w:r>
+        <w:t xml:space="preserve"> add search &amp; cart selection </w:t>
+      </w:r>
+    </w:p>
+    <w:p>
+      <w:r>
+        <w:tab/>
+        <w:t>When the</w:t>
+      </w:r>
+      <w:r>
+        <w:t xml:space="preserve"> user makes a selection, it would remove/add the graphic on the fly vs using a page refresh</w:t>
+      </w:r>
+      <w:r>
+        <w:t xml:space="preserve"> </w:t>
+      </w:r>
+    </w:p>
+    <w:p>
+      <w:pPr>
+        <w:rPr>
+          <w:i/>
+          <w:iCs/>
+        </w:rPr>
+      </w:pPr>
+      <w:r>
+        <w:t xml:space="preserve">Add a ‘transport’ key into the </w:t>
+      </w:r>
+      <w:proofErr w:type="spellStart"/>
+      <w:r>
+        <w:rPr>
+          <w:i/>
+          <w:iCs/>
+        </w:rPr>
+        <w:t>add_settings</w:t>
+      </w:r>
+      <w:proofErr w:type="spellEnd"/>
+      <w:r>
+        <w:t xml:space="preserve"> method</w:t>
+      </w:r>
+      <w:r>
+        <w:t xml:space="preserve"> and set it equal to </w:t>
+      </w:r>
+      <w:r>
+        <w:rPr>
+          <w:i/>
+          <w:iCs/>
+        </w:rPr>
+        <w:t>‘</w:t>
+      </w:r>
+      <w:proofErr w:type="spellStart"/>
+      <w:r>
+        <w:rPr>
+          <w:i/>
+          <w:iCs/>
+        </w:rPr>
+        <w:t>postMessage</w:t>
+      </w:r>
+      <w:proofErr w:type="spellEnd"/>
+      <w:r>
+        <w:rPr>
+          <w:i/>
+          <w:iCs/>
+        </w:rPr>
+        <w:t>’</w:t>
+      </w:r>
+    </w:p>
+    <w:p>
+      <w:r>
+        <w:tab/>
+        <w:t xml:space="preserve">WP defaults to using  </w:t>
+      </w:r>
+      <w:r>
+        <w:rPr>
+          <w:i/>
+          <w:iCs/>
+        </w:rPr>
+        <w:t>Refresh</w:t>
+      </w:r>
+      <w:r>
+        <w:t xml:space="preserve"> which causes the page to refresh on any changes</w:t>
+      </w:r>
+    </w:p>
+    <w:p>
+      <w:r>
+        <w:tab/>
+      </w:r>
+      <w:proofErr w:type="spellStart"/>
+      <w:r>
+        <w:t>postMessage</w:t>
+      </w:r>
+      <w:proofErr w:type="spellEnd"/>
+      <w:r>
+        <w:t xml:space="preserve"> changes to use JS instead</w:t>
+      </w:r>
+    </w:p>
+    <w:p>
+      <w:r>
+        <w:t xml:space="preserve">You can use an object </w:t>
+      </w:r>
+      <w:r>
+        <w:rPr>
+          <w:b/>
+          <w:bCs/>
+          <w:i/>
+          <w:iCs/>
+        </w:rPr>
+        <w:t>wp</w:t>
+      </w:r>
+      <w:r>
+        <w:t xml:space="preserve"> which comes packaged with all the </w:t>
+      </w:r>
+      <w:proofErr w:type="spellStart"/>
+      <w:r>
+        <w:t>Wordpress</w:t>
+      </w:r>
+      <w:proofErr w:type="spellEnd"/>
+      <w:r>
+        <w:t xml:space="preserve"> methods and functions needed</w:t>
+      </w:r>
+    </w:p>
+    <w:p>
+      <w:r>
+        <w:tab/>
+      </w:r>
+      <w:proofErr w:type="spellStart"/>
+      <w:r>
+        <w:rPr>
+          <w:b/>
+          <w:bCs/>
+          <w:color w:val="4472C4" w:themeColor="accent1"/>
+        </w:rPr>
+        <w:t>wp</w:t>
+      </w:r>
+      <w:r>
+        <w:rPr>
+          <w:color w:val="4472C4" w:themeColor="accent1"/>
+        </w:rPr>
+        <w:t>.customize</w:t>
+      </w:r>
+      <w:proofErr w:type="spellEnd"/>
+      <w:r>
+        <w:rPr>
+          <w:color w:val="4472C4" w:themeColor="accent1"/>
+        </w:rPr>
+        <w:t xml:space="preserve"> </w:t>
+      </w:r>
+      <w:r>
+        <w:t>– this can access the customize object</w:t>
+      </w:r>
+    </w:p>
+    <w:p>
+      <w:r>
+        <w:tab/>
+        <w:t>console.log(wp) to see what else you can use</w:t>
+      </w:r>
+    </w:p>
+    <w:p>
+      <w:pPr>
+        <w:pStyle w:val="Heading3"/>
+      </w:pPr>
+      <w:r>
+        <w:t>Using Color Picker &amp; Upload Controllers</w:t>
+      </w:r>
+    </w:p>
+    <w:p>
+      <w:r>
+        <w:t xml:space="preserve">Use </w:t>
+      </w:r>
+      <w:proofErr w:type="spellStart"/>
+      <w:r>
+        <w:t>add_setting</w:t>
+      </w:r>
+      <w:proofErr w:type="spellEnd"/>
+      <w:r>
+        <w:t xml:space="preserve"> and create another id and set the default to the default hex color</w:t>
+      </w:r>
+    </w:p>
+    <w:p>
+      <w:pPr>
+        <w:rPr>
+          <w:i/>
+          <w:iCs/>
+          <w:color w:val="4472C4" w:themeColor="accent1"/>
+        </w:rPr>
+      </w:pPr>
+      <w:r>
+        <w:rPr>
+          <w:color w:val="4472C4" w:themeColor="accent1"/>
+        </w:rPr>
+        <w:t xml:space="preserve">    </w:t>
+      </w:r>
+      <w:r>
+        <w:rPr>
+          <w:i/>
+          <w:iCs/>
+          <w:color w:val="4472C4" w:themeColor="accent1"/>
+        </w:rPr>
+        <w:t>$</w:t>
+      </w:r>
+      <w:proofErr w:type="spellStart"/>
+      <w:r>
+        <w:rPr>
+          <w:i/>
+          <w:iCs/>
+          <w:color w:val="4472C4" w:themeColor="accent1"/>
+        </w:rPr>
+        <w:t>wp_customize</w:t>
+      </w:r>
+      <w:proofErr w:type="spellEnd"/>
+      <w:r>
+        <w:rPr>
+          <w:i/>
+          <w:iCs/>
+          <w:color w:val="4472C4" w:themeColor="accent1"/>
+        </w:rPr>
+        <w:t>-&gt;</w:t>
+      </w:r>
+      <w:proofErr w:type="spellStart"/>
+      <w:r>
+        <w:rPr>
+          <w:i/>
+          <w:iCs/>
+          <w:color w:val="4472C4" w:themeColor="accent1"/>
+        </w:rPr>
+        <w:t>add_setting</w:t>
+      </w:r>
+      <w:proofErr w:type="spellEnd"/>
+      <w:r>
+        <w:rPr>
+          <w:i/>
+          <w:iCs/>
+          <w:color w:val="4472C4" w:themeColor="accent1"/>
+        </w:rPr>
+        <w:t>('</w:t>
+      </w:r>
+      <w:proofErr w:type="spellStart"/>
+      <w:r>
+        <w:rPr>
+          <w:i/>
+          <w:iCs/>
+          <w:color w:val="4472C4" w:themeColor="accent1"/>
+        </w:rPr>
+        <w:t>ju_read_more_color</w:t>
+      </w:r>
+      <w:proofErr w:type="spellEnd"/>
+      <w:r>
+        <w:rPr>
+          <w:i/>
+          <w:iCs/>
+          <w:color w:val="4472C4" w:themeColor="accent1"/>
+        </w:rPr>
+        <w:t>', [</w:t>
+      </w:r>
+    </w:p>
+    <w:p>
+      <w:pPr>
+        <w:rPr>
+          <w:i/>
+          <w:iCs/>
+          <w:color w:val="4472C4" w:themeColor="accent1"/>
+        </w:rPr>
+      </w:pPr>
+      <w:r>
+        <w:rPr>
+          <w:i/>
+          <w:iCs/>
+          <w:color w:val="4472C4" w:themeColor="accent1"/>
+        </w:rPr>
+        <w:t xml:space="preserve">       'default'        =&gt; '#1ABC9C'  </w:t>
+      </w:r>
+    </w:p>
+    <w:p>
+      <w:pPr>
+        <w:rPr>
+          <w:i/>
+          <w:iCs/>
+          <w:color w:val="4472C4" w:themeColor="accent1"/>
+        </w:rPr>
+      </w:pPr>
+      <w:r>
+        <w:rPr>
+          <w:i/>
+          <w:iCs/>
+          <w:color w:val="4472C4" w:themeColor="accent1"/>
+        </w:rPr>
+        <w:t>    ]);</w:t>
+      </w:r>
+    </w:p>
+    <w:p>
+      <w:r>
+        <w:t xml:space="preserve">Add a controller </w:t>
+      </w:r>
+      <w:hyperlink r:id="rId24" w:history="1">
+        <w:r>
+          <w:rPr>
+            <w:rStyle w:val="Hyperlink"/>
+          </w:rPr>
+          <w:t>https://developer.wordpress.org/reference/classes/wp_customize_color_control/</w:t>
+        </w:r>
+      </w:hyperlink>
+      <w:r>
+        <w:t xml:space="preserve"> </w:t>
+      </w:r>
+    </w:p>
+    <w:p>
+      <w:pPr>
+        <w:rPr>
+          <w:i/>
+          <w:iCs/>
+          <w:color w:val="4472C4" w:themeColor="accent1"/>
+        </w:rPr>
+      </w:pPr>
+      <w:r>
+        <w:rPr>
+          <w:i/>
+          <w:iCs/>
+          <w:color w:val="4472C4" w:themeColor="accent1"/>
+        </w:rPr>
+        <w:t>$</w:t>
+      </w:r>
+      <w:proofErr w:type="spellStart"/>
+      <w:r>
+        <w:rPr>
+          <w:i/>
+          <w:iCs/>
+          <w:color w:val="4472C4" w:themeColor="accent1"/>
+        </w:rPr>
+        <w:t>wp_customize</w:t>
+      </w:r>
+      <w:proofErr w:type="spellEnd"/>
+      <w:r>
+        <w:rPr>
+          <w:i/>
+          <w:iCs/>
+          <w:color w:val="4472C4" w:themeColor="accent1"/>
+        </w:rPr>
+        <w:t>-&gt;</w:t>
+      </w:r>
+      <w:proofErr w:type="spellStart"/>
+      <w:r>
+        <w:rPr>
+          <w:i/>
+          <w:iCs/>
+          <w:color w:val="4472C4" w:themeColor="accent1"/>
+        </w:rPr>
+        <w:t>add_control</w:t>
+      </w:r>
+      <w:proofErr w:type="spellEnd"/>
+      <w:r>
+        <w:rPr>
+          <w:i/>
+          <w:iCs/>
+          <w:color w:val="4472C4" w:themeColor="accent1"/>
+        </w:rPr>
+        <w:t>(</w:t>
+      </w:r>
+    </w:p>
+    <w:p>
+      <w:pPr>
+        <w:rPr>
+          <w:i/>
+          <w:iCs/>
+          <w:color w:val="4472C4" w:themeColor="accent1"/>
+        </w:rPr>
+      </w:pPr>
+      <w:r>
+        <w:rPr>
+          <w:i/>
+          <w:iCs/>
+          <w:color w:val="4472C4" w:themeColor="accent1"/>
+        </w:rPr>
+        <w:t xml:space="preserve">        new </w:t>
+      </w:r>
+      <w:proofErr w:type="spellStart"/>
+      <w:r>
+        <w:rPr>
+          <w:i/>
+          <w:iCs/>
+          <w:color w:val="4472C4" w:themeColor="accent1"/>
+        </w:rPr>
+        <w:t>WP_Customize_Color_Control</w:t>
+      </w:r>
+      <w:proofErr w:type="spellEnd"/>
+      <w:r>
+        <w:rPr>
+          <w:i/>
+          <w:iCs/>
+          <w:color w:val="4472C4" w:themeColor="accent1"/>
+        </w:rPr>
+        <w:t xml:space="preserve">( </w:t>
+      </w:r>
+    </w:p>
+    <w:p>
+      <w:pPr>
+        <w:rPr>
+          <w:i/>
+          <w:iCs/>
+          <w:color w:val="4472C4" w:themeColor="accent1"/>
+        </w:rPr>
+      </w:pPr>
+      <w:r>
+        <w:rPr>
+          <w:i/>
+          <w:iCs/>
+          <w:color w:val="4472C4" w:themeColor="accent1"/>
+        </w:rPr>
+        <w:t>            $</w:t>
+      </w:r>
+      <w:proofErr w:type="spellStart"/>
+      <w:r>
+        <w:rPr>
+          <w:i/>
+          <w:iCs/>
+          <w:color w:val="4472C4" w:themeColor="accent1"/>
+        </w:rPr>
+        <w:t>wp_customize</w:t>
+      </w:r>
+      <w:proofErr w:type="spellEnd"/>
+      <w:r>
+        <w:rPr>
+          <w:i/>
+          <w:iCs/>
+          <w:color w:val="4472C4" w:themeColor="accent1"/>
+        </w:rPr>
+        <w:t xml:space="preserve">, </w:t>
+      </w:r>
+    </w:p>
+    <w:p>
+      <w:pPr>
+        <w:rPr>
+          <w:i/>
+          <w:iCs/>
+          <w:color w:val="4472C4" w:themeColor="accent1"/>
+        </w:rPr>
+      </w:pPr>
+      <w:r>
+        <w:rPr>
+          <w:i/>
+          <w:iCs/>
+          <w:color w:val="4472C4" w:themeColor="accent1"/>
+        </w:rPr>
+        <w:t>            '</w:t>
+      </w:r>
+      <w:proofErr w:type="spellStart"/>
+      <w:r>
+        <w:rPr>
+          <w:i/>
+          <w:iCs/>
+          <w:color w:val="4472C4" w:themeColor="accent1"/>
+        </w:rPr>
+        <w:t>ju_read_more_color_input</w:t>
+      </w:r>
+      <w:proofErr w:type="spellEnd"/>
+      <w:r>
+        <w:rPr>
+          <w:i/>
+          <w:iCs/>
+          <w:color w:val="4472C4" w:themeColor="accent1"/>
+        </w:rPr>
+        <w:t xml:space="preserve">', </w:t>
+      </w:r>
+    </w:p>
+    <w:p>
+      <w:pPr>
+        <w:rPr>
+          <w:i/>
+          <w:iCs/>
+          <w:color w:val="4472C4" w:themeColor="accent1"/>
+        </w:rPr>
+      </w:pPr>
+      <w:r>
+        <w:rPr>
+          <w:i/>
+          <w:iCs/>
+          <w:color w:val="4472C4" w:themeColor="accent1"/>
+        </w:rPr>
+        <w:t>            array(</w:t>
+      </w:r>
+    </w:p>
+    <w:p>
+      <w:pPr>
+        <w:rPr>
+          <w:i/>
+          <w:iCs/>
+          <w:color w:val="4472C4" w:themeColor="accent1"/>
+        </w:rPr>
+      </w:pPr>
+      <w:r>
+        <w:rPr>
+          <w:i/>
+          <w:iCs/>
+          <w:color w:val="4472C4" w:themeColor="accent1"/>
+        </w:rPr>
+        <w:t>                'label'      =&gt; __( 'Read more link color', '</w:t>
+      </w:r>
+      <w:proofErr w:type="spellStart"/>
+      <w:r>
+        <w:rPr>
+          <w:i/>
+          <w:iCs/>
+          <w:color w:val="4472C4" w:themeColor="accent1"/>
+        </w:rPr>
+        <w:t>udemy</w:t>
+      </w:r>
+      <w:proofErr w:type="spellEnd"/>
+      <w:r>
+        <w:rPr>
+          <w:i/>
+          <w:iCs/>
+          <w:color w:val="4472C4" w:themeColor="accent1"/>
+        </w:rPr>
+        <w:t>' ),</w:t>
+      </w:r>
+    </w:p>
+    <w:p>
+      <w:pPr>
+        <w:rPr>
+          <w:i/>
+          <w:iCs/>
+          <w:color w:val="4472C4" w:themeColor="accent1"/>
+        </w:rPr>
+      </w:pPr>
+      <w:r>
+        <w:rPr>
+          <w:i/>
+          <w:iCs/>
+          <w:color w:val="4472C4" w:themeColor="accent1"/>
+        </w:rPr>
+        <w:t>                'section'    =&gt; '</w:t>
+      </w:r>
+      <w:proofErr w:type="spellStart"/>
+      <w:r>
+        <w:rPr>
+          <w:i/>
+          <w:iCs/>
+          <w:color w:val="4472C4" w:themeColor="accent1"/>
+        </w:rPr>
+        <w:t>ju_misc_section</w:t>
+      </w:r>
+      <w:proofErr w:type="spellEnd"/>
+      <w:r>
+        <w:rPr>
+          <w:i/>
+          <w:iCs/>
+          <w:color w:val="4472C4" w:themeColor="accent1"/>
+        </w:rPr>
+        <w:t>',</w:t>
+      </w:r>
+    </w:p>
+    <w:p>
+      <w:pPr>
+        <w:rPr>
+          <w:i/>
+          <w:iCs/>
+          <w:color w:val="4472C4" w:themeColor="accent1"/>
+        </w:rPr>
+      </w:pPr>
+      <w:r>
+        <w:rPr>
+          <w:i/>
+          <w:iCs/>
+          <w:color w:val="4472C4" w:themeColor="accent1"/>
+        </w:rPr>
+        <w:t>                'settings'   =&gt; '</w:t>
+      </w:r>
+      <w:proofErr w:type="spellStart"/>
+      <w:r>
+        <w:rPr>
+          <w:i/>
+          <w:iCs/>
+          <w:color w:val="4472C4" w:themeColor="accent1"/>
+        </w:rPr>
+        <w:t>ju_read_more_color</w:t>
+      </w:r>
+      <w:proofErr w:type="spellEnd"/>
+      <w:r>
+        <w:rPr>
+          <w:i/>
+          <w:iCs/>
+          <w:color w:val="4472C4" w:themeColor="accent1"/>
+        </w:rPr>
+        <w:t>'</w:t>
+      </w:r>
+    </w:p>
+    <w:p>
+      <w:pPr>
+        <w:rPr>
+          <w:i/>
+          <w:iCs/>
+          <w:color w:val="4472C4" w:themeColor="accent1"/>
+        </w:rPr>
+      </w:pPr>
+      <w:r>
+        <w:rPr>
+          <w:i/>
+          <w:iCs/>
+          <w:color w:val="4472C4" w:themeColor="accent1"/>
+        </w:rPr>
+        <w:t>            )</w:t>
+      </w:r>
+    </w:p>
+    <w:p>
+      <w:pPr>
+        <w:rPr>
+          <w:i/>
+          <w:iCs/>
+          <w:color w:val="4472C4" w:themeColor="accent1"/>
+        </w:rPr>
+      </w:pPr>
+      <w:r>
+        <w:rPr>
+          <w:i/>
+          <w:iCs/>
+          <w:color w:val="4472C4" w:themeColor="accent1"/>
+        </w:rPr>
+        <w:t>        )</w:t>
+      </w:r>
+    </w:p>
+    <w:p>
+      <w:pPr>
+        <w:rPr>
+          <w:i/>
+          <w:iCs/>
+          <w:color w:val="4472C4" w:themeColor="accent1"/>
+        </w:rPr>
+      </w:pPr>
+      <w:r>
+        <w:rPr>
+          <w:i/>
+          <w:iCs/>
+          <w:color w:val="4472C4" w:themeColor="accent1"/>
+        </w:rPr>
+        <w:t>    );</w:t>
+      </w:r>
+    </w:p>
+    <w:p>
+      <w:proofErr w:type="spellStart"/>
+      <w:r>
+        <w:t>Wordpress</w:t>
+      </w:r>
+      <w:proofErr w:type="spellEnd"/>
+      <w:r>
+        <w:t xml:space="preserve"> will create the interface in the Customizer due to the controller. </w:t>
+      </w:r>
+    </w:p>
+    <w:p>
+      <w:r>
+        <w:t xml:space="preserve">In order for the color to take effect, the style color change needs to be inserted via </w:t>
+      </w:r>
+      <w:proofErr w:type="spellStart"/>
+      <w:r>
+        <w:t>php</w:t>
+      </w:r>
+      <w:proofErr w:type="spellEnd"/>
+    </w:p>
+    <w:p>
+      <w:r>
+        <w:tab/>
+        <w:t xml:space="preserve">In this example, we use inline </w:t>
+      </w:r>
+      <w:proofErr w:type="spellStart"/>
+      <w:r>
+        <w:t>css</w:t>
+      </w:r>
+      <w:proofErr w:type="spellEnd"/>
+      <w:r>
+        <w:t xml:space="preserve"> into the header and use a variable that equals the selection of the color from the controller </w:t>
+      </w:r>
+    </w:p>
+    <w:p>
+      <w:r>
+        <w:tab/>
+        <w:t xml:space="preserve">Enqueue code below: </w:t>
+      </w:r>
+    </w:p>
+    <w:p>
+      <w:pPr>
+        <w:pStyle w:val="Heading4"/>
+      </w:pPr>
+      <w:r>
+        <w:t>Enqueue Inline CSS</w:t>
+      </w:r>
+    </w:p>
+    <w:p>
+      <w:pPr>
+        <w:rPr>
+          <w:b/>
+          <w:bCs/>
+          <w:color w:val="4472C4" w:themeColor="accent1"/>
+        </w:rPr>
+      </w:pPr>
+      <w:r>
+        <w:t xml:space="preserve">Use </w:t>
+      </w:r>
+      <w:proofErr w:type="spellStart"/>
+      <w:r>
+        <w:rPr>
+          <w:b/>
+          <w:bCs/>
+          <w:color w:val="4472C4" w:themeColor="accent1"/>
+        </w:rPr>
+        <w:t>wp_add_inline_style</w:t>
+      </w:r>
+      <w:proofErr w:type="spellEnd"/>
+      <w:r>
+        <w:rPr>
+          <w:b/>
+          <w:bCs/>
+          <w:color w:val="4472C4" w:themeColor="accent1"/>
+        </w:rPr>
+        <w:t>(</w:t>
+      </w:r>
+      <w:r>
+        <w:rPr>
+          <w:b/>
+          <w:bCs/>
+          <w:color w:val="4472C4" w:themeColor="accent1"/>
+        </w:rPr>
+        <w:t xml:space="preserve"> ‘</w:t>
+      </w:r>
+      <w:proofErr w:type="spellStart"/>
+      <w:r>
+        <w:rPr>
+          <w:b/>
+          <w:bCs/>
+          <w:color w:val="4472C4" w:themeColor="accent1"/>
+        </w:rPr>
+        <w:t>id_name</w:t>
+      </w:r>
+      <w:proofErr w:type="spellEnd"/>
+      <w:r>
+        <w:rPr>
+          <w:b/>
+          <w:bCs/>
+          <w:color w:val="4472C4" w:themeColor="accent1"/>
+        </w:rPr>
+        <w:t>’, ‘</w:t>
+      </w:r>
+      <w:proofErr w:type="spellStart"/>
+      <w:r>
+        <w:rPr>
+          <w:b/>
+          <w:bCs/>
+          <w:color w:val="4472C4" w:themeColor="accent1"/>
+        </w:rPr>
+        <w:t>css</w:t>
+      </w:r>
+      <w:proofErr w:type="spellEnd"/>
+      <w:r>
+        <w:rPr>
+          <w:b/>
+          <w:bCs/>
+          <w:color w:val="4472C4" w:themeColor="accent1"/>
+        </w:rPr>
+        <w:t xml:space="preserve"> code’);</w:t>
+      </w:r>
+    </w:p>
+    <w:p>
+      <w:pPr>
+        <w:rPr>
+          <w:b/>
+          <w:bCs/>
+        </w:rPr>
+      </w:pPr>
+    </w:p>
+    <w:p>
+      <w:pPr>
+        <w:rPr>
+          <w:b/>
+          <w:bCs/>
+        </w:rPr>
+      </w:pPr>
+      <w:r>
+        <w:rPr>
+          <w:i/>
+          <w:iCs/>
+        </w:rPr>
+        <w:t>This example comes from front/</w:t>
+      </w:r>
+      <w:proofErr w:type="spellStart"/>
+      <w:r>
+        <w:rPr>
+          <w:i/>
+          <w:iCs/>
+        </w:rPr>
+        <w:t>enqueue.php</w:t>
+      </w:r>
+      <w:proofErr w:type="spellEnd"/>
+      <w:r>
+        <w:rPr>
+          <w:b/>
+          <w:bCs/>
+        </w:rPr>
+        <w:t xml:space="preserve"> </w:t>
+      </w:r>
+    </w:p>
+    <w:p>
+      <w:pPr>
+        <w:rPr>
+          <w:color w:val="4472C4" w:themeColor="accent1"/>
+        </w:rPr>
+      </w:pPr>
+      <w:r>
+        <w:rPr>
+          <w:color w:val="4472C4" w:themeColor="accent1"/>
+        </w:rPr>
+        <w:t> </w:t>
+      </w:r>
+      <w:proofErr w:type="spellStart"/>
+      <w:r>
+        <w:rPr>
+          <w:color w:val="4472C4" w:themeColor="accent1"/>
+        </w:rPr>
+        <w:t>wp_add_inline_style</w:t>
+      </w:r>
+      <w:proofErr w:type="spellEnd"/>
+      <w:r>
+        <w:rPr>
+          <w:color w:val="4472C4" w:themeColor="accent1"/>
+        </w:rPr>
+        <w:t xml:space="preserve">( </w:t>
+      </w:r>
+    </w:p>
+    <w:p>
+      <w:pPr>
+        <w:rPr>
+          <w:color w:val="4472C4" w:themeColor="accent1"/>
+        </w:rPr>
+      </w:pPr>
+      <w:r>
+        <w:rPr>
+          <w:color w:val="4472C4" w:themeColor="accent1"/>
+        </w:rPr>
+        <w:t>    '</w:t>
+      </w:r>
+      <w:proofErr w:type="spellStart"/>
+      <w:r>
+        <w:rPr>
+          <w:color w:val="4472C4" w:themeColor="accent1"/>
+        </w:rPr>
+        <w:t>ju_custom</w:t>
+      </w:r>
+      <w:proofErr w:type="spellEnd"/>
+      <w:r>
+        <w:rPr>
+          <w:color w:val="4472C4" w:themeColor="accent1"/>
+        </w:rPr>
+        <w:t>',                                                // load if this exists</w:t>
+      </w:r>
+      <w:r>
+        <w:rPr>
+          <w:color w:val="4472C4" w:themeColor="accent1"/>
+        </w:rPr>
+        <w:t xml:space="preserve">; I this example, </w:t>
+      </w:r>
+      <w:proofErr w:type="spellStart"/>
+      <w:r>
+        <w:rPr>
+          <w:color w:val="4472C4" w:themeColor="accent1"/>
+        </w:rPr>
+        <w:t>ju_customs</w:t>
+      </w:r>
+      <w:proofErr w:type="spellEnd"/>
+      <w:r>
+        <w:rPr>
+          <w:color w:val="4472C4" w:themeColor="accent1"/>
+        </w:rPr>
+        <w:t xml:space="preserve"> points to the custom.css file</w:t>
+      </w:r>
+    </w:p>
+    <w:p>
+      <w:pPr>
+        <w:rPr>
+          <w:color w:val="4472C4" w:themeColor="accent1"/>
+        </w:rPr>
+      </w:pPr>
+      <w:r>
+        <w:rPr>
+          <w:color w:val="4472C4" w:themeColor="accent1"/>
+        </w:rPr>
+        <w:t>    '</w:t>
+      </w:r>
+      <w:proofErr w:type="spellStart"/>
+      <w:r>
+        <w:rPr>
+          <w:color w:val="4472C4" w:themeColor="accent1"/>
+        </w:rPr>
+        <w:t>a.more</w:t>
+      </w:r>
+      <w:proofErr w:type="spellEnd"/>
+      <w:r>
+        <w:rPr>
+          <w:color w:val="4472C4" w:themeColor="accent1"/>
+        </w:rPr>
+        <w:t>-link { color:' . $</w:t>
+      </w:r>
+      <w:proofErr w:type="spellStart"/>
+      <w:r>
+        <w:rPr>
+          <w:color w:val="4472C4" w:themeColor="accent1"/>
+        </w:rPr>
+        <w:t>read_more_color</w:t>
+      </w:r>
+      <w:proofErr w:type="spellEnd"/>
+      <w:r>
+        <w:rPr>
+          <w:color w:val="4472C4" w:themeColor="accent1"/>
+        </w:rPr>
+        <w:t xml:space="preserve"> . '; border-color: ' . $</w:t>
+      </w:r>
+      <w:proofErr w:type="spellStart"/>
+      <w:r>
+        <w:rPr>
+          <w:color w:val="4472C4" w:themeColor="accent1"/>
+        </w:rPr>
+        <w:t>read_more_color</w:t>
+      </w:r>
+      <w:proofErr w:type="spellEnd"/>
+      <w:r>
+        <w:rPr>
+          <w:color w:val="4472C4" w:themeColor="accent1"/>
+        </w:rPr>
+        <w:t xml:space="preserve"> . '; }' </w:t>
+      </w:r>
+    </w:p>
+    <w:p>
+      <w:pPr>
+        <w:rPr>
+          <w:color w:val="4472C4" w:themeColor="accent1"/>
+        </w:rPr>
+      </w:pPr>
+      <w:r>
+        <w:rPr>
+          <w:color w:val="4472C4" w:themeColor="accent1"/>
+        </w:rPr>
+        <w:t>  );</w:t>
+      </w:r>
+    </w:p>
+    <w:p>
+      <w:pPr>
+        <w:rPr>
+          <w:color w:val="4472C4" w:themeColor="accent1"/>
+        </w:rPr>
+      </w:pPr>
+    </w:p>
+    <w:p>
+      <w:pPr>
+        <w:pStyle w:val="Heading3"/>
+      </w:pPr>
+      <w:r>
+        <w:t>File Upload &amp; Link Capabilities</w:t>
+      </w:r>
+    </w:p>
+    <w:p>
+      <w:r>
+        <w:t xml:space="preserve">Create a file upload dialog box in customizer. </w:t>
+      </w:r>
+    </w:p>
+    <w:p>
+      <w:r>
+        <w:t>If file exists, then show on page</w:t>
+      </w:r>
+    </w:p>
     <w:p/>
     <w:p>
+      <w:r>
+        <w:t xml:space="preserve">Use </w:t>
+      </w:r>
+      <w:proofErr w:type="spellStart"/>
+      <w:r>
+        <w:t>add_setting</w:t>
+      </w:r>
+      <w:proofErr w:type="spellEnd"/>
+      <w:r>
+        <w:t xml:space="preserve"> and set default to empty string:</w:t>
+      </w:r>
+    </w:p>
+    <w:p>
+      <w:pPr>
+        <w:rPr>
+          <w:i/>
+          <w:iCs/>
+          <w:color w:val="4472C4" w:themeColor="accent1"/>
+        </w:rPr>
+      </w:pPr>
+      <w:r>
+        <w:rPr>
+          <w:i/>
+          <w:iCs/>
+          <w:color w:val="4472C4" w:themeColor="accent1"/>
+        </w:rPr>
+        <w:t>  $</w:t>
+      </w:r>
+      <w:proofErr w:type="spellStart"/>
+      <w:r>
+        <w:rPr>
+          <w:i/>
+          <w:iCs/>
+          <w:color w:val="4472C4" w:themeColor="accent1"/>
+        </w:rPr>
+        <w:t>wp_customize</w:t>
+      </w:r>
+      <w:proofErr w:type="spellEnd"/>
+      <w:r>
+        <w:rPr>
+          <w:i/>
+          <w:iCs/>
+          <w:color w:val="4472C4" w:themeColor="accent1"/>
+        </w:rPr>
+        <w:t>-&gt;</w:t>
+      </w:r>
+      <w:proofErr w:type="spellStart"/>
+      <w:r>
+        <w:rPr>
+          <w:i/>
+          <w:iCs/>
+          <w:color w:val="4472C4" w:themeColor="accent1"/>
+        </w:rPr>
+        <w:t>add_setting</w:t>
+      </w:r>
+      <w:proofErr w:type="spellEnd"/>
+      <w:r>
+        <w:rPr>
+          <w:i/>
+          <w:iCs/>
+          <w:color w:val="4472C4" w:themeColor="accent1"/>
+        </w:rPr>
+        <w:t>('</w:t>
+      </w:r>
+      <w:proofErr w:type="spellStart"/>
+      <w:r>
+        <w:rPr>
+          <w:b/>
+          <w:bCs/>
+          <w:i/>
+          <w:iCs/>
+          <w:color w:val="4472C4" w:themeColor="accent1"/>
+        </w:rPr>
+        <w:t>ju_report_file</w:t>
+      </w:r>
+      <w:proofErr w:type="spellEnd"/>
+      <w:r>
+        <w:rPr>
+          <w:b/>
+          <w:bCs/>
+          <w:i/>
+          <w:iCs/>
+          <w:color w:val="4472C4" w:themeColor="accent1"/>
+        </w:rPr>
+        <w:t>'</w:t>
+      </w:r>
+      <w:r>
+        <w:rPr>
+          <w:i/>
+          <w:iCs/>
+          <w:color w:val="4472C4" w:themeColor="accent1"/>
+        </w:rPr>
+        <w:t>, [</w:t>
+      </w:r>
+    </w:p>
+    <w:p>
+      <w:pPr>
+        <w:rPr>
+          <w:i/>
+          <w:iCs/>
+          <w:color w:val="4472C4" w:themeColor="accent1"/>
+        </w:rPr>
+      </w:pPr>
+      <w:r>
+        <w:rPr>
+          <w:i/>
+          <w:iCs/>
+          <w:color w:val="4472C4" w:themeColor="accent1"/>
+        </w:rPr>
+        <w:t xml:space="preserve">       'default'        =&gt; ''               </w:t>
+      </w:r>
+    </w:p>
+    <w:p>
+      <w:pPr>
+        <w:rPr>
+          <w:i/>
+          <w:iCs/>
+          <w:color w:val="4472C4" w:themeColor="accent1"/>
+        </w:rPr>
+      </w:pPr>
+      <w:r>
+        <w:rPr>
+          <w:i/>
+          <w:iCs/>
+          <w:color w:val="4472C4" w:themeColor="accent1"/>
+        </w:rPr>
+        <w:t>    ]);</w:t>
+      </w:r>
+    </w:p>
+    <w:p>
+      <w:pPr>
+        <w:rPr>
+          <w:color w:val="4472C4" w:themeColor="accent1"/>
+        </w:rPr>
+      </w:pPr>
+    </w:p>
+    <w:p>
+      <w:r>
+        <w:t xml:space="preserve">Add a controller: </w:t>
+      </w:r>
+      <w:hyperlink r:id="rId25" w:history="1">
+        <w:r>
+          <w:rPr>
+            <w:rStyle w:val="Hyperlink"/>
+          </w:rPr>
+          <w:t>https://developer.wordpress.org/reference/classes/wp_customize_upload_control/</w:t>
+        </w:r>
+      </w:hyperlink>
+      <w:r>
+        <w:t xml:space="preserve"> </w:t>
+      </w:r>
+    </w:p>
+    <w:p>
+      <w:pPr>
+        <w:rPr>
+          <w:i/>
+          <w:iCs/>
+          <w:color w:val="4472C4" w:themeColor="accent1"/>
+        </w:rPr>
+      </w:pPr>
+      <w:r>
+        <w:rPr>
+          <w:i/>
+          <w:iCs/>
+          <w:color w:val="4472C4" w:themeColor="accent1"/>
+        </w:rPr>
+        <w:t>    $</w:t>
+      </w:r>
+      <w:proofErr w:type="spellStart"/>
+      <w:r>
+        <w:rPr>
+          <w:i/>
+          <w:iCs/>
+          <w:color w:val="4472C4" w:themeColor="accent1"/>
+        </w:rPr>
+        <w:t>wp_customize</w:t>
+      </w:r>
+      <w:proofErr w:type="spellEnd"/>
+      <w:r>
+        <w:rPr>
+          <w:i/>
+          <w:iCs/>
+          <w:color w:val="4472C4" w:themeColor="accent1"/>
+        </w:rPr>
+        <w:t>-&gt;</w:t>
+      </w:r>
+      <w:proofErr w:type="spellStart"/>
+      <w:r>
+        <w:rPr>
+          <w:i/>
+          <w:iCs/>
+          <w:color w:val="4472C4" w:themeColor="accent1"/>
+        </w:rPr>
+        <w:t>add_control</w:t>
+      </w:r>
+      <w:proofErr w:type="spellEnd"/>
+      <w:r>
+        <w:rPr>
+          <w:i/>
+          <w:iCs/>
+          <w:color w:val="4472C4" w:themeColor="accent1"/>
+        </w:rPr>
+        <w:t>(</w:t>
+      </w:r>
+    </w:p>
+    <w:p>
+      <w:pPr>
+        <w:rPr>
+          <w:i/>
+          <w:iCs/>
+          <w:color w:val="4472C4" w:themeColor="accent1"/>
+        </w:rPr>
+      </w:pPr>
+      <w:r>
+        <w:rPr>
+          <w:i/>
+          <w:iCs/>
+          <w:color w:val="4472C4" w:themeColor="accent1"/>
+        </w:rPr>
+        <w:t xml:space="preserve">        new </w:t>
+      </w:r>
+      <w:proofErr w:type="spellStart"/>
+      <w:r>
+        <w:rPr>
+          <w:i/>
+          <w:iCs/>
+          <w:color w:val="4472C4" w:themeColor="accent1"/>
+        </w:rPr>
+        <w:t>WP_Customize_Upload_Control</w:t>
+      </w:r>
+      <w:proofErr w:type="spellEnd"/>
+      <w:r>
+        <w:rPr>
+          <w:i/>
+          <w:iCs/>
+          <w:color w:val="4472C4" w:themeColor="accent1"/>
+        </w:rPr>
+        <w:t xml:space="preserve">( </w:t>
+      </w:r>
+    </w:p>
+    <w:p>
+      <w:pPr>
+        <w:rPr>
+          <w:i/>
+          <w:iCs/>
+          <w:color w:val="4472C4" w:themeColor="accent1"/>
+        </w:rPr>
+      </w:pPr>
+      <w:r>
+        <w:rPr>
+          <w:i/>
+          <w:iCs/>
+          <w:color w:val="4472C4" w:themeColor="accent1"/>
+        </w:rPr>
+        <w:t>            $</w:t>
+      </w:r>
+      <w:proofErr w:type="spellStart"/>
+      <w:r>
+        <w:rPr>
+          <w:i/>
+          <w:iCs/>
+          <w:color w:val="4472C4" w:themeColor="accent1"/>
+        </w:rPr>
+        <w:t>wp_customize</w:t>
+      </w:r>
+      <w:proofErr w:type="spellEnd"/>
+      <w:r>
+        <w:rPr>
+          <w:i/>
+          <w:iCs/>
+          <w:color w:val="4472C4" w:themeColor="accent1"/>
+        </w:rPr>
+        <w:t xml:space="preserve">, </w:t>
+      </w:r>
+    </w:p>
+    <w:p>
+      <w:pPr>
+        <w:rPr>
+          <w:i/>
+          <w:iCs/>
+          <w:color w:val="4472C4" w:themeColor="accent1"/>
+        </w:rPr>
+      </w:pPr>
+      <w:r>
+        <w:rPr>
+          <w:i/>
+          <w:iCs/>
+          <w:color w:val="4472C4" w:themeColor="accent1"/>
+        </w:rPr>
+        <w:t>            '</w:t>
+      </w:r>
+      <w:proofErr w:type="spellStart"/>
+      <w:r>
+        <w:rPr>
+          <w:i/>
+          <w:iCs/>
+          <w:color w:val="4472C4" w:themeColor="accent1"/>
+        </w:rPr>
+        <w:t>ju_report_file_input</w:t>
+      </w:r>
+      <w:proofErr w:type="spellEnd"/>
+      <w:r>
+        <w:rPr>
+          <w:i/>
+          <w:iCs/>
+          <w:color w:val="4472C4" w:themeColor="accent1"/>
+        </w:rPr>
+        <w:t xml:space="preserve">', </w:t>
+      </w:r>
+    </w:p>
+    <w:p>
+      <w:pPr>
+        <w:rPr>
+          <w:i/>
+          <w:iCs/>
+          <w:color w:val="4472C4" w:themeColor="accent1"/>
+        </w:rPr>
+      </w:pPr>
+      <w:r>
+        <w:rPr>
+          <w:i/>
+          <w:iCs/>
+          <w:color w:val="4472C4" w:themeColor="accent1"/>
+        </w:rPr>
+        <w:t>            array(</w:t>
+      </w:r>
+    </w:p>
+    <w:p>
+      <w:pPr>
+        <w:rPr>
+          <w:i/>
+          <w:iCs/>
+          <w:color w:val="4472C4" w:themeColor="accent1"/>
+        </w:rPr>
+      </w:pPr>
+      <w:r>
+        <w:rPr>
+          <w:i/>
+          <w:iCs/>
+          <w:color w:val="4472C4" w:themeColor="accent1"/>
+        </w:rPr>
+        <w:t>                'label'      =&gt; __( 'File Report', '</w:t>
+      </w:r>
+      <w:proofErr w:type="spellStart"/>
+      <w:r>
+        <w:rPr>
+          <w:i/>
+          <w:iCs/>
+          <w:color w:val="4472C4" w:themeColor="accent1"/>
+        </w:rPr>
+        <w:t>udemy</w:t>
+      </w:r>
+      <w:proofErr w:type="spellEnd"/>
+      <w:r>
+        <w:rPr>
+          <w:i/>
+          <w:iCs/>
+          <w:color w:val="4472C4" w:themeColor="accent1"/>
+        </w:rPr>
+        <w:t>' ),</w:t>
+      </w:r>
+    </w:p>
+    <w:p>
+      <w:pPr>
+        <w:rPr>
+          <w:i/>
+          <w:iCs/>
+          <w:color w:val="4472C4" w:themeColor="accent1"/>
+        </w:rPr>
+      </w:pPr>
+      <w:r>
+        <w:rPr>
+          <w:i/>
+          <w:iCs/>
+          <w:color w:val="4472C4" w:themeColor="accent1"/>
+        </w:rPr>
+        <w:t>                'section'    =&gt; '</w:t>
+      </w:r>
+      <w:proofErr w:type="spellStart"/>
+      <w:r>
+        <w:rPr>
+          <w:i/>
+          <w:iCs/>
+          <w:color w:val="4472C4" w:themeColor="accent1"/>
+        </w:rPr>
+        <w:t>ju_misc_section</w:t>
+      </w:r>
+      <w:proofErr w:type="spellEnd"/>
+      <w:r>
+        <w:rPr>
+          <w:i/>
+          <w:iCs/>
+          <w:color w:val="4472C4" w:themeColor="accent1"/>
+        </w:rPr>
+        <w:t>',</w:t>
+      </w:r>
+    </w:p>
+    <w:p>
+      <w:pPr>
+        <w:rPr>
+          <w:i/>
+          <w:iCs/>
+          <w:color w:val="4472C4" w:themeColor="accent1"/>
+        </w:rPr>
+      </w:pPr>
+      <w:r>
+        <w:rPr>
+          <w:i/>
+          <w:iCs/>
+          <w:color w:val="4472C4" w:themeColor="accent1"/>
+        </w:rPr>
+        <w:t>                'settings'   =&gt; '</w:t>
+      </w:r>
+      <w:proofErr w:type="spellStart"/>
+      <w:r>
+        <w:rPr>
+          <w:b/>
+          <w:bCs/>
+          <w:i/>
+          <w:iCs/>
+          <w:color w:val="4472C4" w:themeColor="accent1"/>
+        </w:rPr>
+        <w:t>ju_report_file</w:t>
+      </w:r>
+      <w:proofErr w:type="spellEnd"/>
+      <w:r>
+        <w:rPr>
+          <w:i/>
+          <w:iCs/>
+          <w:color w:val="4472C4" w:themeColor="accent1"/>
+        </w:rPr>
+        <w:t>'</w:t>
+      </w:r>
+    </w:p>
+    <w:p>
+      <w:pPr>
+        <w:rPr>
+          <w:i/>
+          <w:iCs/>
+          <w:color w:val="4472C4" w:themeColor="accent1"/>
+        </w:rPr>
+      </w:pPr>
+      <w:r>
+        <w:rPr>
+          <w:i/>
+          <w:iCs/>
+          <w:color w:val="4472C4" w:themeColor="accent1"/>
+        </w:rPr>
+        <w:t>            )</w:t>
+      </w:r>
+    </w:p>
+    <w:p>
+      <w:pPr>
+        <w:rPr>
+          <w:i/>
+          <w:iCs/>
+          <w:color w:val="4472C4" w:themeColor="accent1"/>
+        </w:rPr>
+      </w:pPr>
+      <w:r>
+        <w:rPr>
+          <w:i/>
+          <w:iCs/>
+          <w:color w:val="4472C4" w:themeColor="accent1"/>
+        </w:rPr>
+        <w:t>        )</w:t>
+      </w:r>
+    </w:p>
+    <w:p>
+      <w:pPr>
+        <w:rPr>
+          <w:i/>
+          <w:iCs/>
+          <w:color w:val="4472C4" w:themeColor="accent1"/>
+        </w:rPr>
+      </w:pPr>
+      <w:r>
+        <w:rPr>
+          <w:i/>
+          <w:iCs/>
+          <w:color w:val="4472C4" w:themeColor="accent1"/>
+        </w:rPr>
+        <w:t>    );</w:t>
+      </w:r>
+    </w:p>
+    <w:p/>
+    <w:p>
+      <w:r>
+        <w:t>Create HTML link where you want the downloadable link to appear</w:t>
+      </w:r>
+    </w:p>
+    <w:p>
+      <w:pPr>
+        <w:rPr>
+          <w:i/>
+          <w:iCs/>
+          <w:color w:val="4472C4" w:themeColor="accent1"/>
+        </w:rPr>
+      </w:pPr>
+      <w:r>
+        <w:t xml:space="preserve">          </w:t>
+      </w:r>
+      <w:r>
+        <w:rPr>
+          <w:color w:val="4472C4" w:themeColor="accent1"/>
+        </w:rPr>
+        <w:t> </w:t>
+      </w:r>
+      <w:r>
+        <w:rPr>
+          <w:color w:val="4472C4" w:themeColor="accent1"/>
+        </w:rPr>
+        <w:t xml:space="preserve"> </w:t>
+      </w:r>
+      <w:r>
+        <w:rPr>
+          <w:i/>
+          <w:iCs/>
+          <w:color w:val="4472C4" w:themeColor="accent1"/>
+        </w:rPr>
+        <w:t>&lt;?</w:t>
+      </w:r>
+      <w:proofErr w:type="spellStart"/>
+      <w:r>
+        <w:rPr>
+          <w:i/>
+          <w:iCs/>
+          <w:color w:val="4472C4" w:themeColor="accent1"/>
+        </w:rPr>
+        <w:t>php</w:t>
+      </w:r>
+      <w:proofErr w:type="spellEnd"/>
+      <w:r>
+        <w:rPr>
+          <w:i/>
+          <w:iCs/>
+          <w:color w:val="4472C4" w:themeColor="accent1"/>
+        </w:rPr>
+        <w:t xml:space="preserve"> </w:t>
+      </w:r>
+    </w:p>
+    <w:p>
+      <w:pPr>
+        <w:rPr>
+          <w:i/>
+          <w:iCs/>
+          <w:color w:val="4472C4" w:themeColor="accent1"/>
+        </w:rPr>
+      </w:pPr>
+      <w:r>
+        <w:rPr>
+          <w:i/>
+          <w:iCs/>
+          <w:color w:val="4472C4" w:themeColor="accent1"/>
+        </w:rPr>
+        <w:t xml:space="preserve">              if ( </w:t>
+      </w:r>
+      <w:proofErr w:type="spellStart"/>
+      <w:r>
+        <w:rPr>
+          <w:i/>
+          <w:iCs/>
+          <w:color w:val="4472C4" w:themeColor="accent1"/>
+        </w:rPr>
+        <w:t>get_theme_mod</w:t>
+      </w:r>
+      <w:proofErr w:type="spellEnd"/>
+      <w:r>
+        <w:rPr>
+          <w:i/>
+          <w:iCs/>
+          <w:color w:val="4472C4" w:themeColor="accent1"/>
+        </w:rPr>
+        <w:t>('</w:t>
+      </w:r>
+      <w:proofErr w:type="spellStart"/>
+      <w:r>
+        <w:rPr>
+          <w:b/>
+          <w:bCs/>
+          <w:i/>
+          <w:iCs/>
+          <w:color w:val="4472C4" w:themeColor="accent1"/>
+        </w:rPr>
+        <w:t>ju_report_file</w:t>
+      </w:r>
+      <w:proofErr w:type="spellEnd"/>
+      <w:r>
+        <w:rPr>
+          <w:i/>
+          <w:iCs/>
+          <w:color w:val="4472C4" w:themeColor="accent1"/>
+        </w:rPr>
+        <w:t>')) { ?&gt;</w:t>
+      </w:r>
+    </w:p>
+    <w:p>
+      <w:pPr>
+        <w:rPr>
+          <w:i/>
+          <w:iCs/>
+          <w:color w:val="4472C4" w:themeColor="accent1"/>
+        </w:rPr>
+      </w:pPr>
+      <w:r>
+        <w:rPr>
+          <w:i/>
+          <w:iCs/>
+          <w:color w:val="4472C4" w:themeColor="accent1"/>
+        </w:rPr>
+        <w:t xml:space="preserve">               &lt;a </w:t>
+      </w:r>
+      <w:proofErr w:type="spellStart"/>
+      <w:r>
+        <w:rPr>
+          <w:i/>
+          <w:iCs/>
+          <w:color w:val="4472C4" w:themeColor="accent1"/>
+        </w:rPr>
+        <w:t>href</w:t>
+      </w:r>
+      <w:proofErr w:type="spellEnd"/>
+      <w:r>
+        <w:rPr>
+          <w:i/>
+          <w:iCs/>
+          <w:color w:val="4472C4" w:themeColor="accent1"/>
+        </w:rPr>
+        <w:t>="&lt;?</w:t>
+      </w:r>
+      <w:proofErr w:type="spellStart"/>
+      <w:r>
+        <w:rPr>
+          <w:i/>
+          <w:iCs/>
+          <w:color w:val="4472C4" w:themeColor="accent1"/>
+        </w:rPr>
+        <w:t>php</w:t>
+      </w:r>
+      <w:proofErr w:type="spellEnd"/>
+      <w:r>
+        <w:rPr>
+          <w:i/>
+          <w:iCs/>
+          <w:color w:val="4472C4" w:themeColor="accent1"/>
+        </w:rPr>
+        <w:t xml:space="preserve">  echo </w:t>
+      </w:r>
+      <w:proofErr w:type="spellStart"/>
+      <w:r>
+        <w:rPr>
+          <w:i/>
+          <w:iCs/>
+          <w:color w:val="4472C4" w:themeColor="accent1"/>
+        </w:rPr>
+        <w:t>get_theme_mod</w:t>
+      </w:r>
+      <w:proofErr w:type="spellEnd"/>
+      <w:r>
+        <w:rPr>
+          <w:i/>
+          <w:iCs/>
+          <w:color w:val="4472C4" w:themeColor="accent1"/>
+        </w:rPr>
+        <w:t>( '</w:t>
+      </w:r>
+      <w:proofErr w:type="spellStart"/>
+      <w:r>
+        <w:rPr>
+          <w:i/>
+          <w:iCs/>
+          <w:color w:val="4472C4" w:themeColor="accent1"/>
+        </w:rPr>
+        <w:t>ju_report_file</w:t>
+      </w:r>
+      <w:proofErr w:type="spellEnd"/>
+      <w:r>
+        <w:rPr>
+          <w:i/>
+          <w:iCs/>
+          <w:color w:val="4472C4" w:themeColor="accent1"/>
+        </w:rPr>
+        <w:t>' ); ?&gt;"&gt;Download Report&lt;/a&gt;&lt;</w:t>
+      </w:r>
+      <w:proofErr w:type="spellStart"/>
+      <w:r>
+        <w:rPr>
+          <w:i/>
+          <w:iCs/>
+          <w:color w:val="4472C4" w:themeColor="accent1"/>
+        </w:rPr>
+        <w:t>br</w:t>
+      </w:r>
+      <w:proofErr w:type="spellEnd"/>
+      <w:r>
+        <w:rPr>
+          <w:i/>
+          <w:iCs/>
+          <w:color w:val="4472C4" w:themeColor="accent1"/>
+        </w:rPr>
+        <w:t>&gt;</w:t>
+      </w:r>
+    </w:p>
+    <w:p>
+      <w:pPr>
+        <w:rPr>
+          <w:i/>
+          <w:iCs/>
+          <w:color w:val="4472C4" w:themeColor="accent1"/>
+        </w:rPr>
+      </w:pPr>
+      <w:r>
+        <w:rPr>
+          <w:i/>
+          <w:iCs/>
+          <w:color w:val="4472C4" w:themeColor="accent1"/>
+        </w:rPr>
+        <w:t>            &lt;?</w:t>
+      </w:r>
+      <w:proofErr w:type="spellStart"/>
+      <w:r>
+        <w:rPr>
+          <w:i/>
+          <w:iCs/>
+          <w:color w:val="4472C4" w:themeColor="accent1"/>
+        </w:rPr>
+        <w:t>php</w:t>
+      </w:r>
+      <w:proofErr w:type="spellEnd"/>
+      <w:r>
+        <w:rPr>
+          <w:i/>
+          <w:iCs/>
+          <w:color w:val="4472C4" w:themeColor="accent1"/>
+        </w:rPr>
+        <w:t xml:space="preserve">     </w:t>
+      </w:r>
+    </w:p>
+    <w:p>
+      <w:pPr>
+        <w:rPr>
+          <w:i/>
+          <w:iCs/>
+          <w:color w:val="4472C4" w:themeColor="accent1"/>
+        </w:rPr>
+      </w:pPr>
+      <w:r>
+        <w:rPr>
+          <w:i/>
+          <w:iCs/>
+          <w:color w:val="4472C4" w:themeColor="accent1"/>
+        </w:rPr>
+        <w:t>              }</w:t>
+      </w:r>
+    </w:p>
+    <w:p>
+      <w:pPr>
+        <w:rPr>
+          <w:i/>
+          <w:iCs/>
+          <w:color w:val="4472C4" w:themeColor="accent1"/>
+        </w:rPr>
+      </w:pPr>
+      <w:r>
+        <w:rPr>
+          <w:i/>
+          <w:iCs/>
+          <w:color w:val="4472C4" w:themeColor="accent1"/>
+        </w:rPr>
+        <w:t>            ?&gt;</w:t>
+      </w:r>
+    </w:p>
+    <w:p/>
+    <w:p/>
+    <w:p/>
+    <w:p>
       <w:pPr>
         <w:pStyle w:val="Heading2"/>
       </w:pPr>
@@ -5160,7 +7424,7 @@
       </w:r>
     </w:p>
     <w:p>
-      <w:hyperlink r:id="rId23" w:history="1">
+      <w:hyperlink r:id="rId26" w:history="1">
         <w:r>
           <w:rPr>
             <w:rStyle w:val="Hyperlink"/>
@@ -5181,7 +7445,7 @@
       <w:r>
         <w:t xml:space="preserve"> diagram - </w:t>
       </w:r>
-      <w:hyperlink r:id="rId24" w:history="1">
+      <w:hyperlink r:id="rId27" w:history="1">
         <w:r>
           <w:rPr>
             <w:rStyle w:val="Hyperlink"/>
@@ -5206,7 +7470,7 @@
       <w:r>
         <w:tab/>
       </w:r>
-      <w:hyperlink r:id="rId25" w:history="1">
+      <w:hyperlink r:id="rId28" w:history="1">
         <w:r>
           <w:rPr>
             <w:rStyle w:val="Hyperlink"/>
@@ -5249,7 +7513,7 @@
                     </pic:cNvPicPr>
                   </pic:nvPicPr>
                   <pic:blipFill>
-                    <a:blip r:embed="rId26">
+                    <a:blip r:embed="rId29">
                       <a:extLst>
                         <a:ext uri="{28A0092B-C50C-407E-A947-70E740481C1C}">
                           <a14:useLocalDpi xmlns:a14="http://schemas.microsoft.com/office/drawing/2010/main" val="0"/>
@@ -5836,7 +8100,7 @@
           <w:numId w:val="4"/>
         </w:numPr>
       </w:pPr>
-      <w:hyperlink r:id="rId27" w:history="1">
+      <w:hyperlink r:id="rId30" w:history="1">
         <w:r>
           <w:rPr>
             <w:rStyle w:val="Hyperlink"/>
@@ -5884,6 +8148,35 @@
         <w:pStyle w:val="Heading1"/>
       </w:pPr>
       <w:r>
+        <w:t>Javascript</w:t>
+      </w:r>
+    </w:p>
+    <w:p/>
+    <w:p/>
+    <w:p>
+      <w:pPr>
+        <w:pStyle w:val="Heading3"/>
+      </w:pPr>
+      <w:r>
+        <w:t>Enqueue Scripts</w:t>
+      </w:r>
+    </w:p>
+    <w:p>
+      <w:r>
+        <w:t xml:space="preserve">As always, you need to enqueue your scripts in </w:t>
+      </w:r>
+      <w:proofErr w:type="spellStart"/>
+      <w:r>
+        <w:t>functions.php</w:t>
+      </w:r>
+      <w:proofErr w:type="spellEnd"/>
+    </w:p>
+    <w:p/>
+    <w:p>
+      <w:pPr>
+        <w:pStyle w:val="Heading1"/>
+      </w:pPr>
+      <w:r>
         <w:t>Database</w:t>
       </w:r>
     </w:p>
@@ -5902,7 +8195,7 @@
       </w:r>
     </w:p>
     <w:p>
-      <w:hyperlink r:id="rId28" w:history="1">
+      <w:hyperlink r:id="rId31" w:history="1">
         <w:r>
           <w:rPr>
             <w:rStyle w:val="Hyperlink"/>
@@ -5993,8 +8286,29 @@
 </file>
 
 <file path=word/numbering.xml><?xml version="1.0" encoding="utf-8"?>
-<w:numbering xmlns:wpc="http://schemas.microsoft.com/office/word/2010/wordprocessingCanvas" xmlns:cx="http://schemas.microsoft.com/office/drawing/2014/chartex" xmlns:cx1="http://schemas.microsoft.com/office/drawing/2015/9/8/chartex" xmlns:cx2="http://schemas.microsoft.com/office/drawing/2015/10/21/chartex" xmlns:cx3="http://schemas.microsoft.com/office/drawing/2016/5/9/chartex" xmlns:cx4="http://schemas.microsoft.com/office/drawing/2016/5/10/chartex" xmlns:cx5="http://schemas.microsoft.com/office/drawing/2016/5/11/chartex" xmlns:cx6="http://schemas.microsoft.com/office/drawing/2016/5/12/chartex" xmlns:cx7="http://schemas.microsoft.com/office/drawing/2016/5/13/chartex" xmlns:cx8="http://schemas.microsoft.com/office/drawing/2016/5/14/chartex" xmlns:mc="http://schemas.openxmlformats.org/markup-compatibility/2006" xmlns:aink="http://schemas.microsoft.com/office/drawing/2016/ink" xmlns:am3d="http://schemas.microsoft.com/office/drawing/2017/model3d" xmlns:o="urn:schemas-microsoft-com:office:office" xmlns:r="http://schemas.openxmlformats.org/officeDocument/2006/relationships" xmlns:m="http://schemas.openxmlformats.org/officeDocument/2006/math" xmlns:v="urn:schemas-microsoft-com:vml" xmlns:wp14="http://schemas.microsoft.com/office/word/2010/wordprocessingDrawing" xmlns:wp="http://schemas.openxmlformats.org/drawingml/2006/wordprocessingDrawing" xmlns:w10="urn:schemas-microsoft-com:office:word" xmlns:w="http://schemas.openxmlformats.org/wordprocessingml/2006/main" xmlns:w14="http://schemas.microsoft.com/office/word/2010/wordml" xmlns:w15="http://schemas.microsoft.com/office/word/2012/wordml" xmlns:w16cex="http://schemas.microsoft.com/office/word/2018/wordml/cex" xmlns:w16cid="http://schemas.microsoft.com/office/word/2016/wordml/cid" xmlns:w16="http://schemas.microsoft.com/office/word/2018/wordml" xmlns:w16sdtdh="http://schemas.microsoft.com/office/word/2020/wordml/sdtdatahash" xmlns:w16se="http://schemas.microsoft.com/office/word/2015/wordml/symex" xmlns:wpg="http://schemas.microsoft.com/office/word/2010/wordprocessingGroup" xmlns:wpi="http://schemas.microsoft.com/office/word/2010/wordprocessingInk" xmlns:wne="http://schemas.microsoft.com/office/word/2006/wordml" xmlns:wps="http://schemas.microsoft.com/office/word/2010/wordprocessingShape" mc:Ignorable="w14 w15 w16se w16cid w16 w16cex w16sdtdh wp14">
+<w:numbering xmlns:wpc="http://schemas.microsoft.com/office/word/2010/wordprocessingCanvas" xmlns:cx="http://schemas.microsoft.com/office/drawing/2014/chartex" xmlns:cx1="http://schemas.microsoft.com/office/drawing/2015/9/8/chartex" xmlns:cx2="http://schemas.microsoft.com/office/drawing/2015/10/21/chartex" xmlns:cx3="http://schemas.microsoft.com/office/drawing/2016/5/9/chartex" xmlns:cx4="http://schemas.microsoft.com/office/drawing/2016/5/10/chartex" xmlns:cx5="http://schemas.microsoft.com/office/drawing/2016/5/11/chartex" xmlns:cx6="http://schemas.microsoft.com/office/drawing/2016/5/12/chartex" xmlns:cx7="http://schemas.microsoft.com/office/drawing/2016/5/13/chartex" xmlns:cx8="http://schemas.microsoft.com/office/drawing/2016/5/14/chartex" xmlns:mc="http://schemas.openxmlformats.org/markup-compatibility/2006" xmlns:aink="http://schemas.microsoft.com/office/drawing/2016/ink" xmlns:am3d="http://schemas.microsoft.com/office/drawing/2017/model3d" xmlns:o="urn:schemas-microsoft-com:office:office" xmlns:oel="http://schemas.microsoft.com/office/2019/extlst" xmlns:r="http://schemas.openxmlformats.org/officeDocument/2006/relationships" xmlns:m="http://schemas.openxmlformats.org/officeDocument/2006/math" xmlns:v="urn:schemas-microsoft-com:vml" xmlns:wp14="http://schemas.microsoft.com/office/word/2010/wordprocessingDrawing" xmlns:wp="http://schemas.openxmlformats.org/drawingml/2006/wordprocessingDrawing" xmlns:w10="urn:schemas-microsoft-com:office:word" xmlns:w="http://schemas.openxmlformats.org/wordprocessingml/2006/main" xmlns:w14="http://schemas.microsoft.com/office/word/2010/wordml" xmlns:w15="http://schemas.microsoft.com/office/word/2012/wordml" xmlns:w16cex="http://schemas.microsoft.com/office/word/2018/wordml/cex" xmlns:w16cid="http://schemas.microsoft.com/office/word/2016/wordml/cid" xmlns:w16="http://schemas.microsoft.com/office/word/2018/wordml" xmlns:w16sdtdh="http://schemas.microsoft.com/office/word/2020/wordml/sdtdatahash" xmlns:w16se="http://schemas.microsoft.com/office/word/2015/wordml/symex" xmlns:wpg="http://schemas.microsoft.com/office/word/2010/wordprocessingGroup" xmlns:wpi="http://schemas.microsoft.com/office/word/2010/wordprocessingInk" xmlns:wne="http://schemas.microsoft.com/office/word/2006/wordml" xmlns:wps="http://schemas.microsoft.com/office/word/2010/wordprocessingShape" mc:Ignorable="w14 w15 w16se w16cid w16 w16cex w16sdtdh wp14">
   <w:abstractNum w:abstractNumId="0" w15:restartNumberingAfterBreak="0">
+    <w:nsid w:val="FFFFFF89"/>
+    <w:multiLevelType w:val="singleLevel"/>
+    <w:tmpl w:val="B3681126"/>
+    <w:lvl w:ilvl="0">
+      <w:start w:val="1"/>
+      <w:numFmt w:val="bullet"/>
+      <w:pStyle w:val="ListBullet"/>
+      <w:lvlText w:val=""/>
+      <w:lvlJc w:val="left"/>
+      <w:pPr>
+        <w:tabs>
+          <w:tab w:val="num" w:pos="360"/>
+        </w:tabs>
+        <w:ind w:left="360" w:hanging="360"/>
+      </w:pPr>
+      <w:rPr>
+        <w:rFonts w:ascii="Symbol" w:hAnsi="Symbol" w:hint="default"/>
+      </w:rPr>
+    </w:lvl>
+  </w:abstractNum>
+  <w:abstractNum w:abstractNumId="1" w15:restartNumberingAfterBreak="0">
     <w:nsid w:val="08303AC6"/>
     <w:multiLevelType w:val="hybridMultilevel"/>
     <w:tmpl w:val="D7F8F2FE"/>
@@ -6107,7 +8421,7 @@
       </w:rPr>
     </w:lvl>
   </w:abstractNum>
-  <w:abstractNum w:abstractNumId="1" w15:restartNumberingAfterBreak="0">
+  <w:abstractNum w:abstractNumId="2" w15:restartNumberingAfterBreak="0">
     <w:nsid w:val="1034434A"/>
     <w:multiLevelType w:val="hybridMultilevel"/>
     <w:tmpl w:val="B18E29EA"/>
@@ -6220,7 +8534,7 @@
       </w:rPr>
     </w:lvl>
   </w:abstractNum>
-  <w:abstractNum w:abstractNumId="2" w15:restartNumberingAfterBreak="0">
+  <w:abstractNum w:abstractNumId="3" w15:restartNumberingAfterBreak="0">
     <w:nsid w:val="255146A7"/>
     <w:multiLevelType w:val="hybridMultilevel"/>
     <w:tmpl w:val="934E8AE4"/>
@@ -6306,7 +8620,7 @@
       </w:pPr>
     </w:lvl>
   </w:abstractNum>
-  <w:abstractNum w:abstractNumId="3" w15:restartNumberingAfterBreak="0">
+  <w:abstractNum w:abstractNumId="4" w15:restartNumberingAfterBreak="0">
     <w:nsid w:val="4CD00BCD"/>
     <w:multiLevelType w:val="hybridMultilevel"/>
     <w:tmpl w:val="C09A8E40"/>
@@ -6420,15 +8734,18 @@
     </w:lvl>
   </w:abstractNum>
   <w:num w:numId="1" w16cid:durableId="385034825">
+    <w:abstractNumId w:val="2"/>
+  </w:num>
+  <w:num w:numId="2" w16cid:durableId="1985231742">
+    <w:abstractNumId w:val="3"/>
+  </w:num>
+  <w:num w:numId="3" w16cid:durableId="237059073">
+    <w:abstractNumId w:val="4"/>
+  </w:num>
+  <w:num w:numId="4" w16cid:durableId="1255237945">
     <w:abstractNumId w:val="1"/>
   </w:num>
-  <w:num w:numId="2" w16cid:durableId="1985231742">
-    <w:abstractNumId w:val="2"/>
-  </w:num>
-  <w:num w:numId="3" w16cid:durableId="237059073">
-    <w:abstractNumId w:val="3"/>
-  </w:num>
-  <w:num w:numId="4" w16cid:durableId="1255237945">
+  <w:num w:numId="5" w16cid:durableId="649213196">
     <w:abstractNumId w:val="0"/>
   </w:num>
 </w:numbering>
@@ -6936,7 +9253,6 @@
     <w:next w:val="Normal"/>
     <w:link w:val="Heading5Char"/>
     <w:uiPriority w:val="9"/>
-    <w:semiHidden/>
     <w:unhideWhenUsed/>
     <w:qFormat/>
     <w:rsid w:val="0038651A"/>
@@ -7176,7 +9492,6 @@
     <w:basedOn w:val="DefaultParagraphFont"/>
     <w:link w:val="Heading5"/>
     <w:uiPriority w:val="9"/>
-    <w:semiHidden/>
     <w:rsid w:val="0038651A"/>
     <w:rPr>
       <w:caps/>
@@ -7477,6 +9792,18 @@
       <w:outlineLvl w:val="9"/>
     </w:pPr>
   </w:style>
+  <w:style w:type="paragraph" w:styleId="ListBullet">
+    <w:name w:val="List Bullet"/>
+    <w:basedOn w:val="Normal"/>
+    <w:uiPriority w:val="99"/>
+    <w:unhideWhenUsed/>
+    <w:rsid w:val="007F6F1F"/>
+    <w:pPr>
+      <w:numPr>
+        <w:numId w:val="5"/>
+      </w:numPr>
+    </w:pPr>
+  </w:style>
 </w:styles>
 </file>
 
@@ -7773,4 +10100,16 @@
     </a:ext>
   </a:extLst>
 </a:theme>
+</file>
+
+<file path=customXml/item1.xml><?xml version="1.0" encoding="utf-8"?>
+<b:Sources xmlns:b="http://schemas.openxmlformats.org/officeDocument/2006/bibliography" xmlns="http://schemas.openxmlformats.org/officeDocument/2006/bibliography" SelectedStyle="\APASixthEditionOfficeOnline.xsl" StyleName="APA" Version="6"/>
+</file>
+
+<file path=customXml/itemProps1.xml><?xml version="1.0" encoding="utf-8"?>
+<ds:datastoreItem xmlns:ds="http://schemas.openxmlformats.org/officeDocument/2006/customXml" ds:itemID="{06E91B09-93B7-43C2-AEE3-E559D3455ECA}">
+  <ds:schemaRefs>
+    <ds:schemaRef ds:uri="http://schemas.openxmlformats.org/officeDocument/2006/bibliography"/>
+  </ds:schemaRefs>
+</ds:datastoreItem>
 </file>
</xml_diff>

<commit_message>
popular posts plugin, theme support, filler data
</commit_message>
<xml_diff>
--- a/wp-content/themes/udemy/assets/notes/Wordpress Notes.docx
+++ b/wp-content/themes/udemy/assets/notes/Wordpress Notes.docx
@@ -377,8 +377,19 @@
         <w:t>echo '&lt;/pre&gt;';</w:t>
       </w:r>
     </w:p>
-    <w:p>
-      <w:r>
+    <w:p/>
+    <w:p>
+      <w:pPr>
+        <w:rPr>
+          <w:b/>
+          <w:bCs/>
+        </w:rPr>
+      </w:pPr>
+      <w:r>
+        <w:rPr>
+          <w:b/>
+          <w:bCs/>
+        </w:rPr>
         <w:t>Functions</w:t>
       </w:r>
     </w:p>
@@ -441,6 +452,12 @@
       </w:r>
     </w:p>
     <w:p>
+      <w:pPr>
+        <w:rPr>
+          <w:b/>
+          <w:bCs/>
+        </w:rPr>
+      </w:pPr>
       <w:r>
         <w:tab/>
       </w:r>
@@ -484,6 +501,2134 @@
       </w:r>
     </w:p>
     <w:p>
+      <w:pPr>
+        <w:rPr>
+          <w:b/>
+          <w:bCs/>
+        </w:rPr>
+      </w:pPr>
+    </w:p>
+    <w:p>
+      <w:proofErr w:type="spellStart"/>
+      <w:r>
+        <w:rPr>
+          <w:b/>
+          <w:bCs/>
+        </w:rPr>
+        <w:t>add_theme_support</w:t>
+      </w:r>
+      <w:proofErr w:type="spellEnd"/>
+      <w:r>
+        <w:rPr>
+          <w:b/>
+          <w:bCs/>
+        </w:rPr>
+        <w:t xml:space="preserve"> </w:t>
+      </w:r>
+      <w:r>
+        <w:t xml:space="preserve">– used to add specific features to WP such as featured Images, title tags, custom logos, </w:t>
+      </w:r>
+      <w:proofErr w:type="spellStart"/>
+      <w:r>
+        <w:t>etc</w:t>
+      </w:r>
+      <w:proofErr w:type="spellEnd"/>
+    </w:p>
+    <w:p>
+      <w:pPr>
+        <w:ind w:firstLine="720"/>
+      </w:pPr>
+      <w:hyperlink r:id="rId6" w:history="1">
+        <w:r>
+          <w:rPr>
+            <w:rStyle w:val="Hyperlink"/>
+          </w:rPr>
+          <w:t>https://developer.wordpress.org/reference/functions/add_theme_support/</w:t>
+        </w:r>
+      </w:hyperlink>
+      <w:r>
+        <w:t xml:space="preserve"> </w:t>
+      </w:r>
+    </w:p>
+    <w:p>
+      <w:pPr>
+        <w:ind w:firstLine="720"/>
+      </w:pPr>
+      <w:r>
+        <w:t xml:space="preserve">check </w:t>
+      </w:r>
+      <w:proofErr w:type="spellStart"/>
+      <w:r>
+        <w:t>setup.php</w:t>
+      </w:r>
+      <w:proofErr w:type="spellEnd"/>
+      <w:r>
+        <w:t xml:space="preserve"> file for examples</w:t>
+      </w:r>
+    </w:p>
+    <w:p>
+      <w:pPr>
+        <w:pStyle w:val="Heading3"/>
+      </w:pPr>
+      <w:r>
+        <w:t>RSS Feeds</w:t>
+      </w:r>
+    </w:p>
+    <w:p>
+      <w:r>
+        <w:t xml:space="preserve">Add to </w:t>
+      </w:r>
+      <w:proofErr w:type="spellStart"/>
+      <w:r>
+        <w:t>setup.php</w:t>
+      </w:r>
+      <w:proofErr w:type="spellEnd"/>
+      <w:r>
+        <w:t xml:space="preserve"> or </w:t>
+      </w:r>
+      <w:proofErr w:type="spellStart"/>
+      <w:r>
+        <w:t>functions.php</w:t>
+      </w:r>
+      <w:proofErr w:type="spellEnd"/>
+    </w:p>
+    <w:p>
+      <w:hyperlink r:id="rId7" w:history="1">
+        <w:r>
+          <w:rPr>
+            <w:rStyle w:val="Hyperlink"/>
+          </w:rPr>
+          <w:t>https://codex.wordpress.org/Automatic_Feed_Links</w:t>
+        </w:r>
+      </w:hyperlink>
+      <w:r>
+        <w:t xml:space="preserve"> </w:t>
+      </w:r>
+    </w:p>
+    <w:p>
+      <w:pPr>
+        <w:ind w:firstLine="720"/>
+        <w:rPr>
+          <w:i/>
+          <w:iCs/>
+          <w:color w:val="4472C4" w:themeColor="accent1"/>
+        </w:rPr>
+      </w:pPr>
+      <w:proofErr w:type="spellStart"/>
+      <w:r>
+        <w:rPr>
+          <w:i/>
+          <w:iCs/>
+          <w:color w:val="4472C4" w:themeColor="accent1"/>
+        </w:rPr>
+        <w:t>add_theme_support</w:t>
+      </w:r>
+      <w:proofErr w:type="spellEnd"/>
+      <w:r>
+        <w:rPr>
+          <w:i/>
+          <w:iCs/>
+          <w:color w:val="4472C4" w:themeColor="accent1"/>
+        </w:rPr>
+        <w:t>( 'automatic-feed-links' );</w:t>
+      </w:r>
+    </w:p>
+    <w:p/>
+    <w:p>
+      <w:pPr>
+        <w:pStyle w:val="Heading3"/>
+      </w:pPr>
+      <w:r>
+        <w:t>HTML 5</w:t>
+      </w:r>
+    </w:p>
+    <w:p>
+      <w:hyperlink r:id="rId8" w:history="1">
+        <w:r>
+          <w:rPr>
+            <w:rStyle w:val="Hyperlink"/>
+          </w:rPr>
+          <w:t>https://codex.wordpress.org/Theme_Markup</w:t>
+        </w:r>
+      </w:hyperlink>
+      <w:r>
+        <w:t xml:space="preserve"> </w:t>
+      </w:r>
+    </w:p>
+    <w:p>
+      <w:r>
+        <w:t>To have WP generated HTML content converted to be XHTML compatible, add the following line of code</w:t>
+      </w:r>
+    </w:p>
+    <w:p>
+      <w:pPr>
+        <w:rPr>
+          <w:i/>
+          <w:iCs/>
+          <w:color w:val="4472C4" w:themeColor="accent1"/>
+        </w:rPr>
+      </w:pPr>
+      <w:r>
+        <w:tab/>
+      </w:r>
+      <w:proofErr w:type="spellStart"/>
+      <w:r>
+        <w:rPr>
+          <w:i/>
+          <w:iCs/>
+          <w:color w:val="4472C4" w:themeColor="accent1"/>
+        </w:rPr>
+        <w:t>add_theme_support</w:t>
+      </w:r>
+      <w:proofErr w:type="spellEnd"/>
+      <w:r>
+        <w:rPr>
+          <w:i/>
+          <w:iCs/>
+          <w:color w:val="4472C4" w:themeColor="accent1"/>
+        </w:rPr>
+        <w:t>( '</w:t>
+      </w:r>
+      <w:r>
+        <w:rPr>
+          <w:i/>
+          <w:iCs/>
+          <w:color w:val="4472C4" w:themeColor="accent1"/>
+        </w:rPr>
+        <w:t>html5</w:t>
+      </w:r>
+      <w:r>
+        <w:rPr>
+          <w:i/>
+          <w:iCs/>
+          <w:color w:val="4472C4" w:themeColor="accent1"/>
+        </w:rPr>
+        <w:t>' );</w:t>
+      </w:r>
+    </w:p>
+    <w:p/>
+    <w:p>
+      <w:pPr>
+        <w:pStyle w:val="Heading3"/>
+      </w:pPr>
+      <w:r>
+        <w:t xml:space="preserve">Startup/Dummy Content </w:t>
+      </w:r>
+    </w:p>
+    <w:p>
+      <w:r>
+        <w:t xml:space="preserve">Used when WP installation is </w:t>
+      </w:r>
+      <w:proofErr w:type="spellStart"/>
+      <w:r>
+        <w:t>initlally</w:t>
+      </w:r>
+      <w:proofErr w:type="spellEnd"/>
+      <w:r>
+        <w:t xml:space="preserve"> created and is used as filler info</w:t>
+      </w:r>
+      <w:r>
+        <w:tab/>
+      </w:r>
+    </w:p>
+    <w:p>
+      <w:r>
+        <w:tab/>
+        <w:t>Can create posts, pages and menus</w:t>
+      </w:r>
+      <w:r>
+        <w:t xml:space="preserve">, </w:t>
+      </w:r>
+      <w:proofErr w:type="spellStart"/>
+      <w:r>
+        <w:t>etc</w:t>
+      </w:r>
+      <w:proofErr w:type="spellEnd"/>
+    </w:p>
+    <w:p>
+      <w:pPr>
+        <w:rPr>
+          <w:i/>
+          <w:iCs/>
+        </w:rPr>
+      </w:pPr>
+      <w:r>
+        <w:tab/>
+      </w:r>
+      <w:r>
+        <w:rPr>
+          <w:i/>
+          <w:iCs/>
+        </w:rPr>
+        <w:t xml:space="preserve">Note: not really sure if this is useful, why not just use </w:t>
+      </w:r>
+      <w:proofErr w:type="spellStart"/>
+      <w:r>
+        <w:rPr>
+          <w:i/>
+          <w:iCs/>
+        </w:rPr>
+        <w:t>fakerPress</w:t>
+      </w:r>
+      <w:proofErr w:type="spellEnd"/>
+      <w:r>
+        <w:rPr>
+          <w:i/>
+          <w:iCs/>
+        </w:rPr>
+        <w:t xml:space="preserve"> plugin for dummy data???</w:t>
+      </w:r>
+    </w:p>
+    <w:p>
+      <w:r>
+        <w:tab/>
+      </w:r>
+      <w:hyperlink r:id="rId9" w:history="1">
+        <w:r>
+          <w:rPr>
+            <w:rStyle w:val="Hyperlink"/>
+          </w:rPr>
+          <w:t>https://make.wordpress.org/core/2016/11/30/starter-content-for-themes-in-4-7/</w:t>
+        </w:r>
+      </w:hyperlink>
+      <w:r>
+        <w:t xml:space="preserve">  </w:t>
+      </w:r>
+    </w:p>
+    <w:p>
+      <w:pPr>
+        <w:rPr>
+          <w:i/>
+          <w:iCs/>
+          <w:color w:val="4472C4" w:themeColor="accent1"/>
+        </w:rPr>
+      </w:pPr>
+      <w:r>
+        <w:t xml:space="preserve">    </w:t>
+      </w:r>
+      <w:proofErr w:type="spellStart"/>
+      <w:r>
+        <w:rPr>
+          <w:i/>
+          <w:iCs/>
+          <w:color w:val="4472C4" w:themeColor="accent1"/>
+        </w:rPr>
+        <w:t>add_theme_support</w:t>
+      </w:r>
+      <w:proofErr w:type="spellEnd"/>
+      <w:r>
+        <w:rPr>
+          <w:i/>
+          <w:iCs/>
+          <w:color w:val="4472C4" w:themeColor="accent1"/>
+        </w:rPr>
+        <w:t>( 'starter-content', [</w:t>
+      </w:r>
+    </w:p>
+    <w:p>
+      <w:pPr>
+        <w:rPr>
+          <w:i/>
+          <w:iCs/>
+          <w:color w:val="4472C4" w:themeColor="accent1"/>
+        </w:rPr>
+      </w:pPr>
+      <w:r>
+        <w:rPr>
+          <w:i/>
+          <w:iCs/>
+          <w:color w:val="4472C4" w:themeColor="accent1"/>
+        </w:rPr>
+        <w:t xml:space="preserve">    // Create filler content for the following WP items: </w:t>
+      </w:r>
+    </w:p>
+    <w:p>
+      <w:pPr>
+        <w:rPr>
+          <w:i/>
+          <w:iCs/>
+          <w:color w:val="4472C4" w:themeColor="accent1"/>
+        </w:rPr>
+      </w:pPr>
+    </w:p>
+    <w:p>
+      <w:pPr>
+        <w:rPr>
+          <w:i/>
+          <w:iCs/>
+          <w:color w:val="4472C4" w:themeColor="accent1"/>
+        </w:rPr>
+      </w:pPr>
+      <w:r>
+        <w:rPr>
+          <w:i/>
+          <w:iCs/>
+          <w:color w:val="4472C4" w:themeColor="accent1"/>
+        </w:rPr>
+        <w:t xml:space="preserve">    // Place three core-defined </w:t>
+      </w:r>
+      <w:proofErr w:type="spellStart"/>
+      <w:r>
+        <w:rPr>
+          <w:i/>
+          <w:iCs/>
+          <w:color w:val="4472C4" w:themeColor="accent1"/>
+        </w:rPr>
+        <w:t>widgeets</w:t>
+      </w:r>
+      <w:proofErr w:type="spellEnd"/>
+      <w:r>
+        <w:rPr>
+          <w:i/>
+          <w:iCs/>
+          <w:color w:val="4472C4" w:themeColor="accent1"/>
+        </w:rPr>
+        <w:t xml:space="preserve"> in the sidebar area</w:t>
+      </w:r>
+    </w:p>
+    <w:p>
+      <w:pPr>
+        <w:rPr>
+          <w:i/>
+          <w:iCs/>
+          <w:color w:val="4472C4" w:themeColor="accent1"/>
+        </w:rPr>
+      </w:pPr>
+      <w:r>
+        <w:rPr>
+          <w:i/>
+          <w:iCs/>
+          <w:color w:val="4472C4" w:themeColor="accent1"/>
+        </w:rPr>
+        <w:t>    'widgets'         =&gt; [</w:t>
+      </w:r>
+    </w:p>
+    <w:p>
+      <w:pPr>
+        <w:rPr>
+          <w:i/>
+          <w:iCs/>
+          <w:color w:val="4472C4" w:themeColor="accent1"/>
+        </w:rPr>
+      </w:pPr>
+      <w:r>
+        <w:rPr>
+          <w:i/>
+          <w:iCs/>
+          <w:color w:val="4472C4" w:themeColor="accent1"/>
+        </w:rPr>
+        <w:t>      '</w:t>
+      </w:r>
+      <w:proofErr w:type="spellStart"/>
+      <w:r>
+        <w:rPr>
+          <w:i/>
+          <w:iCs/>
+          <w:color w:val="4472C4" w:themeColor="accent1"/>
+        </w:rPr>
+        <w:t>ju_sidebar</w:t>
+      </w:r>
+      <w:proofErr w:type="spellEnd"/>
+      <w:r>
+        <w:rPr>
+          <w:i/>
+          <w:iCs/>
+          <w:color w:val="4472C4" w:themeColor="accent1"/>
+        </w:rPr>
+        <w:t>'    =&gt; [ '</w:t>
+      </w:r>
+      <w:proofErr w:type="spellStart"/>
+      <w:r>
+        <w:rPr>
+          <w:i/>
+          <w:iCs/>
+          <w:color w:val="4472C4" w:themeColor="accent1"/>
+        </w:rPr>
+        <w:t>text_business_info</w:t>
+      </w:r>
+      <w:proofErr w:type="spellEnd"/>
+      <w:r>
+        <w:rPr>
+          <w:i/>
+          <w:iCs/>
+          <w:color w:val="4472C4" w:themeColor="accent1"/>
+        </w:rPr>
+        <w:t>', 'search', '</w:t>
+      </w:r>
+      <w:proofErr w:type="spellStart"/>
+      <w:r>
+        <w:rPr>
+          <w:i/>
+          <w:iCs/>
+          <w:color w:val="4472C4" w:themeColor="accent1"/>
+        </w:rPr>
+        <w:t>text_about</w:t>
+      </w:r>
+      <w:proofErr w:type="spellEnd"/>
+      <w:r>
+        <w:rPr>
+          <w:i/>
+          <w:iCs/>
+          <w:color w:val="4472C4" w:themeColor="accent1"/>
+        </w:rPr>
+        <w:t>']      // adds bus addy/</w:t>
+      </w:r>
+      <w:proofErr w:type="spellStart"/>
+      <w:r>
+        <w:rPr>
+          <w:i/>
+          <w:iCs/>
+          <w:color w:val="4472C4" w:themeColor="accent1"/>
+        </w:rPr>
+        <w:t>hrs</w:t>
+      </w:r>
+      <w:proofErr w:type="spellEnd"/>
+      <w:r>
+        <w:rPr>
+          <w:i/>
+          <w:iCs/>
+          <w:color w:val="4472C4" w:themeColor="accent1"/>
+        </w:rPr>
+        <w:t>, search bar, about txt</w:t>
+      </w:r>
+    </w:p>
+    <w:p>
+      <w:pPr>
+        <w:rPr>
+          <w:i/>
+          <w:iCs/>
+          <w:color w:val="4472C4" w:themeColor="accent1"/>
+        </w:rPr>
+      </w:pPr>
+      <w:r>
+        <w:rPr>
+          <w:i/>
+          <w:iCs/>
+          <w:color w:val="4472C4" w:themeColor="accent1"/>
+        </w:rPr>
+        <w:t>    ],</w:t>
+      </w:r>
+    </w:p>
+    <w:p>
+      <w:pPr>
+        <w:rPr>
+          <w:i/>
+          <w:iCs/>
+          <w:color w:val="4472C4" w:themeColor="accent1"/>
+        </w:rPr>
+      </w:pPr>
+    </w:p>
+    <w:p>
+      <w:pPr>
+        <w:rPr>
+          <w:i/>
+          <w:iCs/>
+          <w:color w:val="4472C4" w:themeColor="accent1"/>
+        </w:rPr>
+      </w:pPr>
+      <w:r>
+        <w:rPr>
+          <w:i/>
+          <w:iCs/>
+          <w:color w:val="4472C4" w:themeColor="accent1"/>
+        </w:rPr>
+        <w:t>    // Create the custom image attachments used as post thumbnails for pages</w:t>
+      </w:r>
+    </w:p>
+    <w:p>
+      <w:pPr>
+        <w:rPr>
+          <w:i/>
+          <w:iCs/>
+          <w:color w:val="4472C4" w:themeColor="accent1"/>
+        </w:rPr>
+      </w:pPr>
+      <w:r>
+        <w:rPr>
+          <w:i/>
+          <w:iCs/>
+          <w:color w:val="4472C4" w:themeColor="accent1"/>
+        </w:rPr>
+        <w:t>    'attachments'     =&gt; [</w:t>
+      </w:r>
+    </w:p>
+    <w:p>
+      <w:pPr>
+        <w:rPr>
+          <w:i/>
+          <w:iCs/>
+          <w:color w:val="4472C4" w:themeColor="accent1"/>
+        </w:rPr>
+      </w:pPr>
+      <w:r>
+        <w:rPr>
+          <w:i/>
+          <w:iCs/>
+          <w:color w:val="4472C4" w:themeColor="accent1"/>
+        </w:rPr>
+        <w:t xml:space="preserve">      'image-about'   =&gt; [ </w:t>
+      </w:r>
+    </w:p>
+    <w:p>
+      <w:pPr>
+        <w:rPr>
+          <w:i/>
+          <w:iCs/>
+          <w:color w:val="4472C4" w:themeColor="accent1"/>
+        </w:rPr>
+      </w:pPr>
+      <w:r>
+        <w:rPr>
+          <w:i/>
+          <w:iCs/>
+          <w:color w:val="4472C4" w:themeColor="accent1"/>
+        </w:rPr>
+        <w:t>        '</w:t>
+      </w:r>
+      <w:proofErr w:type="spellStart"/>
+      <w:r>
+        <w:rPr>
+          <w:i/>
+          <w:iCs/>
+          <w:color w:val="4472C4" w:themeColor="accent1"/>
+        </w:rPr>
+        <w:t>post_title</w:t>
+      </w:r>
+      <w:proofErr w:type="spellEnd"/>
+      <w:r>
+        <w:rPr>
+          <w:i/>
+          <w:iCs/>
+          <w:color w:val="4472C4" w:themeColor="accent1"/>
+        </w:rPr>
+        <w:t>'  =&gt; __('About', '</w:t>
+      </w:r>
+      <w:proofErr w:type="spellStart"/>
+      <w:r>
+        <w:rPr>
+          <w:i/>
+          <w:iCs/>
+          <w:color w:val="4472C4" w:themeColor="accent1"/>
+        </w:rPr>
+        <w:t>udemy</w:t>
+      </w:r>
+      <w:proofErr w:type="spellEnd"/>
+      <w:r>
+        <w:rPr>
+          <w:i/>
+          <w:iCs/>
+          <w:color w:val="4472C4" w:themeColor="accent1"/>
+        </w:rPr>
+        <w:t>'),</w:t>
+      </w:r>
+    </w:p>
+    <w:p>
+      <w:pPr>
+        <w:rPr>
+          <w:i/>
+          <w:iCs/>
+          <w:color w:val="4472C4" w:themeColor="accent1"/>
+        </w:rPr>
+      </w:pPr>
+      <w:r>
+        <w:rPr>
+          <w:i/>
+          <w:iCs/>
+          <w:color w:val="4472C4" w:themeColor="accent1"/>
+        </w:rPr>
+        <w:t>        'file'        =&gt; 'assets/images/about/1.jpg',                          // URL relative to the template director</w:t>
+      </w:r>
+    </w:p>
+    <w:p>
+      <w:pPr>
+        <w:rPr>
+          <w:i/>
+          <w:iCs/>
+          <w:color w:val="4472C4" w:themeColor="accent1"/>
+        </w:rPr>
+      </w:pPr>
+      <w:r>
+        <w:rPr>
+          <w:i/>
+          <w:iCs/>
+          <w:color w:val="4472C4" w:themeColor="accent1"/>
+        </w:rPr>
+        <w:t>      ],</w:t>
+      </w:r>
+    </w:p>
+    <w:p>
+      <w:pPr>
+        <w:rPr>
+          <w:i/>
+          <w:iCs/>
+          <w:color w:val="4472C4" w:themeColor="accent1"/>
+        </w:rPr>
+      </w:pPr>
+      <w:r>
+        <w:rPr>
+          <w:i/>
+          <w:iCs/>
+          <w:color w:val="4472C4" w:themeColor="accent1"/>
+        </w:rPr>
+        <w:t>    ],</w:t>
+      </w:r>
+    </w:p>
+    <w:p>
+      <w:pPr>
+        <w:rPr>
+          <w:i/>
+          <w:iCs/>
+          <w:color w:val="4472C4" w:themeColor="accent1"/>
+        </w:rPr>
+      </w:pPr>
+    </w:p>
+    <w:p>
+      <w:pPr>
+        <w:rPr>
+          <w:i/>
+          <w:iCs/>
+          <w:color w:val="4472C4" w:themeColor="accent1"/>
+        </w:rPr>
+      </w:pPr>
+      <w:r>
+        <w:rPr>
+          <w:i/>
+          <w:iCs/>
+          <w:color w:val="4472C4" w:themeColor="accent1"/>
+        </w:rPr>
+        <w:t>    // Specify the core-defined pages to create and add custom thumbnails to some of them</w:t>
+      </w:r>
+    </w:p>
+    <w:p>
+      <w:pPr>
+        <w:rPr>
+          <w:i/>
+          <w:iCs/>
+          <w:color w:val="4472C4" w:themeColor="accent1"/>
+        </w:rPr>
+      </w:pPr>
+      <w:r>
+        <w:rPr>
+          <w:i/>
+          <w:iCs/>
+          <w:color w:val="4472C4" w:themeColor="accent1"/>
+        </w:rPr>
+        <w:t>    'posts'               =&gt; [</w:t>
+      </w:r>
+    </w:p>
+    <w:p>
+      <w:pPr>
+        <w:rPr>
+          <w:i/>
+          <w:iCs/>
+          <w:color w:val="4472C4" w:themeColor="accent1"/>
+        </w:rPr>
+      </w:pPr>
+      <w:r>
+        <w:rPr>
+          <w:i/>
+          <w:iCs/>
+          <w:color w:val="4472C4" w:themeColor="accent1"/>
+        </w:rPr>
+        <w:t>      'home'              =&gt; [ 'thumbnail' =&gt; '{{image-about}}',],            // {{ looks for any images w/ ID image-about }}</w:t>
+      </w:r>
+    </w:p>
+    <w:p>
+      <w:pPr>
+        <w:rPr>
+          <w:i/>
+          <w:iCs/>
+          <w:color w:val="4472C4" w:themeColor="accent1"/>
+        </w:rPr>
+      </w:pPr>
+      <w:r>
+        <w:rPr>
+          <w:i/>
+          <w:iCs/>
+          <w:color w:val="4472C4" w:themeColor="accent1"/>
+        </w:rPr>
+        <w:t xml:space="preserve">      'about'             =&gt; [ 'thumbnail' =&gt; '{{image-about}}',],            // Note: image-about is reference previously </w:t>
+      </w:r>
+    </w:p>
+    <w:p>
+      <w:pPr>
+        <w:rPr>
+          <w:i/>
+          <w:iCs/>
+          <w:color w:val="4472C4" w:themeColor="accent1"/>
+        </w:rPr>
+      </w:pPr>
+      <w:r>
+        <w:rPr>
+          <w:i/>
+          <w:iCs/>
+          <w:color w:val="4472C4" w:themeColor="accent1"/>
+        </w:rPr>
+        <w:t>      'contact'           =&gt; [ 'thumbnail' =&gt; '{{image-about}}',],</w:t>
+      </w:r>
+    </w:p>
+    <w:p>
+      <w:pPr>
+        <w:rPr>
+          <w:i/>
+          <w:iCs/>
+          <w:color w:val="4472C4" w:themeColor="accent1"/>
+        </w:rPr>
+      </w:pPr>
+      <w:r>
+        <w:rPr>
+          <w:i/>
+          <w:iCs/>
+          <w:color w:val="4472C4" w:themeColor="accent1"/>
+        </w:rPr>
+        <w:t>      'blog'              =&gt; [ 'thumbnail' =&gt; '{{image-about}}',],</w:t>
+      </w:r>
+    </w:p>
+    <w:p>
+      <w:pPr>
+        <w:rPr>
+          <w:i/>
+          <w:iCs/>
+          <w:color w:val="4472C4" w:themeColor="accent1"/>
+        </w:rPr>
+      </w:pPr>
+      <w:r>
+        <w:rPr>
+          <w:i/>
+          <w:iCs/>
+          <w:color w:val="4472C4" w:themeColor="accent1"/>
+        </w:rPr>
+        <w:t>      'homepage-section'  =&gt; [ 'thumbnail' =&gt; '{{image-about}}',],</w:t>
+      </w:r>
+    </w:p>
+    <w:p>
+      <w:pPr>
+        <w:rPr>
+          <w:i/>
+          <w:iCs/>
+          <w:color w:val="4472C4" w:themeColor="accent1"/>
+        </w:rPr>
+      </w:pPr>
+      <w:r>
+        <w:rPr>
+          <w:i/>
+          <w:iCs/>
+          <w:color w:val="4472C4" w:themeColor="accent1"/>
+        </w:rPr>
+        <w:t>    ],</w:t>
+      </w:r>
+    </w:p>
+    <w:p>
+      <w:pPr>
+        <w:rPr>
+          <w:i/>
+          <w:iCs/>
+          <w:color w:val="4472C4" w:themeColor="accent1"/>
+        </w:rPr>
+      </w:pPr>
+    </w:p>
+    <w:p>
+      <w:pPr>
+        <w:rPr>
+          <w:i/>
+          <w:iCs/>
+          <w:color w:val="4472C4" w:themeColor="accent1"/>
+        </w:rPr>
+      </w:pPr>
+      <w:r>
+        <w:rPr>
+          <w:i/>
+          <w:iCs/>
+          <w:color w:val="4472C4" w:themeColor="accent1"/>
+        </w:rPr>
+        <w:t>    // Default to a static front page and assign the front and post pages</w:t>
+      </w:r>
+    </w:p>
+    <w:p>
+      <w:pPr>
+        <w:rPr>
+          <w:i/>
+          <w:iCs/>
+          <w:color w:val="4472C4" w:themeColor="accent1"/>
+        </w:rPr>
+      </w:pPr>
+      <w:r>
+        <w:rPr>
+          <w:i/>
+          <w:iCs/>
+          <w:color w:val="4472C4" w:themeColor="accent1"/>
+        </w:rPr>
+        <w:t>    'options'         =&gt; [</w:t>
+      </w:r>
+    </w:p>
+    <w:p>
+      <w:pPr>
+        <w:rPr>
+          <w:i/>
+          <w:iCs/>
+          <w:color w:val="4472C4" w:themeColor="accent1"/>
+        </w:rPr>
+      </w:pPr>
+      <w:r>
+        <w:rPr>
+          <w:i/>
+          <w:iCs/>
+          <w:color w:val="4472C4" w:themeColor="accent1"/>
+        </w:rPr>
+        <w:t xml:space="preserve">      // Note: These reference the 'posts' defined previously </w:t>
+      </w:r>
+    </w:p>
+    <w:p>
+      <w:pPr>
+        <w:rPr>
+          <w:i/>
+          <w:iCs/>
+          <w:color w:val="4472C4" w:themeColor="accent1"/>
+        </w:rPr>
+      </w:pPr>
+      <w:r>
+        <w:rPr>
+          <w:i/>
+          <w:iCs/>
+          <w:color w:val="4472C4" w:themeColor="accent1"/>
+        </w:rPr>
+        <w:t>      '</w:t>
+      </w:r>
+      <w:proofErr w:type="spellStart"/>
+      <w:r>
+        <w:rPr>
+          <w:i/>
+          <w:iCs/>
+          <w:color w:val="4472C4" w:themeColor="accent1"/>
+        </w:rPr>
+        <w:t>show_on_front</w:t>
+      </w:r>
+      <w:proofErr w:type="spellEnd"/>
+      <w:r>
+        <w:rPr>
+          <w:i/>
+          <w:iCs/>
+          <w:color w:val="4472C4" w:themeColor="accent1"/>
+        </w:rPr>
+        <w:t xml:space="preserve">'     =&gt; 'page',                                  // </w:t>
+      </w:r>
+      <w:proofErr w:type="spellStart"/>
+      <w:r>
+        <w:rPr>
+          <w:i/>
+          <w:iCs/>
+          <w:color w:val="4472C4" w:themeColor="accent1"/>
+        </w:rPr>
+        <w:t>overwirtes</w:t>
+      </w:r>
+      <w:proofErr w:type="spellEnd"/>
+      <w:r>
+        <w:rPr>
+          <w:i/>
+          <w:iCs/>
+          <w:color w:val="4472C4" w:themeColor="accent1"/>
+        </w:rPr>
+        <w:t xml:space="preserve"> homepage: blog posts or single page</w:t>
+      </w:r>
+    </w:p>
+    <w:p>
+      <w:pPr>
+        <w:rPr>
+          <w:i/>
+          <w:iCs/>
+          <w:color w:val="4472C4" w:themeColor="accent1"/>
+        </w:rPr>
+      </w:pPr>
+      <w:r>
+        <w:rPr>
+          <w:i/>
+          <w:iCs/>
+          <w:color w:val="4472C4" w:themeColor="accent1"/>
+        </w:rPr>
+        <w:t>      '</w:t>
+      </w:r>
+      <w:proofErr w:type="spellStart"/>
+      <w:r>
+        <w:rPr>
+          <w:i/>
+          <w:iCs/>
+          <w:color w:val="4472C4" w:themeColor="accent1"/>
+        </w:rPr>
+        <w:t>page_on_front</w:t>
+      </w:r>
+      <w:proofErr w:type="spellEnd"/>
+      <w:r>
+        <w:rPr>
+          <w:i/>
+          <w:iCs/>
+          <w:color w:val="4472C4" w:themeColor="accent1"/>
+        </w:rPr>
+        <w:t xml:space="preserve">'     =&gt; '{{home}}',                              // which actual page goes on homepage </w:t>
+      </w:r>
+    </w:p>
+    <w:p>
+      <w:pPr>
+        <w:rPr>
+          <w:i/>
+          <w:iCs/>
+          <w:color w:val="4472C4" w:themeColor="accent1"/>
+        </w:rPr>
+      </w:pPr>
+      <w:r>
+        <w:rPr>
+          <w:i/>
+          <w:iCs/>
+          <w:color w:val="4472C4" w:themeColor="accent1"/>
+        </w:rPr>
+        <w:t>      '</w:t>
+      </w:r>
+      <w:proofErr w:type="spellStart"/>
+      <w:r>
+        <w:rPr>
+          <w:i/>
+          <w:iCs/>
+          <w:color w:val="4472C4" w:themeColor="accent1"/>
+        </w:rPr>
+        <w:t>page_for_posts</w:t>
+      </w:r>
+      <w:proofErr w:type="spellEnd"/>
+      <w:r>
+        <w:rPr>
+          <w:i/>
+          <w:iCs/>
+          <w:color w:val="4472C4" w:themeColor="accent1"/>
+        </w:rPr>
+        <w:t>'    =&gt; '{{blog}}',                              // which actual page will be for post page</w:t>
+      </w:r>
+    </w:p>
+    <w:p>
+      <w:pPr>
+        <w:rPr>
+          <w:i/>
+          <w:iCs/>
+          <w:color w:val="4472C4" w:themeColor="accent1"/>
+        </w:rPr>
+      </w:pPr>
+      <w:r>
+        <w:rPr>
+          <w:i/>
+          <w:iCs/>
+          <w:color w:val="4472C4" w:themeColor="accent1"/>
+        </w:rPr>
+        <w:t>    ],</w:t>
+      </w:r>
+    </w:p>
+    <w:p>
+      <w:pPr>
+        <w:rPr>
+          <w:i/>
+          <w:iCs/>
+          <w:color w:val="4472C4" w:themeColor="accent1"/>
+        </w:rPr>
+      </w:pPr>
+    </w:p>
+    <w:p>
+      <w:pPr>
+        <w:rPr>
+          <w:i/>
+          <w:iCs/>
+          <w:color w:val="4472C4" w:themeColor="accent1"/>
+        </w:rPr>
+      </w:pPr>
+      <w:r>
+        <w:rPr>
+          <w:i/>
+          <w:iCs/>
+          <w:color w:val="4472C4" w:themeColor="accent1"/>
+        </w:rPr>
+        <w:t>    // Set the front page section theme mods to the IDs of the core-registered pages</w:t>
+      </w:r>
+    </w:p>
+    <w:p>
+      <w:pPr>
+        <w:rPr>
+          <w:i/>
+          <w:iCs/>
+          <w:color w:val="4472C4" w:themeColor="accent1"/>
+        </w:rPr>
+      </w:pPr>
+      <w:r>
+        <w:rPr>
+          <w:i/>
+          <w:iCs/>
+          <w:color w:val="4472C4" w:themeColor="accent1"/>
+        </w:rPr>
+        <w:t>    '</w:t>
+      </w:r>
+      <w:proofErr w:type="spellStart"/>
+      <w:r>
+        <w:rPr>
+          <w:i/>
+          <w:iCs/>
+          <w:color w:val="4472C4" w:themeColor="accent1"/>
+        </w:rPr>
+        <w:t>theme_mods</w:t>
+      </w:r>
+      <w:proofErr w:type="spellEnd"/>
+      <w:r>
+        <w:rPr>
+          <w:i/>
+          <w:iCs/>
+          <w:color w:val="4472C4" w:themeColor="accent1"/>
+        </w:rPr>
+        <w:t>'      =&gt; [</w:t>
+      </w:r>
+    </w:p>
+    <w:p>
+      <w:pPr>
+        <w:rPr>
+          <w:i/>
+          <w:iCs/>
+          <w:color w:val="4472C4" w:themeColor="accent1"/>
+        </w:rPr>
+      </w:pPr>
+      <w:r>
+        <w:rPr>
+          <w:i/>
+          <w:iCs/>
+          <w:color w:val="4472C4" w:themeColor="accent1"/>
+        </w:rPr>
+        <w:t>      '</w:t>
+      </w:r>
+      <w:proofErr w:type="spellStart"/>
+      <w:r>
+        <w:rPr>
+          <w:i/>
+          <w:iCs/>
+          <w:color w:val="4472C4" w:themeColor="accent1"/>
+        </w:rPr>
+        <w:t>ju_facebook_handle</w:t>
+      </w:r>
+      <w:proofErr w:type="spellEnd"/>
+      <w:r>
+        <w:rPr>
+          <w:i/>
+          <w:iCs/>
+          <w:color w:val="4472C4" w:themeColor="accent1"/>
+        </w:rPr>
+        <w:t>'      =&gt;  '</w:t>
+      </w:r>
+      <w:proofErr w:type="spellStart"/>
+      <w:r>
+        <w:rPr>
+          <w:i/>
+          <w:iCs/>
+          <w:color w:val="4472C4" w:themeColor="accent1"/>
+        </w:rPr>
+        <w:t>udemy</w:t>
+      </w:r>
+      <w:proofErr w:type="spellEnd"/>
+      <w:r>
+        <w:rPr>
+          <w:i/>
+          <w:iCs/>
+          <w:color w:val="4472C4" w:themeColor="accent1"/>
+        </w:rPr>
+        <w:t>',                          // overwrites theme settings created</w:t>
+      </w:r>
+    </w:p>
+    <w:p>
+      <w:pPr>
+        <w:rPr>
+          <w:i/>
+          <w:iCs/>
+          <w:color w:val="4472C4" w:themeColor="accent1"/>
+        </w:rPr>
+      </w:pPr>
+      <w:r>
+        <w:rPr>
+          <w:i/>
+          <w:iCs/>
+          <w:color w:val="4472C4" w:themeColor="accent1"/>
+        </w:rPr>
+        <w:t>      '</w:t>
+      </w:r>
+      <w:proofErr w:type="spellStart"/>
+      <w:r>
+        <w:rPr>
+          <w:i/>
+          <w:iCs/>
+          <w:color w:val="4472C4" w:themeColor="accent1"/>
+        </w:rPr>
+        <w:t>ju_twitter_handle</w:t>
+      </w:r>
+      <w:proofErr w:type="spellEnd"/>
+      <w:r>
+        <w:rPr>
+          <w:i/>
+          <w:iCs/>
+          <w:color w:val="4472C4" w:themeColor="accent1"/>
+        </w:rPr>
+        <w:t>'       =&gt;  '</w:t>
+      </w:r>
+      <w:proofErr w:type="spellStart"/>
+      <w:r>
+        <w:rPr>
+          <w:i/>
+          <w:iCs/>
+          <w:color w:val="4472C4" w:themeColor="accent1"/>
+        </w:rPr>
+        <w:t>udemy</w:t>
+      </w:r>
+      <w:proofErr w:type="spellEnd"/>
+      <w:r>
+        <w:rPr>
+          <w:i/>
+          <w:iCs/>
+          <w:color w:val="4472C4" w:themeColor="accent1"/>
+        </w:rPr>
+        <w:t>',</w:t>
+      </w:r>
+    </w:p>
+    <w:p>
+      <w:pPr>
+        <w:rPr>
+          <w:i/>
+          <w:iCs/>
+          <w:color w:val="4472C4" w:themeColor="accent1"/>
+        </w:rPr>
+      </w:pPr>
+      <w:r>
+        <w:rPr>
+          <w:i/>
+          <w:iCs/>
+          <w:color w:val="4472C4" w:themeColor="accent1"/>
+        </w:rPr>
+        <w:t>      '</w:t>
+      </w:r>
+      <w:proofErr w:type="spellStart"/>
+      <w:r>
+        <w:rPr>
+          <w:i/>
+          <w:iCs/>
+          <w:color w:val="4472C4" w:themeColor="accent1"/>
+        </w:rPr>
+        <w:t>ju_instagram_handle</w:t>
+      </w:r>
+      <w:proofErr w:type="spellEnd"/>
+      <w:r>
+        <w:rPr>
+          <w:i/>
+          <w:iCs/>
+          <w:color w:val="4472C4" w:themeColor="accent1"/>
+        </w:rPr>
+        <w:t>'     =&gt;  '</w:t>
+      </w:r>
+      <w:proofErr w:type="spellStart"/>
+      <w:r>
+        <w:rPr>
+          <w:i/>
+          <w:iCs/>
+          <w:color w:val="4472C4" w:themeColor="accent1"/>
+        </w:rPr>
+        <w:t>udemy</w:t>
+      </w:r>
+      <w:proofErr w:type="spellEnd"/>
+      <w:r>
+        <w:rPr>
+          <w:i/>
+          <w:iCs/>
+          <w:color w:val="4472C4" w:themeColor="accent1"/>
+        </w:rPr>
+        <w:t>',</w:t>
+      </w:r>
+    </w:p>
+    <w:p>
+      <w:pPr>
+        <w:rPr>
+          <w:i/>
+          <w:iCs/>
+          <w:color w:val="4472C4" w:themeColor="accent1"/>
+        </w:rPr>
+      </w:pPr>
+      <w:r>
+        <w:rPr>
+          <w:i/>
+          <w:iCs/>
+          <w:color w:val="4472C4" w:themeColor="accent1"/>
+        </w:rPr>
+        <w:t>      '</w:t>
+      </w:r>
+      <w:proofErr w:type="spellStart"/>
+      <w:r>
+        <w:rPr>
+          <w:i/>
+          <w:iCs/>
+          <w:color w:val="4472C4" w:themeColor="accent1"/>
+        </w:rPr>
+        <w:t>ju_email</w:t>
+      </w:r>
+      <w:proofErr w:type="spellEnd"/>
+      <w:r>
+        <w:rPr>
+          <w:i/>
+          <w:iCs/>
+          <w:color w:val="4472C4" w:themeColor="accent1"/>
+        </w:rPr>
+        <w:t>'                =&gt;  '</w:t>
+      </w:r>
+      <w:proofErr w:type="spellStart"/>
+      <w:r>
+        <w:rPr>
+          <w:i/>
+          <w:iCs/>
+          <w:color w:val="4472C4" w:themeColor="accent1"/>
+        </w:rPr>
+        <w:t>udemy</w:t>
+      </w:r>
+      <w:proofErr w:type="spellEnd"/>
+      <w:r>
+        <w:rPr>
+          <w:i/>
+          <w:iCs/>
+          <w:color w:val="4472C4" w:themeColor="accent1"/>
+        </w:rPr>
+        <w:t>',</w:t>
+      </w:r>
+    </w:p>
+    <w:p>
+      <w:pPr>
+        <w:rPr>
+          <w:i/>
+          <w:iCs/>
+          <w:color w:val="4472C4" w:themeColor="accent1"/>
+        </w:rPr>
+      </w:pPr>
+      <w:r>
+        <w:rPr>
+          <w:i/>
+          <w:iCs/>
+          <w:color w:val="4472C4" w:themeColor="accent1"/>
+        </w:rPr>
+        <w:t>      '</w:t>
+      </w:r>
+      <w:proofErr w:type="spellStart"/>
+      <w:r>
+        <w:rPr>
+          <w:i/>
+          <w:iCs/>
+          <w:color w:val="4472C4" w:themeColor="accent1"/>
+        </w:rPr>
+        <w:t>ju_phone_number</w:t>
+      </w:r>
+      <w:proofErr w:type="spellEnd"/>
+      <w:r>
+        <w:rPr>
+          <w:i/>
+          <w:iCs/>
+          <w:color w:val="4472C4" w:themeColor="accent1"/>
+        </w:rPr>
+        <w:t>'         =&gt;  '</w:t>
+      </w:r>
+      <w:proofErr w:type="spellStart"/>
+      <w:r>
+        <w:rPr>
+          <w:i/>
+          <w:iCs/>
+          <w:color w:val="4472C4" w:themeColor="accent1"/>
+        </w:rPr>
+        <w:t>udemy</w:t>
+      </w:r>
+      <w:proofErr w:type="spellEnd"/>
+      <w:r>
+        <w:rPr>
+          <w:i/>
+          <w:iCs/>
+          <w:color w:val="4472C4" w:themeColor="accent1"/>
+        </w:rPr>
+        <w:t>',</w:t>
+      </w:r>
+    </w:p>
+    <w:p>
+      <w:pPr>
+        <w:rPr>
+          <w:i/>
+          <w:iCs/>
+          <w:color w:val="4472C4" w:themeColor="accent1"/>
+        </w:rPr>
+      </w:pPr>
+      <w:r>
+        <w:rPr>
+          <w:i/>
+          <w:iCs/>
+          <w:color w:val="4472C4" w:themeColor="accent1"/>
+        </w:rPr>
+        <w:t>      '</w:t>
+      </w:r>
+      <w:proofErr w:type="spellStart"/>
+      <w:r>
+        <w:rPr>
+          <w:i/>
+          <w:iCs/>
+          <w:color w:val="4472C4" w:themeColor="accent1"/>
+        </w:rPr>
+        <w:t>ju_header_show_search</w:t>
+      </w:r>
+      <w:proofErr w:type="spellEnd"/>
+      <w:r>
+        <w:rPr>
+          <w:i/>
+          <w:iCs/>
+          <w:color w:val="4472C4" w:themeColor="accent1"/>
+        </w:rPr>
+        <w:t>'   =&gt;  'yes',</w:t>
+      </w:r>
+    </w:p>
+    <w:p>
+      <w:pPr>
+        <w:rPr>
+          <w:i/>
+          <w:iCs/>
+          <w:color w:val="4472C4" w:themeColor="accent1"/>
+        </w:rPr>
+      </w:pPr>
+      <w:r>
+        <w:rPr>
+          <w:i/>
+          <w:iCs/>
+          <w:color w:val="4472C4" w:themeColor="accent1"/>
+        </w:rPr>
+        <w:t>      '</w:t>
+      </w:r>
+      <w:proofErr w:type="spellStart"/>
+      <w:r>
+        <w:rPr>
+          <w:i/>
+          <w:iCs/>
+          <w:color w:val="4472C4" w:themeColor="accent1"/>
+        </w:rPr>
+        <w:t>ju_header_show_cart</w:t>
+      </w:r>
+      <w:proofErr w:type="spellEnd"/>
+      <w:r>
+        <w:rPr>
+          <w:i/>
+          <w:iCs/>
+          <w:color w:val="4472C4" w:themeColor="accent1"/>
+        </w:rPr>
+        <w:t>'     =&gt;  'yes',</w:t>
+      </w:r>
+    </w:p>
+    <w:p>
+      <w:pPr>
+        <w:rPr>
+          <w:i/>
+          <w:iCs/>
+          <w:color w:val="4472C4" w:themeColor="accent1"/>
+        </w:rPr>
+      </w:pPr>
+      <w:r>
+        <w:rPr>
+          <w:i/>
+          <w:iCs/>
+          <w:color w:val="4472C4" w:themeColor="accent1"/>
+        </w:rPr>
+        <w:t>    ],</w:t>
+      </w:r>
+    </w:p>
+    <w:p>
+      <w:pPr>
+        <w:rPr>
+          <w:i/>
+          <w:iCs/>
+          <w:color w:val="4472C4" w:themeColor="accent1"/>
+        </w:rPr>
+      </w:pPr>
+    </w:p>
+    <w:p>
+      <w:pPr>
+        <w:rPr>
+          <w:i/>
+          <w:iCs/>
+          <w:color w:val="4472C4" w:themeColor="accent1"/>
+        </w:rPr>
+      </w:pPr>
+      <w:r>
+        <w:rPr>
+          <w:i/>
+          <w:iCs/>
+          <w:color w:val="4472C4" w:themeColor="accent1"/>
+        </w:rPr>
+        <w:t>    // Set up nav menus for each of the two areas registered in the theme</w:t>
+      </w:r>
+    </w:p>
+    <w:p>
+      <w:pPr>
+        <w:rPr>
+          <w:i/>
+          <w:iCs/>
+          <w:color w:val="4472C4" w:themeColor="accent1"/>
+        </w:rPr>
+      </w:pPr>
+      <w:r>
+        <w:rPr>
+          <w:i/>
+          <w:iCs/>
+          <w:color w:val="4472C4" w:themeColor="accent1"/>
+        </w:rPr>
+        <w:t>    '</w:t>
+      </w:r>
+      <w:proofErr w:type="spellStart"/>
+      <w:r>
+        <w:rPr>
+          <w:i/>
+          <w:iCs/>
+          <w:color w:val="4472C4" w:themeColor="accent1"/>
+        </w:rPr>
+        <w:t>nav_menus</w:t>
+      </w:r>
+      <w:proofErr w:type="spellEnd"/>
+      <w:r>
+        <w:rPr>
+          <w:i/>
+          <w:iCs/>
+          <w:color w:val="4472C4" w:themeColor="accent1"/>
+        </w:rPr>
+        <w:t>'       =&gt; [</w:t>
+      </w:r>
+    </w:p>
+    <w:p>
+      <w:pPr>
+        <w:rPr>
+          <w:i/>
+          <w:iCs/>
+          <w:color w:val="4472C4" w:themeColor="accent1"/>
+        </w:rPr>
+      </w:pPr>
+      <w:r>
+        <w:rPr>
+          <w:i/>
+          <w:iCs/>
+          <w:color w:val="4472C4" w:themeColor="accent1"/>
+        </w:rPr>
+        <w:t>      // Assign a menu to the 'top' location</w:t>
+      </w:r>
+    </w:p>
+    <w:p>
+      <w:pPr>
+        <w:rPr>
+          <w:i/>
+          <w:iCs/>
+          <w:color w:val="4472C4" w:themeColor="accent1"/>
+        </w:rPr>
+      </w:pPr>
+      <w:r>
+        <w:rPr>
+          <w:i/>
+          <w:iCs/>
+          <w:color w:val="4472C4" w:themeColor="accent1"/>
+        </w:rPr>
+        <w:t>      'primary'       =&gt;  array(</w:t>
+      </w:r>
+    </w:p>
+    <w:p>
+      <w:pPr>
+        <w:rPr>
+          <w:i/>
+          <w:iCs/>
+          <w:color w:val="4472C4" w:themeColor="accent1"/>
+        </w:rPr>
+      </w:pPr>
+      <w:r>
+        <w:rPr>
+          <w:i/>
+          <w:iCs/>
+          <w:color w:val="4472C4" w:themeColor="accent1"/>
+        </w:rPr>
+        <w:t>        'name'        =&gt;  __( 'Primary Menu', '</w:t>
+      </w:r>
+      <w:proofErr w:type="spellStart"/>
+      <w:r>
+        <w:rPr>
+          <w:i/>
+          <w:iCs/>
+          <w:color w:val="4472C4" w:themeColor="accent1"/>
+        </w:rPr>
+        <w:t>udemy</w:t>
+      </w:r>
+      <w:proofErr w:type="spellEnd"/>
+      <w:r>
+        <w:rPr>
+          <w:i/>
+          <w:iCs/>
+          <w:color w:val="4472C4" w:themeColor="accent1"/>
+        </w:rPr>
+        <w:t>' ),</w:t>
+      </w:r>
+    </w:p>
+    <w:p>
+      <w:pPr>
+        <w:rPr>
+          <w:i/>
+          <w:iCs/>
+          <w:color w:val="4472C4" w:themeColor="accent1"/>
+        </w:rPr>
+      </w:pPr>
+      <w:r>
+        <w:rPr>
+          <w:i/>
+          <w:iCs/>
+          <w:color w:val="4472C4" w:themeColor="accent1"/>
+        </w:rPr>
+        <w:t>        'items'       =&gt; array(</w:t>
+      </w:r>
+    </w:p>
+    <w:p>
+      <w:pPr>
+        <w:rPr>
+          <w:i/>
+          <w:iCs/>
+          <w:color w:val="4472C4" w:themeColor="accent1"/>
+        </w:rPr>
+      </w:pPr>
+      <w:r>
+        <w:rPr>
+          <w:i/>
+          <w:iCs/>
+          <w:color w:val="4472C4" w:themeColor="accent1"/>
+        </w:rPr>
+        <w:t>          '</w:t>
+      </w:r>
+      <w:proofErr w:type="spellStart"/>
+      <w:r>
+        <w:rPr>
+          <w:i/>
+          <w:iCs/>
+          <w:color w:val="4472C4" w:themeColor="accent1"/>
+        </w:rPr>
+        <w:t>link_home</w:t>
+      </w:r>
+      <w:proofErr w:type="spellEnd"/>
+      <w:r>
+        <w:rPr>
+          <w:i/>
+          <w:iCs/>
+          <w:color w:val="4472C4" w:themeColor="accent1"/>
+        </w:rPr>
+        <w:t>',              // core 'home' page is a link in case of a static front page is not used</w:t>
+      </w:r>
+    </w:p>
+    <w:p>
+      <w:pPr>
+        <w:rPr>
+          <w:i/>
+          <w:iCs/>
+          <w:color w:val="4472C4" w:themeColor="accent1"/>
+        </w:rPr>
+      </w:pPr>
+      <w:r>
+        <w:rPr>
+          <w:i/>
+          <w:iCs/>
+          <w:color w:val="4472C4" w:themeColor="accent1"/>
+        </w:rPr>
+        <w:t>          '</w:t>
+      </w:r>
+      <w:proofErr w:type="spellStart"/>
+      <w:r>
+        <w:rPr>
+          <w:i/>
+          <w:iCs/>
+          <w:color w:val="4472C4" w:themeColor="accent1"/>
+        </w:rPr>
+        <w:t>page_about</w:t>
+      </w:r>
+      <w:proofErr w:type="spellEnd"/>
+      <w:r>
+        <w:rPr>
+          <w:i/>
+          <w:iCs/>
+          <w:color w:val="4472C4" w:themeColor="accent1"/>
+        </w:rPr>
+        <w:t>',</w:t>
+      </w:r>
+    </w:p>
+    <w:p>
+      <w:pPr>
+        <w:rPr>
+          <w:i/>
+          <w:iCs/>
+          <w:color w:val="4472C4" w:themeColor="accent1"/>
+        </w:rPr>
+      </w:pPr>
+      <w:r>
+        <w:rPr>
+          <w:i/>
+          <w:iCs/>
+          <w:color w:val="4472C4" w:themeColor="accent1"/>
+        </w:rPr>
+        <w:t>          '</w:t>
+      </w:r>
+      <w:proofErr w:type="spellStart"/>
+      <w:r>
+        <w:rPr>
+          <w:i/>
+          <w:iCs/>
+          <w:color w:val="4472C4" w:themeColor="accent1"/>
+        </w:rPr>
+        <w:t>page_blog</w:t>
+      </w:r>
+      <w:proofErr w:type="spellEnd"/>
+      <w:r>
+        <w:rPr>
+          <w:i/>
+          <w:iCs/>
+          <w:color w:val="4472C4" w:themeColor="accent1"/>
+        </w:rPr>
+        <w:t>',</w:t>
+      </w:r>
+    </w:p>
+    <w:p>
+      <w:pPr>
+        <w:rPr>
+          <w:i/>
+          <w:iCs/>
+          <w:color w:val="4472C4" w:themeColor="accent1"/>
+        </w:rPr>
+      </w:pPr>
+      <w:r>
+        <w:rPr>
+          <w:i/>
+          <w:iCs/>
+          <w:color w:val="4472C4" w:themeColor="accent1"/>
+        </w:rPr>
+        <w:t>          '</w:t>
+      </w:r>
+      <w:proofErr w:type="spellStart"/>
+      <w:r>
+        <w:rPr>
+          <w:i/>
+          <w:iCs/>
+          <w:color w:val="4472C4" w:themeColor="accent1"/>
+        </w:rPr>
+        <w:t>page_contact</w:t>
+      </w:r>
+      <w:proofErr w:type="spellEnd"/>
+      <w:r>
+        <w:rPr>
+          <w:i/>
+          <w:iCs/>
+          <w:color w:val="4472C4" w:themeColor="accent1"/>
+        </w:rPr>
+        <w:t>',</w:t>
+      </w:r>
+    </w:p>
+    <w:p>
+      <w:pPr>
+        <w:rPr>
+          <w:i/>
+          <w:iCs/>
+          <w:color w:val="4472C4" w:themeColor="accent1"/>
+        </w:rPr>
+      </w:pPr>
+      <w:r>
+        <w:rPr>
+          <w:i/>
+          <w:iCs/>
+          <w:color w:val="4472C4" w:themeColor="accent1"/>
+        </w:rPr>
+        <w:t>        ),</w:t>
+      </w:r>
+    </w:p>
+    <w:p>
+      <w:pPr>
+        <w:rPr>
+          <w:i/>
+          <w:iCs/>
+          <w:color w:val="4472C4" w:themeColor="accent1"/>
+        </w:rPr>
+      </w:pPr>
+      <w:r>
+        <w:rPr>
+          <w:i/>
+          <w:iCs/>
+          <w:color w:val="4472C4" w:themeColor="accent1"/>
+        </w:rPr>
+        <w:t>      ),</w:t>
+      </w:r>
+    </w:p>
+    <w:p>
+      <w:pPr>
+        <w:rPr>
+          <w:i/>
+          <w:iCs/>
+          <w:color w:val="4472C4" w:themeColor="accent1"/>
+        </w:rPr>
+      </w:pPr>
+    </w:p>
+    <w:p>
+      <w:pPr>
+        <w:rPr>
+          <w:i/>
+          <w:iCs/>
+          <w:color w:val="4472C4" w:themeColor="accent1"/>
+        </w:rPr>
+      </w:pPr>
+      <w:r>
+        <w:rPr>
+          <w:i/>
+          <w:iCs/>
+          <w:color w:val="4472C4" w:themeColor="accent1"/>
+        </w:rPr>
+        <w:t>      // Assign a menu to the 'social' location</w:t>
+      </w:r>
+    </w:p>
+    <w:p>
+      <w:pPr>
+        <w:rPr>
+          <w:i/>
+          <w:iCs/>
+          <w:color w:val="4472C4" w:themeColor="accent1"/>
+        </w:rPr>
+      </w:pPr>
+      <w:r>
+        <w:rPr>
+          <w:i/>
+          <w:iCs/>
+          <w:color w:val="4472C4" w:themeColor="accent1"/>
+        </w:rPr>
+        <w:t>      'secondary'     =&gt;  array(</w:t>
+      </w:r>
+    </w:p>
+    <w:p>
+      <w:pPr>
+        <w:rPr>
+          <w:i/>
+          <w:iCs/>
+          <w:color w:val="4472C4" w:themeColor="accent1"/>
+        </w:rPr>
+      </w:pPr>
+      <w:r>
+        <w:rPr>
+          <w:i/>
+          <w:iCs/>
+          <w:color w:val="4472C4" w:themeColor="accent1"/>
+        </w:rPr>
+        <w:t>        'name'        =&gt;  __( 'Secondary Menu', '</w:t>
+      </w:r>
+      <w:proofErr w:type="spellStart"/>
+      <w:r>
+        <w:rPr>
+          <w:i/>
+          <w:iCs/>
+          <w:color w:val="4472C4" w:themeColor="accent1"/>
+        </w:rPr>
+        <w:t>udemy</w:t>
+      </w:r>
+      <w:proofErr w:type="spellEnd"/>
+      <w:r>
+        <w:rPr>
+          <w:i/>
+          <w:iCs/>
+          <w:color w:val="4472C4" w:themeColor="accent1"/>
+        </w:rPr>
+        <w:t>' ),</w:t>
+      </w:r>
+    </w:p>
+    <w:p>
+      <w:pPr>
+        <w:rPr>
+          <w:i/>
+          <w:iCs/>
+          <w:color w:val="4472C4" w:themeColor="accent1"/>
+        </w:rPr>
+      </w:pPr>
+      <w:r>
+        <w:rPr>
+          <w:i/>
+          <w:iCs/>
+          <w:color w:val="4472C4" w:themeColor="accent1"/>
+        </w:rPr>
+        <w:t>        'items'       =&gt;  array(</w:t>
+      </w:r>
+    </w:p>
+    <w:p>
+      <w:pPr>
+        <w:rPr>
+          <w:i/>
+          <w:iCs/>
+          <w:color w:val="4472C4" w:themeColor="accent1"/>
+        </w:rPr>
+      </w:pPr>
+      <w:r>
+        <w:rPr>
+          <w:i/>
+          <w:iCs/>
+          <w:color w:val="4472C4" w:themeColor="accent1"/>
+        </w:rPr>
+        <w:t>          '</w:t>
+      </w:r>
+      <w:proofErr w:type="spellStart"/>
+      <w:r>
+        <w:rPr>
+          <w:i/>
+          <w:iCs/>
+          <w:color w:val="4472C4" w:themeColor="accent1"/>
+        </w:rPr>
+        <w:t>link_home</w:t>
+      </w:r>
+      <w:proofErr w:type="spellEnd"/>
+      <w:r>
+        <w:rPr>
+          <w:i/>
+          <w:iCs/>
+          <w:color w:val="4472C4" w:themeColor="accent1"/>
+        </w:rPr>
+        <w:t>',              // core 'home' page is a link in case of a static front page is not used</w:t>
+      </w:r>
+    </w:p>
+    <w:p>
+      <w:pPr>
+        <w:rPr>
+          <w:i/>
+          <w:iCs/>
+          <w:color w:val="4472C4" w:themeColor="accent1"/>
+        </w:rPr>
+      </w:pPr>
+      <w:r>
+        <w:rPr>
+          <w:i/>
+          <w:iCs/>
+          <w:color w:val="4472C4" w:themeColor="accent1"/>
+        </w:rPr>
+        <w:t>          '</w:t>
+      </w:r>
+      <w:proofErr w:type="spellStart"/>
+      <w:r>
+        <w:rPr>
+          <w:i/>
+          <w:iCs/>
+          <w:color w:val="4472C4" w:themeColor="accent1"/>
+        </w:rPr>
+        <w:t>page_about</w:t>
+      </w:r>
+      <w:proofErr w:type="spellEnd"/>
+      <w:r>
+        <w:rPr>
+          <w:i/>
+          <w:iCs/>
+          <w:color w:val="4472C4" w:themeColor="accent1"/>
+        </w:rPr>
+        <w:t>',</w:t>
+      </w:r>
+    </w:p>
+    <w:p>
+      <w:pPr>
+        <w:rPr>
+          <w:i/>
+          <w:iCs/>
+          <w:color w:val="4472C4" w:themeColor="accent1"/>
+        </w:rPr>
+      </w:pPr>
+      <w:r>
+        <w:rPr>
+          <w:i/>
+          <w:iCs/>
+          <w:color w:val="4472C4" w:themeColor="accent1"/>
+        </w:rPr>
+        <w:t>          '</w:t>
+      </w:r>
+      <w:proofErr w:type="spellStart"/>
+      <w:r>
+        <w:rPr>
+          <w:i/>
+          <w:iCs/>
+          <w:color w:val="4472C4" w:themeColor="accent1"/>
+        </w:rPr>
+        <w:t>page_blog</w:t>
+      </w:r>
+      <w:proofErr w:type="spellEnd"/>
+      <w:r>
+        <w:rPr>
+          <w:i/>
+          <w:iCs/>
+          <w:color w:val="4472C4" w:themeColor="accent1"/>
+        </w:rPr>
+        <w:t>',</w:t>
+      </w:r>
+    </w:p>
+    <w:p>
+      <w:pPr>
+        <w:rPr>
+          <w:i/>
+          <w:iCs/>
+          <w:color w:val="4472C4" w:themeColor="accent1"/>
+        </w:rPr>
+      </w:pPr>
+      <w:r>
+        <w:rPr>
+          <w:i/>
+          <w:iCs/>
+          <w:color w:val="4472C4" w:themeColor="accent1"/>
+        </w:rPr>
+        <w:t>          '</w:t>
+      </w:r>
+      <w:proofErr w:type="spellStart"/>
+      <w:r>
+        <w:rPr>
+          <w:i/>
+          <w:iCs/>
+          <w:color w:val="4472C4" w:themeColor="accent1"/>
+        </w:rPr>
+        <w:t>page_contact</w:t>
+      </w:r>
+      <w:proofErr w:type="spellEnd"/>
+      <w:r>
+        <w:rPr>
+          <w:i/>
+          <w:iCs/>
+          <w:color w:val="4472C4" w:themeColor="accent1"/>
+        </w:rPr>
+        <w:t>',</w:t>
+      </w:r>
+    </w:p>
+    <w:p>
+      <w:pPr>
+        <w:rPr>
+          <w:i/>
+          <w:iCs/>
+          <w:color w:val="4472C4" w:themeColor="accent1"/>
+        </w:rPr>
+      </w:pPr>
+      <w:r>
+        <w:rPr>
+          <w:i/>
+          <w:iCs/>
+          <w:color w:val="4472C4" w:themeColor="accent1"/>
+        </w:rPr>
+        <w:t>        ),</w:t>
+      </w:r>
+    </w:p>
+    <w:p>
+      <w:pPr>
+        <w:rPr>
+          <w:i/>
+          <w:iCs/>
+          <w:color w:val="4472C4" w:themeColor="accent1"/>
+        </w:rPr>
+      </w:pPr>
+      <w:r>
+        <w:rPr>
+          <w:i/>
+          <w:iCs/>
+          <w:color w:val="4472C4" w:themeColor="accent1"/>
+        </w:rPr>
+        <w:t>      ),</w:t>
+      </w:r>
+    </w:p>
+    <w:p>
+      <w:pPr>
+        <w:rPr>
+          <w:i/>
+          <w:iCs/>
+          <w:color w:val="4472C4" w:themeColor="accent1"/>
+        </w:rPr>
+      </w:pPr>
+      <w:r>
+        <w:rPr>
+          <w:i/>
+          <w:iCs/>
+          <w:color w:val="4472C4" w:themeColor="accent1"/>
+        </w:rPr>
+        <w:t>    ],</w:t>
+      </w:r>
+    </w:p>
+    <w:p>
+      <w:pPr>
+        <w:rPr>
+          <w:i/>
+          <w:iCs/>
+          <w:color w:val="4472C4" w:themeColor="accent1"/>
+        </w:rPr>
+      </w:pPr>
+    </w:p>
+    <w:p>
+      <w:pPr>
+        <w:rPr>
+          <w:i/>
+          <w:iCs/>
+          <w:color w:val="4472C4" w:themeColor="accent1"/>
+        </w:rPr>
+      </w:pPr>
+      <w:r>
+        <w:rPr>
+          <w:i/>
+          <w:iCs/>
+          <w:color w:val="4472C4" w:themeColor="accent1"/>
+        </w:rPr>
+        <w:t>  ]);</w:t>
+      </w:r>
+    </w:p>
+    <w:p>
+      <w:pPr>
+        <w:rPr>
+          <w:i/>
+          <w:iCs/>
+          <w:color w:val="4472C4" w:themeColor="accent1"/>
+        </w:rPr>
+      </w:pPr>
+      <w:r>
+        <w:rPr>
+          <w:i/>
+          <w:iCs/>
+          <w:color w:val="4472C4" w:themeColor="accent1"/>
+        </w:rPr>
+        <w:t xml:space="preserve">  </w:t>
+      </w:r>
+    </w:p>
+    <w:p/>
+    <w:p>
+      <w:r>
+        <w:t xml:space="preserve">To test, edit value in DB : </w:t>
+      </w:r>
+      <w:proofErr w:type="spellStart"/>
+      <w:r>
+        <w:rPr>
+          <w:b/>
+          <w:bCs/>
+        </w:rPr>
+        <w:t>wp_options</w:t>
+      </w:r>
+      <w:proofErr w:type="spellEnd"/>
+      <w:r>
+        <w:rPr>
+          <w:b/>
+          <w:bCs/>
+        </w:rPr>
+        <w:t xml:space="preserve"> / </w:t>
+      </w:r>
+      <w:proofErr w:type="spellStart"/>
+      <w:r>
+        <w:rPr>
+          <w:b/>
+          <w:bCs/>
+        </w:rPr>
+        <w:t>fresh_site</w:t>
+      </w:r>
+      <w:proofErr w:type="spellEnd"/>
+      <w:r>
+        <w:t xml:space="preserve"> </w:t>
+      </w:r>
+    </w:p>
+    <w:p>
+      <w:r>
+        <w:tab/>
+        <w:t>Default value is 0</w:t>
+      </w:r>
+    </w:p>
+    <w:p>
+      <w:r>
+        <w:tab/>
+        <w:t>Set it to 1 to make WP think it’s a new install</w:t>
+      </w:r>
+    </w:p>
+    <w:p/>
+    <w:p>
       <w:r>
         <w:tab/>
       </w:r>
@@ -505,7 +2650,7 @@
       </w:r>
     </w:p>
     <w:p>
-      <w:hyperlink r:id="rId6" w:history="1">
+      <w:hyperlink r:id="rId10" w:history="1">
         <w:r>
           <w:rPr>
             <w:rStyle w:val="Hyperlink"/>
@@ -771,7 +2916,7 @@
           <w:color w:val="4472C4" w:themeColor="accent1"/>
         </w:rPr>
       </w:pPr>
-      <w:hyperlink r:id="rId7" w:history="1">
+      <w:hyperlink r:id="rId11" w:history="1">
         <w:r>
           <w:rPr>
             <w:rStyle w:val="Hyperlink"/>
@@ -951,7 +3096,7 @@
       <w:r>
         <w:t xml:space="preserve">Use QPQUADS plugin </w:t>
       </w:r>
-      <w:hyperlink r:id="rId8" w:history="1">
+      <w:hyperlink r:id="rId12" w:history="1">
         <w:r>
           <w:rPr>
             <w:rStyle w:val="Hyperlink"/>
@@ -962,7 +3107,7 @@
       <w:r>
         <w:t xml:space="preserve"> &amp; </w:t>
       </w:r>
-      <w:hyperlink r:id="rId9" w:anchor="description" w:history="1">
+      <w:hyperlink r:id="rId13" w:anchor="description" w:history="1">
         <w:r>
           <w:rPr>
             <w:rStyle w:val="Hyperlink"/>
@@ -1142,7 +3287,7 @@
       <w:r>
         <w:tab/>
       </w:r>
-      <w:hyperlink r:id="rId10" w:history="1">
+      <w:hyperlink r:id="rId14" w:history="1">
         <w:r>
           <w:rPr>
             <w:rStyle w:val="Hyperlink"/>
@@ -2361,7 +4506,7 @@
       <w:r>
         <w:tab/>
       </w:r>
-      <w:hyperlink r:id="rId11" w:history="1">
+      <w:hyperlink r:id="rId15" w:history="1">
         <w:r>
           <w:rPr>
             <w:rStyle w:val="Hyperlink"/>
@@ -2575,7 +4720,7 @@
       <w:r>
         <w:tab/>
       </w:r>
-      <w:hyperlink r:id="rId12" w:history="1">
+      <w:hyperlink r:id="rId16" w:history="1">
         <w:r>
           <w:rPr>
             <w:rStyle w:val="Hyperlink"/>
@@ -2832,7 +4977,7 @@
       <w:r>
         <w:tab/>
       </w:r>
-      <w:hyperlink r:id="rId13" w:history="1">
+      <w:hyperlink r:id="rId17" w:history="1">
         <w:r>
           <w:rPr>
             <w:rStyle w:val="Hyperlink"/>
@@ -3011,7 +5156,7 @@
       <w:r>
         <w:tab/>
       </w:r>
-      <w:hyperlink r:id="rId14" w:history="1">
+      <w:hyperlink r:id="rId18" w:history="1">
         <w:r>
           <w:rPr>
             <w:rStyle w:val="Hyperlink"/>
@@ -3307,7 +5452,7 @@
       <w:r>
         <w:tab/>
       </w:r>
-      <w:hyperlink r:id="rId15" w:history="1">
+      <w:hyperlink r:id="rId19" w:history="1">
         <w:r>
           <w:rPr>
             <w:rStyle w:val="Hyperlink"/>
@@ -3538,7 +5683,7 @@
       <w:r>
         <w:tab/>
       </w:r>
-      <w:hyperlink r:id="rId16" w:history="1">
+      <w:hyperlink r:id="rId20" w:history="1">
         <w:r>
           <w:rPr>
             <w:rStyle w:val="Hyperlink"/>
@@ -4036,7 +6181,7 @@
           <w:color w:val="4472C4" w:themeColor="accent1"/>
         </w:rPr>
       </w:pPr>
-      <w:hyperlink r:id="rId17" w:history="1">
+      <w:hyperlink r:id="rId21" w:history="1">
         <w:r>
           <w:rPr>
             <w:rStyle w:val="Hyperlink"/>
@@ -4254,7 +6399,7 @@
       </w:r>
     </w:p>
     <w:p>
-      <w:hyperlink r:id="rId18" w:history="1">
+      <w:hyperlink r:id="rId22" w:history="1">
         <w:r>
           <w:rPr>
             <w:rStyle w:val="Hyperlink"/>
@@ -4324,7 +6469,7 @@
       </w:r>
     </w:p>
     <w:p>
-      <w:hyperlink r:id="rId19" w:anchor="creating-page-templates-for-specific-post-types" w:history="1">
+      <w:hyperlink r:id="rId23" w:anchor="creating-page-templates-for-specific-post-types" w:history="1">
         <w:r>
           <w:rPr>
             <w:rStyle w:val="Hyperlink"/>
@@ -4337,7 +6482,7 @@
       </w:r>
     </w:p>
     <w:p>
-      <w:hyperlink r:id="rId20" w:history="1">
+      <w:hyperlink r:id="rId24" w:history="1">
         <w:r>
           <w:rPr>
             <w:rStyle w:val="Hyperlink"/>
@@ -4584,7 +6729,7 @@
       <w:r>
         <w:tab/>
       </w:r>
-      <w:hyperlink r:id="rId21" w:history="1">
+      <w:hyperlink r:id="rId25" w:history="1">
         <w:r>
           <w:rPr>
             <w:rStyle w:val="Hyperlink"/>
@@ -4620,7 +6765,7 @@
       <w:r>
         <w:t xml:space="preserve"> </w:t>
       </w:r>
-      <w:hyperlink r:id="rId22" w:history="1">
+      <w:hyperlink r:id="rId26" w:history="1">
         <w:r>
           <w:rPr>
             <w:rStyle w:val="Hyperlink"/>
@@ -4683,7 +6828,7 @@
       <w:r>
         <w:t xml:space="preserve"> - </w:t>
       </w:r>
-      <w:hyperlink r:id="rId23" w:history="1">
+      <w:hyperlink r:id="rId27" w:history="1">
         <w:r>
           <w:rPr>
             <w:rStyle w:val="Hyperlink"/>
@@ -5967,7 +8112,7 @@
       <w:r>
         <w:t xml:space="preserve">Add a controller </w:t>
       </w:r>
-      <w:hyperlink r:id="rId24" w:history="1">
+      <w:hyperlink r:id="rId28" w:history="1">
         <w:r>
           <w:rPr>
             <w:rStyle w:val="Hyperlink"/>
@@ -6780,7 +8925,7 @@
       <w:r>
         <w:t xml:space="preserve">Add a controller: </w:t>
       </w:r>
-      <w:hyperlink r:id="rId25" w:history="1">
+      <w:hyperlink r:id="rId29" w:history="1">
         <w:r>
           <w:rPr>
             <w:rStyle w:val="Hyperlink"/>
@@ -7424,7 +9569,7 @@
       </w:r>
     </w:p>
     <w:p>
-      <w:hyperlink r:id="rId26" w:history="1">
+      <w:hyperlink r:id="rId30" w:history="1">
         <w:r>
           <w:rPr>
             <w:rStyle w:val="Hyperlink"/>
@@ -7445,7 +9590,7 @@
       <w:r>
         <w:t xml:space="preserve"> diagram - </w:t>
       </w:r>
-      <w:hyperlink r:id="rId27" w:history="1">
+      <w:hyperlink r:id="rId31" w:history="1">
         <w:r>
           <w:rPr>
             <w:rStyle w:val="Hyperlink"/>
@@ -7470,7 +9615,7 @@
       <w:r>
         <w:tab/>
       </w:r>
-      <w:hyperlink r:id="rId28" w:history="1">
+      <w:hyperlink r:id="rId32" w:history="1">
         <w:r>
           <w:rPr>
             <w:rStyle w:val="Hyperlink"/>
@@ -7513,7 +9658,7 @@
                     </pic:cNvPicPr>
                   </pic:nvPicPr>
                   <pic:blipFill>
-                    <a:blip r:embed="rId29">
+                    <a:blip r:embed="rId33">
                       <a:extLst>
                         <a:ext uri="{28A0092B-C50C-407E-A947-70E740481C1C}">
                           <a14:useLocalDpi xmlns:a14="http://schemas.microsoft.com/office/drawing/2010/main" val="0"/>
@@ -8100,7 +10245,7 @@
           <w:numId w:val="4"/>
         </w:numPr>
       </w:pPr>
-      <w:hyperlink r:id="rId30" w:history="1">
+      <w:hyperlink r:id="rId34" w:history="1">
         <w:r>
           <w:rPr>
             <w:rStyle w:val="Hyperlink"/>
@@ -8195,7 +10340,7 @@
       </w:r>
     </w:p>
     <w:p>
-      <w:hyperlink r:id="rId31" w:history="1">
+      <w:hyperlink r:id="rId35" w:history="1">
         <w:r>
           <w:rPr>
             <w:rStyle w:val="Hyperlink"/>
@@ -8253,8 +10398,1329 @@
     <w:p/>
     <w:p/>
     <w:p/>
+    <w:p>
+      <w:pPr>
+        <w:pStyle w:val="Heading1"/>
+      </w:pPr>
+      <w:r>
+        <w:t>Plugins</w:t>
+      </w:r>
+      <w:r>
+        <w:t xml:space="preserve"> </w:t>
+      </w:r>
+    </w:p>
+    <w:p>
+      <w:r>
+        <w:t>A list of plugins that are used in this lesson</w:t>
+      </w:r>
+    </w:p>
+    <w:p>
+      <w:r>
+        <w:rPr>
+          <w:b/>
+          <w:bCs/>
+        </w:rPr>
+        <w:t>WP Quads</w:t>
+      </w:r>
+      <w:r>
+        <w:t xml:space="preserve"> </w:t>
+      </w:r>
+      <w:r>
+        <w:t>–</w:t>
+      </w:r>
+      <w:r>
+        <w:t xml:space="preserve"> used  to create ads </w:t>
+      </w:r>
+    </w:p>
+    <w:p>
+      <w:r>
+        <w:rPr>
+          <w:b/>
+          <w:bCs/>
+        </w:rPr>
+        <w:t>Faker Press</w:t>
+      </w:r>
+      <w:r>
+        <w:t xml:space="preserve"> – used for filler info</w:t>
+      </w:r>
+    </w:p>
     <w:p/>
-    <w:p/>
+    <w:p>
+      <w:pPr>
+        <w:pStyle w:val="Heading2"/>
+      </w:pPr>
+      <w:proofErr w:type="spellStart"/>
+      <w:r>
+        <w:t>Wordpress</w:t>
+      </w:r>
+      <w:proofErr w:type="spellEnd"/>
+      <w:r>
+        <w:t xml:space="preserve"> Popular Posts</w:t>
+      </w:r>
+      <w:r>
+        <w:t xml:space="preserve"> </w:t>
+      </w:r>
+    </w:p>
+    <w:p>
+      <w:r>
+        <w:t>used to see which posts have been viewed and can display which posts are popular on a page</w:t>
+      </w:r>
+    </w:p>
+    <w:p>
+      <w:r>
+        <w:tab/>
+        <w:t xml:space="preserve">Parameters can be found here: </w:t>
+      </w:r>
+      <w:hyperlink r:id="rId36" w:history="1">
+        <w:r>
+          <w:rPr>
+            <w:rStyle w:val="Hyperlink"/>
+          </w:rPr>
+          <w:t>https://github.com/cabrerahector/wordpress-popular-posts/wiki/2.-Template-tags#wpp_get_mostpopular</w:t>
+        </w:r>
+      </w:hyperlink>
+      <w:r>
+        <w:t xml:space="preserve"> </w:t>
+      </w:r>
+    </w:p>
+    <w:p>
+      <w:r>
+        <w:t xml:space="preserve">The following code is used to output the most read/opened article using this plugin. </w:t>
+      </w:r>
+    </w:p>
+    <w:p>
+      <w:pPr>
+        <w:rPr>
+          <w:i/>
+          <w:iCs/>
+        </w:rPr>
+      </w:pPr>
+      <w:r>
+        <w:t xml:space="preserve">Customizer options were added to enable/disable the popular posts being displayed along with changing the title of the section </w:t>
+      </w:r>
+      <w:r>
+        <w:rPr>
+          <w:i/>
+          <w:iCs/>
+        </w:rPr>
+        <w:t>“Breaking News”</w:t>
+      </w:r>
+    </w:p>
+    <w:p>
+      <w:r>
+        <w:t xml:space="preserve">This can also be found in </w:t>
+      </w:r>
+      <w:proofErr w:type="spellStart"/>
+      <w:r>
+        <w:t>index.php</w:t>
+      </w:r>
+      <w:proofErr w:type="spellEnd"/>
+    </w:p>
+    <w:p>
+      <w:pPr>
+        <w:rPr>
+          <w:i/>
+          <w:iCs/>
+          <w:color w:val="4472C4" w:themeColor="accent1"/>
+        </w:rPr>
+      </w:pPr>
+      <w:r>
+        <w:t> </w:t>
+      </w:r>
+      <w:r>
+        <w:rPr>
+          <w:i/>
+          <w:iCs/>
+          <w:color w:val="4472C4" w:themeColor="accent1"/>
+        </w:rPr>
+        <w:t>&lt;!-- Using Get Most Popular Post plug-in --&gt;</w:t>
+      </w:r>
+    </w:p>
+    <w:p>
+      <w:pPr>
+        <w:rPr>
+          <w:i/>
+          <w:iCs/>
+          <w:color w:val="4472C4" w:themeColor="accent1"/>
+        </w:rPr>
+      </w:pPr>
+      <w:r>
+        <w:rPr>
+          <w:i/>
+          <w:iCs/>
+          <w:color w:val="4472C4" w:themeColor="accent1"/>
+        </w:rPr>
+        <w:t>    &lt;?</w:t>
+      </w:r>
+      <w:proofErr w:type="spellStart"/>
+      <w:r>
+        <w:rPr>
+          <w:i/>
+          <w:iCs/>
+          <w:color w:val="4472C4" w:themeColor="accent1"/>
+        </w:rPr>
+        <w:t>php</w:t>
+      </w:r>
+      <w:proofErr w:type="spellEnd"/>
+      <w:r>
+        <w:rPr>
+          <w:i/>
+          <w:iCs/>
+          <w:color w:val="4472C4" w:themeColor="accent1"/>
+        </w:rPr>
+        <w:t xml:space="preserve"> </w:t>
+      </w:r>
+    </w:p>
+    <w:p>
+      <w:pPr>
+        <w:rPr>
+          <w:i/>
+          <w:iCs/>
+          <w:color w:val="4472C4" w:themeColor="accent1"/>
+        </w:rPr>
+      </w:pPr>
+      <w:r>
+        <w:rPr>
+          <w:i/>
+          <w:iCs/>
+          <w:color w:val="4472C4" w:themeColor="accent1"/>
+        </w:rPr>
+        <w:t>    // Check to see if index is not a single page and is the home page &amp; if function exists &amp; if customizer setting is on</w:t>
+      </w:r>
+    </w:p>
+    <w:p>
+      <w:pPr>
+        <w:rPr>
+          <w:i/>
+          <w:iCs/>
+          <w:color w:val="4472C4" w:themeColor="accent1"/>
+        </w:rPr>
+      </w:pPr>
+      <w:r>
+        <w:rPr>
+          <w:i/>
+          <w:iCs/>
+          <w:color w:val="4472C4" w:themeColor="accent1"/>
+        </w:rPr>
+        <w:t>    if( !</w:t>
+      </w:r>
+      <w:proofErr w:type="spellStart"/>
+      <w:r>
+        <w:rPr>
+          <w:i/>
+          <w:iCs/>
+          <w:color w:val="4472C4" w:themeColor="accent1"/>
+        </w:rPr>
+        <w:t>is_single</w:t>
+      </w:r>
+      <w:proofErr w:type="spellEnd"/>
+      <w:r>
+        <w:rPr>
+          <w:i/>
+          <w:iCs/>
+          <w:color w:val="4472C4" w:themeColor="accent1"/>
+        </w:rPr>
+        <w:t xml:space="preserve">() &amp;&amp; </w:t>
+      </w:r>
+      <w:proofErr w:type="spellStart"/>
+      <w:r>
+        <w:rPr>
+          <w:i/>
+          <w:iCs/>
+          <w:color w:val="4472C4" w:themeColor="accent1"/>
+        </w:rPr>
+        <w:t>is_home</w:t>
+      </w:r>
+      <w:proofErr w:type="spellEnd"/>
+      <w:r>
+        <w:rPr>
+          <w:i/>
+          <w:iCs/>
+          <w:color w:val="4472C4" w:themeColor="accent1"/>
+        </w:rPr>
+        <w:t xml:space="preserve">() </w:t>
+      </w:r>
+    </w:p>
+    <w:p>
+      <w:pPr>
+        <w:rPr>
+          <w:i/>
+          <w:iCs/>
+          <w:color w:val="4472C4" w:themeColor="accent1"/>
+        </w:rPr>
+      </w:pPr>
+      <w:r>
+        <w:rPr>
+          <w:i/>
+          <w:iCs/>
+          <w:color w:val="4472C4" w:themeColor="accent1"/>
+        </w:rPr>
+        <w:t xml:space="preserve">        &amp;&amp; </w:t>
+      </w:r>
+      <w:proofErr w:type="spellStart"/>
+      <w:r>
+        <w:rPr>
+          <w:i/>
+          <w:iCs/>
+          <w:color w:val="4472C4" w:themeColor="accent1"/>
+        </w:rPr>
+        <w:t>function_exists</w:t>
+      </w:r>
+      <w:proofErr w:type="spellEnd"/>
+      <w:r>
+        <w:rPr>
+          <w:i/>
+          <w:iCs/>
+          <w:color w:val="4472C4" w:themeColor="accent1"/>
+        </w:rPr>
+        <w:t>( '</w:t>
+      </w:r>
+      <w:proofErr w:type="spellStart"/>
+      <w:r>
+        <w:rPr>
+          <w:i/>
+          <w:iCs/>
+          <w:color w:val="4472C4" w:themeColor="accent1"/>
+        </w:rPr>
+        <w:t>wpp_get_mostpopular</w:t>
+      </w:r>
+      <w:proofErr w:type="spellEnd"/>
+      <w:r>
+        <w:rPr>
+          <w:i/>
+          <w:iCs/>
+          <w:color w:val="4472C4" w:themeColor="accent1"/>
+        </w:rPr>
+        <w:t xml:space="preserve">') </w:t>
+      </w:r>
+    </w:p>
+    <w:p>
+      <w:pPr>
+        <w:rPr>
+          <w:i/>
+          <w:iCs/>
+          <w:color w:val="4472C4" w:themeColor="accent1"/>
+        </w:rPr>
+      </w:pPr>
+      <w:r>
+        <w:rPr>
+          <w:i/>
+          <w:iCs/>
+          <w:color w:val="4472C4" w:themeColor="accent1"/>
+        </w:rPr>
+        <w:t xml:space="preserve">        &amp;&amp; </w:t>
+      </w:r>
+      <w:proofErr w:type="spellStart"/>
+      <w:r>
+        <w:rPr>
+          <w:i/>
+          <w:iCs/>
+          <w:color w:val="4472C4" w:themeColor="accent1"/>
+        </w:rPr>
+        <w:t>get_theme_mod</w:t>
+      </w:r>
+      <w:proofErr w:type="spellEnd"/>
+      <w:r>
+        <w:rPr>
+          <w:i/>
+          <w:iCs/>
+          <w:color w:val="4472C4" w:themeColor="accent1"/>
+        </w:rPr>
+        <w:t>( '</w:t>
+      </w:r>
+      <w:proofErr w:type="spellStart"/>
+      <w:r>
+        <w:rPr>
+          <w:i/>
+          <w:iCs/>
+          <w:color w:val="4472C4" w:themeColor="accent1"/>
+        </w:rPr>
+        <w:t>ju_show_header_popular_posts</w:t>
+      </w:r>
+      <w:proofErr w:type="spellEnd"/>
+      <w:r>
+        <w:rPr>
+          <w:i/>
+          <w:iCs/>
+          <w:color w:val="4472C4" w:themeColor="accent1"/>
+        </w:rPr>
+        <w:t xml:space="preserve">' )  ){ </w:t>
+      </w:r>
+      <w:r>
+        <w:rPr>
+          <w:i/>
+          <w:iCs/>
+          <w:color w:val="4472C4" w:themeColor="accent1"/>
+        </w:rPr>
+        <w:br/>
+      </w:r>
+      <w:r>
+        <w:rPr>
+          <w:i/>
+          <w:iCs/>
+          <w:color w:val="4472C4" w:themeColor="accent1"/>
+        </w:rPr>
+        <w:t xml:space="preserve">      </w:t>
+      </w:r>
+    </w:p>
+    <w:p>
+      <w:pPr>
+        <w:rPr>
+          <w:i/>
+          <w:iCs/>
+          <w:color w:val="4472C4" w:themeColor="accent1"/>
+        </w:rPr>
+      </w:pPr>
+      <w:r>
+        <w:rPr>
+          <w:i/>
+          <w:iCs/>
+          <w:color w:val="4472C4" w:themeColor="accent1"/>
+        </w:rPr>
+        <w:t xml:space="preserve">      </w:t>
+      </w:r>
+      <w:proofErr w:type="spellStart"/>
+      <w:r>
+        <w:rPr>
+          <w:i/>
+          <w:iCs/>
+          <w:color w:val="4472C4" w:themeColor="accent1"/>
+        </w:rPr>
+        <w:t>wpp_get_mostpopular</w:t>
+      </w:r>
+      <w:proofErr w:type="spellEnd"/>
+      <w:r>
+        <w:rPr>
+          <w:i/>
+          <w:iCs/>
+          <w:color w:val="4472C4" w:themeColor="accent1"/>
+        </w:rPr>
+        <w:t>([                         // run plugin function</w:t>
+      </w:r>
+    </w:p>
+    <w:p>
+      <w:pPr>
+        <w:rPr>
+          <w:i/>
+          <w:iCs/>
+          <w:color w:val="4472C4" w:themeColor="accent1"/>
+        </w:rPr>
+      </w:pPr>
+    </w:p>
+    <w:p>
+      <w:pPr>
+        <w:rPr>
+          <w:i/>
+          <w:iCs/>
+          <w:color w:val="4472C4" w:themeColor="accent1"/>
+        </w:rPr>
+      </w:pPr>
+      <w:r>
+        <w:rPr>
+          <w:i/>
+          <w:iCs/>
+          <w:color w:val="4472C4" w:themeColor="accent1"/>
+        </w:rPr>
+        <w:t>        // Starting tags of html parameter</w:t>
+      </w:r>
+    </w:p>
+    <w:p>
+      <w:pPr>
+        <w:rPr>
+          <w:i/>
+          <w:iCs/>
+          <w:color w:val="4472C4" w:themeColor="accent1"/>
+        </w:rPr>
+      </w:pPr>
+      <w:r>
+        <w:rPr>
+          <w:i/>
+          <w:iCs/>
+          <w:color w:val="4472C4" w:themeColor="accent1"/>
+        </w:rPr>
+        <w:t>        '</w:t>
+      </w:r>
+      <w:proofErr w:type="spellStart"/>
+      <w:r>
+        <w:rPr>
+          <w:i/>
+          <w:iCs/>
+          <w:color w:val="4472C4" w:themeColor="accent1"/>
+        </w:rPr>
+        <w:t>wpp_start</w:t>
+      </w:r>
+      <w:proofErr w:type="spellEnd"/>
+      <w:r>
+        <w:rPr>
+          <w:i/>
+          <w:iCs/>
+          <w:color w:val="4472C4" w:themeColor="accent1"/>
+        </w:rPr>
+        <w:t>'     =&gt; '</w:t>
+      </w:r>
+    </w:p>
+    <w:p>
+      <w:pPr>
+        <w:rPr>
+          <w:i/>
+          <w:iCs/>
+          <w:color w:val="4472C4" w:themeColor="accent1"/>
+        </w:rPr>
+      </w:pPr>
+      <w:r>
+        <w:rPr>
+          <w:i/>
+          <w:iCs/>
+          <w:color w:val="4472C4" w:themeColor="accent1"/>
+        </w:rPr>
+        <w:t xml:space="preserve">        &lt;div class="section header-stick </w:t>
+      </w:r>
+      <w:proofErr w:type="spellStart"/>
+      <w:r>
+        <w:rPr>
+          <w:i/>
+          <w:iCs/>
+          <w:color w:val="4472C4" w:themeColor="accent1"/>
+        </w:rPr>
+        <w:t>bottommargin</w:t>
+      </w:r>
+      <w:proofErr w:type="spellEnd"/>
+      <w:r>
+        <w:rPr>
+          <w:i/>
+          <w:iCs/>
+          <w:color w:val="4472C4" w:themeColor="accent1"/>
+        </w:rPr>
+        <w:t xml:space="preserve">-lg </w:t>
+      </w:r>
+      <w:proofErr w:type="spellStart"/>
+      <w:r>
+        <w:rPr>
+          <w:i/>
+          <w:iCs/>
+          <w:color w:val="4472C4" w:themeColor="accent1"/>
+        </w:rPr>
+        <w:t>clearfix</w:t>
+      </w:r>
+      <w:proofErr w:type="spellEnd"/>
+      <w:r>
+        <w:rPr>
+          <w:i/>
+          <w:iCs/>
+          <w:color w:val="4472C4" w:themeColor="accent1"/>
+        </w:rPr>
+        <w:t>" style="padding: 20px 0;"&gt;</w:t>
+      </w:r>
+    </w:p>
+    <w:p>
+      <w:pPr>
+        <w:rPr>
+          <w:i/>
+          <w:iCs/>
+          <w:color w:val="4472C4" w:themeColor="accent1"/>
+        </w:rPr>
+      </w:pPr>
+      <w:r>
+        <w:rPr>
+          <w:i/>
+          <w:iCs/>
+          <w:color w:val="4472C4" w:themeColor="accent1"/>
+        </w:rPr>
+        <w:t>          &lt;div&gt;</w:t>
+      </w:r>
+    </w:p>
+    <w:p>
+      <w:pPr>
+        <w:rPr>
+          <w:i/>
+          <w:iCs/>
+          <w:color w:val="4472C4" w:themeColor="accent1"/>
+        </w:rPr>
+      </w:pPr>
+      <w:r>
+        <w:rPr>
+          <w:i/>
+          <w:iCs/>
+          <w:color w:val="4472C4" w:themeColor="accent1"/>
+        </w:rPr>
+        <w:t xml:space="preserve">            &lt;div class="container </w:t>
+      </w:r>
+      <w:proofErr w:type="spellStart"/>
+      <w:r>
+        <w:rPr>
+          <w:i/>
+          <w:iCs/>
+          <w:color w:val="4472C4" w:themeColor="accent1"/>
+        </w:rPr>
+        <w:t>clearfix</w:t>
+      </w:r>
+      <w:proofErr w:type="spellEnd"/>
+      <w:r>
+        <w:rPr>
+          <w:i/>
+          <w:iCs/>
+          <w:color w:val="4472C4" w:themeColor="accent1"/>
+        </w:rPr>
+        <w:t>"&gt;</w:t>
+      </w:r>
+    </w:p>
+    <w:p>
+      <w:pPr>
+        <w:rPr>
+          <w:i/>
+          <w:iCs/>
+        </w:rPr>
+      </w:pPr>
+      <w:r>
+        <w:rPr>
+          <w:i/>
+          <w:iCs/>
+          <w:color w:val="4472C4" w:themeColor="accent1"/>
+        </w:rPr>
+        <w:t xml:space="preserve">              &lt;span class="badge badge-danger </w:t>
+      </w:r>
+      <w:proofErr w:type="spellStart"/>
+      <w:r>
+        <w:rPr>
+          <w:i/>
+          <w:iCs/>
+          <w:color w:val="4472C4" w:themeColor="accent1"/>
+        </w:rPr>
+        <w:t>bnews</w:t>
+      </w:r>
+      <w:proofErr w:type="spellEnd"/>
+      <w:r>
+        <w:rPr>
+          <w:i/>
+          <w:iCs/>
+          <w:color w:val="4472C4" w:themeColor="accent1"/>
+        </w:rPr>
+        <w:t xml:space="preserve">-title"&gt;' . </w:t>
+      </w:r>
+      <w:proofErr w:type="spellStart"/>
+      <w:r>
+        <w:rPr>
+          <w:i/>
+          <w:iCs/>
+          <w:color w:val="4472C4" w:themeColor="accent1"/>
+        </w:rPr>
+        <w:t>get_theme_mod</w:t>
+      </w:r>
+      <w:proofErr w:type="spellEnd"/>
+      <w:r>
+        <w:rPr>
+          <w:i/>
+          <w:iCs/>
+          <w:color w:val="4472C4" w:themeColor="accent1"/>
+        </w:rPr>
+        <w:t>( '</w:t>
+      </w:r>
+      <w:proofErr w:type="spellStart"/>
+      <w:r>
+        <w:rPr>
+          <w:i/>
+          <w:iCs/>
+          <w:color w:val="4472C4" w:themeColor="accent1"/>
+        </w:rPr>
+        <w:t>ju_popular_post_widget_title</w:t>
+      </w:r>
+      <w:proofErr w:type="spellEnd"/>
+      <w:r>
+        <w:rPr>
+          <w:i/>
+          <w:iCs/>
+          <w:color w:val="4472C4" w:themeColor="accent1"/>
+        </w:rPr>
+        <w:t>' ) . '&lt;/span&gt;</w:t>
+      </w:r>
+      <w:r>
+        <w:rPr>
+          <w:i/>
+          <w:iCs/>
+          <w:color w:val="4472C4" w:themeColor="accent1"/>
+        </w:rPr>
+        <w:t xml:space="preserve">  </w:t>
+      </w:r>
+      <w:r>
+        <w:rPr>
+          <w:i/>
+          <w:iCs/>
+        </w:rPr>
+        <w:t>(This is where variable title is inserted)</w:t>
+      </w:r>
+    </w:p>
+    <w:p>
+      <w:pPr>
+        <w:rPr>
+          <w:i/>
+          <w:iCs/>
+          <w:color w:val="4472C4" w:themeColor="accent1"/>
+        </w:rPr>
+      </w:pPr>
+    </w:p>
+    <w:p>
+      <w:pPr>
+        <w:rPr>
+          <w:i/>
+          <w:iCs/>
+          <w:color w:val="4472C4" w:themeColor="accent1"/>
+        </w:rPr>
+      </w:pPr>
+      <w:r>
+        <w:rPr>
+          <w:i/>
+          <w:iCs/>
+          <w:color w:val="4472C4" w:themeColor="accent1"/>
+        </w:rPr>
+        <w:t>              &lt;div class="</w:t>
+      </w:r>
+      <w:proofErr w:type="spellStart"/>
+      <w:r>
+        <w:rPr>
+          <w:i/>
+          <w:iCs/>
+          <w:color w:val="4472C4" w:themeColor="accent1"/>
+        </w:rPr>
+        <w:t>fslider</w:t>
+      </w:r>
+      <w:proofErr w:type="spellEnd"/>
+      <w:r>
+        <w:rPr>
+          <w:i/>
+          <w:iCs/>
+          <w:color w:val="4472C4" w:themeColor="accent1"/>
+        </w:rPr>
+        <w:t xml:space="preserve"> </w:t>
+      </w:r>
+      <w:proofErr w:type="spellStart"/>
+      <w:r>
+        <w:rPr>
+          <w:i/>
+          <w:iCs/>
+          <w:color w:val="4472C4" w:themeColor="accent1"/>
+        </w:rPr>
+        <w:t>bnews</w:t>
+      </w:r>
+      <w:proofErr w:type="spellEnd"/>
+      <w:r>
+        <w:rPr>
+          <w:i/>
+          <w:iCs/>
+          <w:color w:val="4472C4" w:themeColor="accent1"/>
+        </w:rPr>
+        <w:t xml:space="preserve">-slider </w:t>
+      </w:r>
+      <w:proofErr w:type="spellStart"/>
+      <w:r>
+        <w:rPr>
+          <w:i/>
+          <w:iCs/>
+          <w:color w:val="4472C4" w:themeColor="accent1"/>
+        </w:rPr>
+        <w:t>nobottommargin</w:t>
+      </w:r>
+      <w:proofErr w:type="spellEnd"/>
+      <w:r>
+        <w:rPr>
+          <w:i/>
+          <w:iCs/>
+          <w:color w:val="4472C4" w:themeColor="accent1"/>
+        </w:rPr>
+        <w:t>" data-speed="800" data-pause="6000" data-arrows="false"</w:t>
+      </w:r>
+    </w:p>
+    <w:p>
+      <w:pPr>
+        <w:rPr>
+          <w:i/>
+          <w:iCs/>
+          <w:color w:val="4472C4" w:themeColor="accent1"/>
+        </w:rPr>
+      </w:pPr>
+      <w:r>
+        <w:rPr>
+          <w:i/>
+          <w:iCs/>
+          <w:color w:val="4472C4" w:themeColor="accent1"/>
+        </w:rPr>
+        <w:t>                data-</w:t>
+      </w:r>
+      <w:proofErr w:type="spellStart"/>
+      <w:r>
+        <w:rPr>
+          <w:i/>
+          <w:iCs/>
+          <w:color w:val="4472C4" w:themeColor="accent1"/>
+        </w:rPr>
+        <w:t>pagi</w:t>
+      </w:r>
+      <w:proofErr w:type="spellEnd"/>
+      <w:r>
+        <w:rPr>
+          <w:i/>
+          <w:iCs/>
+          <w:color w:val="4472C4" w:themeColor="accent1"/>
+        </w:rPr>
+        <w:t>="false"&gt;</w:t>
+      </w:r>
+    </w:p>
+    <w:p>
+      <w:pPr>
+        <w:rPr>
+          <w:i/>
+          <w:iCs/>
+          <w:color w:val="4472C4" w:themeColor="accent1"/>
+        </w:rPr>
+      </w:pPr>
+      <w:r>
+        <w:rPr>
+          <w:i/>
+          <w:iCs/>
+          <w:color w:val="4472C4" w:themeColor="accent1"/>
+        </w:rPr>
+        <w:t>                &lt;div class="</w:t>
+      </w:r>
+      <w:proofErr w:type="spellStart"/>
+      <w:r>
+        <w:rPr>
+          <w:i/>
+          <w:iCs/>
+          <w:color w:val="4472C4" w:themeColor="accent1"/>
+        </w:rPr>
+        <w:t>flexslider</w:t>
+      </w:r>
+      <w:proofErr w:type="spellEnd"/>
+      <w:r>
+        <w:rPr>
+          <w:i/>
+          <w:iCs/>
+          <w:color w:val="4472C4" w:themeColor="accent1"/>
+        </w:rPr>
+        <w:t>"&gt;</w:t>
+      </w:r>
+    </w:p>
+    <w:p>
+      <w:pPr>
+        <w:rPr>
+          <w:i/>
+          <w:iCs/>
+          <w:color w:val="4472C4" w:themeColor="accent1"/>
+        </w:rPr>
+      </w:pPr>
+      <w:r>
+        <w:rPr>
+          <w:i/>
+          <w:iCs/>
+          <w:color w:val="4472C4" w:themeColor="accent1"/>
+        </w:rPr>
+        <w:t>                  &lt;div class="slider-wrap"&gt;</w:t>
+      </w:r>
+    </w:p>
+    <w:p>
+      <w:pPr>
+        <w:rPr>
+          <w:i/>
+          <w:iCs/>
+          <w:color w:val="4472C4" w:themeColor="accent1"/>
+        </w:rPr>
+      </w:pPr>
+      <w:r>
+        <w:rPr>
+          <w:i/>
+          <w:iCs/>
+          <w:color w:val="4472C4" w:themeColor="accent1"/>
+        </w:rPr>
+        <w:t>        ',</w:t>
+      </w:r>
+    </w:p>
+    <w:p>
+      <w:pPr>
+        <w:rPr>
+          <w:i/>
+          <w:iCs/>
+          <w:color w:val="4472C4" w:themeColor="accent1"/>
+        </w:rPr>
+      </w:pPr>
+      <w:r>
+        <w:rPr>
+          <w:i/>
+          <w:iCs/>
+          <w:color w:val="4472C4" w:themeColor="accent1"/>
+        </w:rPr>
+        <w:t>        // Closing tags of html parameter</w:t>
+      </w:r>
+    </w:p>
+    <w:p>
+      <w:pPr>
+        <w:rPr>
+          <w:i/>
+          <w:iCs/>
+          <w:color w:val="4472C4" w:themeColor="accent1"/>
+        </w:rPr>
+      </w:pPr>
+      <w:r>
+        <w:rPr>
+          <w:i/>
+          <w:iCs/>
+          <w:color w:val="4472C4" w:themeColor="accent1"/>
+        </w:rPr>
+        <w:t>        '</w:t>
+      </w:r>
+      <w:proofErr w:type="spellStart"/>
+      <w:r>
+        <w:rPr>
+          <w:i/>
+          <w:iCs/>
+          <w:color w:val="4472C4" w:themeColor="accent1"/>
+        </w:rPr>
+        <w:t>wpp_end</w:t>
+      </w:r>
+      <w:proofErr w:type="spellEnd"/>
+      <w:r>
+        <w:rPr>
+          <w:i/>
+          <w:iCs/>
+          <w:color w:val="4472C4" w:themeColor="accent1"/>
+        </w:rPr>
+        <w:t>'       =&gt; '</w:t>
+      </w:r>
+    </w:p>
+    <w:p>
+      <w:pPr>
+        <w:rPr>
+          <w:i/>
+          <w:iCs/>
+          <w:color w:val="4472C4" w:themeColor="accent1"/>
+        </w:rPr>
+      </w:pPr>
+      <w:r>
+        <w:rPr>
+          <w:i/>
+          <w:iCs/>
+          <w:color w:val="4472C4" w:themeColor="accent1"/>
+        </w:rPr>
+        <w:t>                  &lt;/div&gt;</w:t>
+      </w:r>
+    </w:p>
+    <w:p>
+      <w:pPr>
+        <w:rPr>
+          <w:i/>
+          <w:iCs/>
+          <w:color w:val="4472C4" w:themeColor="accent1"/>
+        </w:rPr>
+      </w:pPr>
+      <w:r>
+        <w:rPr>
+          <w:i/>
+          <w:iCs/>
+          <w:color w:val="4472C4" w:themeColor="accent1"/>
+        </w:rPr>
+        <w:t>                &lt;/div&gt;</w:t>
+      </w:r>
+    </w:p>
+    <w:p>
+      <w:pPr>
+        <w:rPr>
+          <w:i/>
+          <w:iCs/>
+          <w:color w:val="4472C4" w:themeColor="accent1"/>
+        </w:rPr>
+      </w:pPr>
+      <w:r>
+        <w:rPr>
+          <w:i/>
+          <w:iCs/>
+          <w:color w:val="4472C4" w:themeColor="accent1"/>
+        </w:rPr>
+        <w:t>              &lt;/div&gt;</w:t>
+      </w:r>
+    </w:p>
+    <w:p>
+      <w:pPr>
+        <w:rPr>
+          <w:i/>
+          <w:iCs/>
+          <w:color w:val="4472C4" w:themeColor="accent1"/>
+        </w:rPr>
+      </w:pPr>
+      <w:r>
+        <w:rPr>
+          <w:i/>
+          <w:iCs/>
+          <w:color w:val="4472C4" w:themeColor="accent1"/>
+        </w:rPr>
+        <w:t>            &lt;/div&gt;</w:t>
+      </w:r>
+    </w:p>
+    <w:p>
+      <w:pPr>
+        <w:rPr>
+          <w:i/>
+          <w:iCs/>
+          <w:color w:val="4472C4" w:themeColor="accent1"/>
+        </w:rPr>
+      </w:pPr>
+      <w:r>
+        <w:rPr>
+          <w:i/>
+          <w:iCs/>
+          <w:color w:val="4472C4" w:themeColor="accent1"/>
+        </w:rPr>
+        <w:t>          &lt;/div&gt;</w:t>
+      </w:r>
+    </w:p>
+    <w:p>
+      <w:pPr>
+        <w:rPr>
+          <w:i/>
+          <w:iCs/>
+          <w:color w:val="4472C4" w:themeColor="accent1"/>
+        </w:rPr>
+      </w:pPr>
+      <w:r>
+        <w:rPr>
+          <w:i/>
+          <w:iCs/>
+          <w:color w:val="4472C4" w:themeColor="accent1"/>
+        </w:rPr>
+        <w:t>        &lt;/div&gt;        </w:t>
+      </w:r>
+    </w:p>
+    <w:p>
+      <w:pPr>
+        <w:rPr>
+          <w:i/>
+          <w:iCs/>
+          <w:color w:val="4472C4" w:themeColor="accent1"/>
+        </w:rPr>
+      </w:pPr>
+      <w:r>
+        <w:rPr>
+          <w:i/>
+          <w:iCs/>
+          <w:color w:val="4472C4" w:themeColor="accent1"/>
+        </w:rPr>
+        <w:t>        ',</w:t>
+      </w:r>
+    </w:p>
+    <w:p>
+      <w:pPr>
+        <w:rPr>
+          <w:i/>
+          <w:iCs/>
+          <w:color w:val="4472C4" w:themeColor="accent1"/>
+        </w:rPr>
+      </w:pPr>
+      <w:r>
+        <w:rPr>
+          <w:i/>
+          <w:iCs/>
+          <w:color w:val="4472C4" w:themeColor="accent1"/>
+        </w:rPr>
+        <w:t>        // Inside portion where post data will be displayed parameter</w:t>
+      </w:r>
+    </w:p>
+    <w:p>
+      <w:pPr>
+        <w:rPr>
+          <w:i/>
+          <w:iCs/>
+          <w:color w:val="4472C4" w:themeColor="accent1"/>
+        </w:rPr>
+      </w:pPr>
+      <w:r>
+        <w:rPr>
+          <w:i/>
+          <w:iCs/>
+          <w:color w:val="4472C4" w:themeColor="accent1"/>
+        </w:rPr>
+        <w:t>        '</w:t>
+      </w:r>
+      <w:proofErr w:type="spellStart"/>
+      <w:r>
+        <w:rPr>
+          <w:i/>
+          <w:iCs/>
+          <w:color w:val="4472C4" w:themeColor="accent1"/>
+        </w:rPr>
+        <w:t>post_html</w:t>
+      </w:r>
+      <w:proofErr w:type="spellEnd"/>
+      <w:r>
+        <w:rPr>
+          <w:i/>
+          <w:iCs/>
+          <w:color w:val="4472C4" w:themeColor="accent1"/>
+        </w:rPr>
+        <w:t>'     =&gt; '</w:t>
+      </w:r>
+    </w:p>
+    <w:p>
+      <w:pPr>
+        <w:rPr>
+          <w:i/>
+          <w:iCs/>
+          <w:color w:val="4472C4" w:themeColor="accent1"/>
+        </w:rPr>
+      </w:pPr>
+      <w:r>
+        <w:rPr>
+          <w:i/>
+          <w:iCs/>
+          <w:color w:val="4472C4" w:themeColor="accent1"/>
+        </w:rPr>
+        <w:t>        &lt;div class="slide"&gt;</w:t>
+      </w:r>
+    </w:p>
+    <w:p>
+      <w:pPr>
+        <w:rPr>
+          <w:i/>
+          <w:iCs/>
+          <w:color w:val="4472C4" w:themeColor="accent1"/>
+        </w:rPr>
+      </w:pPr>
+      <w:r>
+        <w:rPr>
+          <w:i/>
+          <w:iCs/>
+          <w:color w:val="4472C4" w:themeColor="accent1"/>
+        </w:rPr>
+        <w:t xml:space="preserve">          &lt;a </w:t>
+      </w:r>
+      <w:proofErr w:type="spellStart"/>
+      <w:r>
+        <w:rPr>
+          <w:i/>
+          <w:iCs/>
+          <w:color w:val="4472C4" w:themeColor="accent1"/>
+        </w:rPr>
+        <w:t>href</w:t>
+      </w:r>
+      <w:proofErr w:type="spellEnd"/>
+      <w:r>
+        <w:rPr>
+          <w:i/>
+          <w:iCs/>
+          <w:color w:val="4472C4" w:themeColor="accent1"/>
+        </w:rPr>
+        <w:t>="{</w:t>
+      </w:r>
+      <w:proofErr w:type="spellStart"/>
+      <w:r>
+        <w:rPr>
+          <w:i/>
+          <w:iCs/>
+          <w:color w:val="4472C4" w:themeColor="accent1"/>
+        </w:rPr>
+        <w:t>url</w:t>
+      </w:r>
+      <w:proofErr w:type="spellEnd"/>
+      <w:r>
+        <w:rPr>
+          <w:i/>
+          <w:iCs/>
+          <w:color w:val="4472C4" w:themeColor="accent1"/>
+        </w:rPr>
+        <w:t>}"&gt;</w:t>
+      </w:r>
+    </w:p>
+    <w:p>
+      <w:pPr>
+        <w:rPr>
+          <w:i/>
+          <w:iCs/>
+          <w:color w:val="4472C4" w:themeColor="accent1"/>
+        </w:rPr>
+      </w:pPr>
+      <w:r>
+        <w:rPr>
+          <w:i/>
+          <w:iCs/>
+          <w:color w:val="4472C4" w:themeColor="accent1"/>
+        </w:rPr>
+        <w:t>            &lt;strong&gt;{</w:t>
+      </w:r>
+      <w:proofErr w:type="spellStart"/>
+      <w:r>
+        <w:rPr>
+          <w:i/>
+          <w:iCs/>
+          <w:color w:val="4472C4" w:themeColor="accent1"/>
+        </w:rPr>
+        <w:t>text_title</w:t>
+      </w:r>
+      <w:proofErr w:type="spellEnd"/>
+      <w:r>
+        <w:rPr>
+          <w:i/>
+          <w:iCs/>
+          <w:color w:val="4472C4" w:themeColor="accent1"/>
+        </w:rPr>
+        <w:t>}&lt;/strong&gt;</w:t>
+      </w:r>
+    </w:p>
+    <w:p>
+      <w:pPr>
+        <w:rPr>
+          <w:i/>
+          <w:iCs/>
+          <w:color w:val="4472C4" w:themeColor="accent1"/>
+        </w:rPr>
+      </w:pPr>
+      <w:r>
+        <w:rPr>
+          <w:i/>
+          <w:iCs/>
+          <w:color w:val="4472C4" w:themeColor="accent1"/>
+        </w:rPr>
+        <w:t>          &lt;/a&gt;</w:t>
+      </w:r>
+    </w:p>
+    <w:p>
+      <w:pPr>
+        <w:rPr>
+          <w:i/>
+          <w:iCs/>
+          <w:color w:val="4472C4" w:themeColor="accent1"/>
+        </w:rPr>
+      </w:pPr>
+      <w:r>
+        <w:rPr>
+          <w:i/>
+          <w:iCs/>
+          <w:color w:val="4472C4" w:themeColor="accent1"/>
+        </w:rPr>
+        <w:t>        &lt;/div&gt;</w:t>
+      </w:r>
+    </w:p>
+    <w:p>
+      <w:pPr>
+        <w:rPr>
+          <w:i/>
+          <w:iCs/>
+          <w:color w:val="4472C4" w:themeColor="accent1"/>
+        </w:rPr>
+      </w:pPr>
+      <w:r>
+        <w:rPr>
+          <w:i/>
+          <w:iCs/>
+          <w:color w:val="4472C4" w:themeColor="accent1"/>
+        </w:rPr>
+        <w:t>        '</w:t>
+      </w:r>
+    </w:p>
+    <w:p>
+      <w:pPr>
+        <w:rPr>
+          <w:i/>
+          <w:iCs/>
+          <w:color w:val="4472C4" w:themeColor="accent1"/>
+        </w:rPr>
+      </w:pPr>
+    </w:p>
+    <w:p>
+      <w:pPr>
+        <w:rPr>
+          <w:i/>
+          <w:iCs/>
+          <w:color w:val="4472C4" w:themeColor="accent1"/>
+        </w:rPr>
+      </w:pPr>
+      <w:r>
+        <w:rPr>
+          <w:i/>
+          <w:iCs/>
+          <w:color w:val="4472C4" w:themeColor="accent1"/>
+        </w:rPr>
+        <w:t>      ]);</w:t>
+      </w:r>
+    </w:p>
+    <w:p>
+      <w:pPr>
+        <w:rPr>
+          <w:i/>
+          <w:iCs/>
+          <w:color w:val="4472C4" w:themeColor="accent1"/>
+        </w:rPr>
+      </w:pPr>
+      <w:r>
+        <w:rPr>
+          <w:i/>
+          <w:iCs/>
+          <w:color w:val="4472C4" w:themeColor="accent1"/>
+        </w:rPr>
+        <w:t>    ?&gt;</w:t>
+      </w:r>
+    </w:p>
+    <w:p>
+      <w:pPr>
+        <w:rPr>
+          <w:i/>
+          <w:iCs/>
+          <w:color w:val="4472C4" w:themeColor="accent1"/>
+        </w:rPr>
+      </w:pPr>
+    </w:p>
+    <w:p>
+      <w:pPr>
+        <w:rPr>
+          <w:i/>
+          <w:iCs/>
+          <w:color w:val="4472C4" w:themeColor="accent1"/>
+        </w:rPr>
+      </w:pPr>
+      <w:r>
+        <w:rPr>
+          <w:i/>
+          <w:iCs/>
+          <w:color w:val="4472C4" w:themeColor="accent1"/>
+        </w:rPr>
+        <w:t>    &lt;?</w:t>
+      </w:r>
+      <w:proofErr w:type="spellStart"/>
+      <w:r>
+        <w:rPr>
+          <w:i/>
+          <w:iCs/>
+          <w:color w:val="4472C4" w:themeColor="accent1"/>
+        </w:rPr>
+        <w:t>php</w:t>
+      </w:r>
+      <w:proofErr w:type="spellEnd"/>
+      <w:r>
+        <w:rPr>
+          <w:i/>
+          <w:iCs/>
+          <w:color w:val="4472C4" w:themeColor="accent1"/>
+        </w:rPr>
+        <w:t xml:space="preserve"> </w:t>
+      </w:r>
+    </w:p>
+    <w:p>
+      <w:pPr>
+        <w:rPr>
+          <w:i/>
+          <w:iCs/>
+          <w:color w:val="4472C4" w:themeColor="accent1"/>
+        </w:rPr>
+      </w:pPr>
+      <w:r>
+        <w:rPr>
+          <w:i/>
+          <w:iCs/>
+          <w:color w:val="4472C4" w:themeColor="accent1"/>
+        </w:rPr>
+        <w:t>    } ?&gt;</w:t>
+      </w:r>
+    </w:p>
+    <w:p>
+      <w:r>
+        <w:t xml:space="preserve"> </w:t>
+      </w:r>
+    </w:p>
     <w:p/>
     <w:p/>
     <w:p/>

</xml_diff>

<commit_message>
post id/classes, lang & charset + source code
</commit_message>
<xml_diff>
--- a/wp-content/themes/udemy/assets/notes/Wordpress Notes.docx
+++ b/wp-content/themes/udemy/assets/notes/Wordpress Notes.docx
@@ -119,6 +119,11 @@
       </w:r>
     </w:p>
     <w:p>
+      <w:pPr>
+        <w:rPr>
+          <w:color w:val="4472C4" w:themeColor="accent1"/>
+        </w:rPr>
+      </w:pPr>
       <w:r>
         <w:tab/>
       </w:r>
@@ -150,6 +155,232 @@
           <w:b/>
           <w:bCs/>
         </w:rPr>
+        <w:t>Language_attributes</w:t>
+      </w:r>
+      <w:proofErr w:type="spellEnd"/>
+      <w:r>
+        <w:t xml:space="preserve">(); </w:t>
+      </w:r>
+      <w:r>
+        <w:t>–</w:t>
+      </w:r>
+      <w:r>
+        <w:t xml:space="preserve"> to be placed in opening &lt;html&gt; tag to make the language setting variable</w:t>
+      </w:r>
+    </w:p>
+    <w:p>
+      <w:r>
+        <w:tab/>
+      </w:r>
+      <w:hyperlink r:id="rId6" w:history="1">
+        <w:r>
+          <w:rPr>
+            <w:rStyle w:val="Hyperlink"/>
+          </w:rPr>
+          <w:t>https://www.w3.org/International/questions/qa-lang-why</w:t>
+        </w:r>
+      </w:hyperlink>
+      <w:r>
+        <w:t xml:space="preserve"> </w:t>
+      </w:r>
+    </w:p>
+    <w:p>
+      <w:r>
+        <w:tab/>
+        <w:t xml:space="preserve">This replaces &lt;html </w:t>
+      </w:r>
+      <w:proofErr w:type="spellStart"/>
+      <w:r>
+        <w:t>dir</w:t>
+      </w:r>
+      <w:proofErr w:type="spellEnd"/>
+      <w:r>
+        <w:t>=’</w:t>
+      </w:r>
+      <w:proofErr w:type="spellStart"/>
+      <w:r>
+        <w:t>ltr</w:t>
+      </w:r>
+      <w:proofErr w:type="spellEnd"/>
+      <w:r>
+        <w:t>’ lang=’</w:t>
+      </w:r>
+      <w:proofErr w:type="spellStart"/>
+      <w:r>
+        <w:t>en</w:t>
+      </w:r>
+      <w:proofErr w:type="spellEnd"/>
+      <w:r>
+        <w:t xml:space="preserve">-US’&gt; </w:t>
+      </w:r>
+    </w:p>
+    <w:p>
+      <w:r>
+        <w:tab/>
+      </w:r>
+      <w:r>
+        <w:tab/>
+      </w:r>
+      <w:proofErr w:type="spellStart"/>
+      <w:r>
+        <w:t>dir</w:t>
+      </w:r>
+      <w:proofErr w:type="spellEnd"/>
+      <w:r>
+        <w:t xml:space="preserve"> = direction to read left to right</w:t>
+      </w:r>
+    </w:p>
+    <w:p>
+      <w:r>
+        <w:tab/>
+      </w:r>
+      <w:r>
+        <w:tab/>
+        <w:t>lang = default language site is made in</w:t>
+      </w:r>
+    </w:p>
+    <w:p>
+      <w:r>
+        <w:tab/>
+      </w:r>
+      <w:r>
+        <w:rPr>
+          <w:color w:val="4472C4" w:themeColor="accent1"/>
+        </w:rPr>
+        <w:t>&lt;html &lt;?</w:t>
+      </w:r>
+      <w:proofErr w:type="spellStart"/>
+      <w:r>
+        <w:rPr>
+          <w:color w:val="4472C4" w:themeColor="accent1"/>
+        </w:rPr>
+        <w:t>php</w:t>
+      </w:r>
+      <w:proofErr w:type="spellEnd"/>
+      <w:r>
+        <w:rPr>
+          <w:color w:val="4472C4" w:themeColor="accent1"/>
+        </w:rPr>
+        <w:t xml:space="preserve"> </w:t>
+      </w:r>
+      <w:proofErr w:type="spellStart"/>
+      <w:r>
+        <w:rPr>
+          <w:color w:val="4472C4" w:themeColor="accent1"/>
+        </w:rPr>
+        <w:t>language_attribute</w:t>
+      </w:r>
+      <w:proofErr w:type="spellEnd"/>
+      <w:r>
+        <w:rPr>
+          <w:color w:val="4472C4" w:themeColor="accent1"/>
+        </w:rPr>
+        <w:t>(); ?&gt;&gt;</w:t>
+      </w:r>
+    </w:p>
+    <w:p>
+      <w:proofErr w:type="spellStart"/>
+      <w:r>
+        <w:rPr>
+          <w:b/>
+          <w:bCs/>
+        </w:rPr>
+        <w:t>charaset</w:t>
+      </w:r>
+      <w:proofErr w:type="spellEnd"/>
+      <w:r>
+        <w:rPr>
+          <w:b/>
+          <w:bCs/>
+        </w:rPr>
+        <w:t xml:space="preserve"> = </w:t>
+      </w:r>
+      <w:proofErr w:type="spellStart"/>
+      <w:r>
+        <w:rPr>
+          <w:b/>
+          <w:bCs/>
+        </w:rPr>
+        <w:t>bloginfo</w:t>
+      </w:r>
+      <w:proofErr w:type="spellEnd"/>
+      <w:r>
+        <w:rPr>
+          <w:b/>
+          <w:bCs/>
+        </w:rPr>
+        <w:t xml:space="preserve"> </w:t>
+      </w:r>
+      <w:r>
+        <w:t>–</w:t>
+      </w:r>
+      <w:r>
+        <w:t xml:space="preserve"> manually have WP set the character set instead of the browser</w:t>
+      </w:r>
+    </w:p>
+    <w:p>
+      <w:r>
+        <w:tab/>
+      </w:r>
+      <w:hyperlink r:id="rId7" w:history="1">
+        <w:r>
+          <w:rPr>
+            <w:rStyle w:val="Hyperlink"/>
+          </w:rPr>
+          <w:t>https://developer.wordpress.org/reference/functions/bloginfo/</w:t>
+        </w:r>
+      </w:hyperlink>
+      <w:r>
+        <w:t xml:space="preserve">   </w:t>
+      </w:r>
+    </w:p>
+    <w:p>
+      <w:r>
+        <w:tab/>
+        <w:t>This is usually found after the opening &lt;head&gt; tag</w:t>
+      </w:r>
+    </w:p>
+    <w:p>
+      <w:pPr>
+        <w:rPr>
+          <w:color w:val="4472C4" w:themeColor="accent1"/>
+        </w:rPr>
+      </w:pPr>
+      <w:r>
+        <w:tab/>
+      </w:r>
+      <w:r>
+        <w:tab/>
+        <w:t xml:space="preserve">Default: </w:t>
+      </w:r>
+      <w:r>
+        <w:rPr>
+          <w:color w:val="4472C4" w:themeColor="accent1"/>
+        </w:rPr>
+        <w:t>&lt;meta http-</w:t>
+      </w:r>
+      <w:proofErr w:type="spellStart"/>
+      <w:r>
+        <w:rPr>
+          <w:color w:val="4472C4" w:themeColor="accent1"/>
+        </w:rPr>
+        <w:t>equiv</w:t>
+      </w:r>
+      <w:proofErr w:type="spellEnd"/>
+      <w:r>
+        <w:rPr>
+          <w:color w:val="4472C4" w:themeColor="accent1"/>
+        </w:rPr>
+        <w:t>="content-type" content="text/html; charset=utf-8" /&gt;</w:t>
+      </w:r>
+    </w:p>
+    <w:p>
+      <w:proofErr w:type="spellStart"/>
+      <w:r>
+        <w:rPr>
+          <w:b/>
+          <w:bCs/>
+        </w:rPr>
         <w:t>printr</w:t>
       </w:r>
       <w:proofErr w:type="spellEnd"/>
@@ -538,7 +769,7 @@
       <w:pPr>
         <w:ind w:firstLine="720"/>
       </w:pPr>
-      <w:hyperlink r:id="rId6" w:history="1">
+      <w:hyperlink r:id="rId8" w:history="1">
         <w:r>
           <w:rPr>
             <w:rStyle w:val="Hyperlink"/>
@@ -566,6 +797,7 @@
         <w:t xml:space="preserve"> file for examples</w:t>
       </w:r>
     </w:p>
+    <w:p/>
     <w:p>
       <w:pPr>
         <w:pStyle w:val="Heading3"/>
@@ -593,7 +825,7 @@
       <w:proofErr w:type="spellEnd"/>
     </w:p>
     <w:p>
-      <w:hyperlink r:id="rId7" w:history="1">
+      <w:hyperlink r:id="rId9" w:history="1">
         <w:r>
           <w:rPr>
             <w:rStyle w:val="Hyperlink"/>
@@ -643,7 +875,7 @@
       </w:r>
     </w:p>
     <w:p>
-      <w:hyperlink r:id="rId8" w:history="1">
+      <w:hyperlink r:id="rId10" w:history="1">
         <w:r>
           <w:rPr>
             <w:rStyle w:val="Hyperlink"/>
@@ -783,7 +1015,7 @@
       <w:r>
         <w:tab/>
       </w:r>
-      <w:hyperlink r:id="rId9" w:history="1">
+      <w:hyperlink r:id="rId11" w:history="1">
         <w:r>
           <w:rPr>
             <w:rStyle w:val="Hyperlink"/>
@@ -2650,7 +2882,7 @@
       </w:r>
     </w:p>
     <w:p>
-      <w:hyperlink r:id="rId10" w:history="1">
+      <w:hyperlink r:id="rId12" w:history="1">
         <w:r>
           <w:rPr>
             <w:rStyle w:val="Hyperlink"/>
@@ -2916,7 +3148,7 @@
           <w:color w:val="4472C4" w:themeColor="accent1"/>
         </w:rPr>
       </w:pPr>
-      <w:hyperlink r:id="rId11" w:history="1">
+      <w:hyperlink r:id="rId13" w:history="1">
         <w:r>
           <w:rPr>
             <w:rStyle w:val="Hyperlink"/>
@@ -3096,7 +3328,7 @@
       <w:r>
         <w:t xml:space="preserve">Use QPQUADS plugin </w:t>
       </w:r>
-      <w:hyperlink r:id="rId12" w:history="1">
+      <w:hyperlink r:id="rId14" w:history="1">
         <w:r>
           <w:rPr>
             <w:rStyle w:val="Hyperlink"/>
@@ -3107,7 +3339,7 @@
       <w:r>
         <w:t xml:space="preserve"> &amp; </w:t>
       </w:r>
-      <w:hyperlink r:id="rId13" w:anchor="description" w:history="1">
+      <w:hyperlink r:id="rId15" w:anchor="description" w:history="1">
         <w:r>
           <w:rPr>
             <w:rStyle w:val="Hyperlink"/>
@@ -3287,7 +3519,7 @@
       <w:r>
         <w:tab/>
       </w:r>
-      <w:hyperlink r:id="rId14" w:history="1">
+      <w:hyperlink r:id="rId16" w:history="1">
         <w:r>
           <w:rPr>
             <w:rStyle w:val="Hyperlink"/>
@@ -4506,7 +4738,7 @@
       <w:r>
         <w:tab/>
       </w:r>
-      <w:hyperlink r:id="rId15" w:history="1">
+      <w:hyperlink r:id="rId17" w:history="1">
         <w:r>
           <w:rPr>
             <w:rStyle w:val="Hyperlink"/>
@@ -4720,7 +4952,7 @@
       <w:r>
         <w:tab/>
       </w:r>
-      <w:hyperlink r:id="rId16" w:history="1">
+      <w:hyperlink r:id="rId18" w:history="1">
         <w:r>
           <w:rPr>
             <w:rStyle w:val="Hyperlink"/>
@@ -4977,7 +5209,7 @@
       <w:r>
         <w:tab/>
       </w:r>
-      <w:hyperlink r:id="rId17" w:history="1">
+      <w:hyperlink r:id="rId19" w:history="1">
         <w:r>
           <w:rPr>
             <w:rStyle w:val="Hyperlink"/>
@@ -5156,7 +5388,7 @@
       <w:r>
         <w:tab/>
       </w:r>
-      <w:hyperlink r:id="rId18" w:history="1">
+      <w:hyperlink r:id="rId20" w:history="1">
         <w:r>
           <w:rPr>
             <w:rStyle w:val="Hyperlink"/>
@@ -5244,6 +5476,174 @@
       </w:r>
     </w:p>
     <w:p>
+      <w:pPr>
+        <w:pStyle w:val="Heading3"/>
+      </w:pPr>
+      <w:r>
+        <w:t>Setting Unique #ID Tag Per Blog Post</w:t>
+      </w:r>
+    </w:p>
+    <w:p>
+      <w:r>
+        <w:t>In the containing div tag of the post, you can set an id=”#” to have each blog post have a unique ID</w:t>
+      </w:r>
+    </w:p>
+    <w:p>
+      <w:pPr>
+        <w:rPr>
+          <w:color w:val="4472C4" w:themeColor="accent1"/>
+        </w:rPr>
+      </w:pPr>
+      <w:r>
+        <w:tab/>
+      </w:r>
+      <w:r>
+        <w:rPr>
+          <w:color w:val="4472C4" w:themeColor="accent1"/>
+        </w:rPr>
+        <w:t>id="post-&lt;?</w:t>
+      </w:r>
+      <w:proofErr w:type="spellStart"/>
+      <w:r>
+        <w:rPr>
+          <w:color w:val="4472C4" w:themeColor="accent1"/>
+        </w:rPr>
+        <w:t>php</w:t>
+      </w:r>
+      <w:proofErr w:type="spellEnd"/>
+      <w:r>
+        <w:rPr>
+          <w:color w:val="4472C4" w:themeColor="accent1"/>
+        </w:rPr>
+        <w:t xml:space="preserve"> </w:t>
+      </w:r>
+      <w:proofErr w:type="spellStart"/>
+      <w:r>
+        <w:rPr>
+          <w:color w:val="4472C4" w:themeColor="accent1"/>
+        </w:rPr>
+        <w:t>the_ID</w:t>
+      </w:r>
+      <w:proofErr w:type="spellEnd"/>
+      <w:r>
+        <w:rPr>
+          <w:color w:val="4472C4" w:themeColor="accent1"/>
+        </w:rPr>
+        <w:t xml:space="preserve">(); ?&gt;" </w:t>
+      </w:r>
+      <w:r>
+        <w:rPr>
+          <w:color w:val="4472C4" w:themeColor="accent1"/>
+        </w:rPr>
+        <w:t xml:space="preserve"> </w:t>
+      </w:r>
+    </w:p>
+    <w:p>
+      <w:r>
+        <w:tab/>
+      </w:r>
+      <w:proofErr w:type="spellStart"/>
+      <w:r>
+        <w:rPr>
+          <w:b/>
+          <w:bCs/>
+        </w:rPr>
+        <w:t>the_ID</w:t>
+      </w:r>
+      <w:proofErr w:type="spellEnd"/>
+      <w:r>
+        <w:rPr>
+          <w:b/>
+          <w:bCs/>
+        </w:rPr>
+        <w:t xml:space="preserve">() </w:t>
+      </w:r>
+      <w:r>
+        <w:t>– outputs the ID of specific post</w:t>
+      </w:r>
+    </w:p>
+    <w:p>
+      <w:pPr>
+        <w:pStyle w:val="Heading3"/>
+      </w:pPr>
+      <w:r>
+        <w:t>Classes Used Per Post</w:t>
+      </w:r>
+    </w:p>
+    <w:p>
+      <w:proofErr w:type="spellStart"/>
+      <w:r>
+        <w:t>post_class</w:t>
+      </w:r>
+      <w:proofErr w:type="spellEnd"/>
+      <w:r>
+        <w:t xml:space="preserve">(‘ currently used classes’ ) – </w:t>
+      </w:r>
+      <w:r>
+        <w:t>output classes for the current post</w:t>
+      </w:r>
+    </w:p>
+    <w:p>
+      <w:pPr>
+        <w:rPr>
+          <w:color w:val="4472C4" w:themeColor="accent1"/>
+        </w:rPr>
+      </w:pPr>
+      <w:r>
+        <w:tab/>
+      </w:r>
+      <w:r>
+        <w:rPr>
+          <w:color w:val="4472C4" w:themeColor="accent1"/>
+        </w:rPr>
+        <w:t>&lt;?</w:t>
+      </w:r>
+      <w:proofErr w:type="spellStart"/>
+      <w:r>
+        <w:rPr>
+          <w:color w:val="4472C4" w:themeColor="accent1"/>
+        </w:rPr>
+        <w:t>php</w:t>
+      </w:r>
+      <w:proofErr w:type="spellEnd"/>
+      <w:r>
+        <w:rPr>
+          <w:color w:val="4472C4" w:themeColor="accent1"/>
+        </w:rPr>
+        <w:t xml:space="preserve"> </w:t>
+      </w:r>
+      <w:proofErr w:type="spellStart"/>
+      <w:r>
+        <w:rPr>
+          <w:color w:val="4472C4" w:themeColor="accent1"/>
+        </w:rPr>
+        <w:t>post_class</w:t>
+      </w:r>
+      <w:proofErr w:type="spellEnd"/>
+      <w:r>
+        <w:rPr>
+          <w:color w:val="4472C4" w:themeColor="accent1"/>
+        </w:rPr>
+        <w:t xml:space="preserve">( 'single-post </w:t>
+      </w:r>
+      <w:proofErr w:type="spellStart"/>
+      <w:r>
+        <w:rPr>
+          <w:color w:val="4472C4" w:themeColor="accent1"/>
+        </w:rPr>
+        <w:t>nobottommargin</w:t>
+      </w:r>
+      <w:proofErr w:type="spellEnd"/>
+      <w:r>
+        <w:rPr>
+          <w:color w:val="4472C4" w:themeColor="accent1"/>
+        </w:rPr>
+        <w:t xml:space="preserve"> test' );</w:t>
+      </w:r>
+    </w:p>
+    <w:p/>
+    <w:p/>
+    <w:p>
       <w:r>
         <w:tab/>
       </w:r>
@@ -5452,7 +5852,7 @@
       <w:r>
         <w:tab/>
       </w:r>
-      <w:hyperlink r:id="rId19" w:history="1">
+      <w:hyperlink r:id="rId21" w:history="1">
         <w:r>
           <w:rPr>
             <w:rStyle w:val="Hyperlink"/>
@@ -5683,7 +6083,7 @@
       <w:r>
         <w:tab/>
       </w:r>
-      <w:hyperlink r:id="rId20" w:history="1">
+      <w:hyperlink r:id="rId22" w:history="1">
         <w:r>
           <w:rPr>
             <w:rStyle w:val="Hyperlink"/>
@@ -6181,7 +6581,7 @@
           <w:color w:val="4472C4" w:themeColor="accent1"/>
         </w:rPr>
       </w:pPr>
-      <w:hyperlink r:id="rId21" w:history="1">
+      <w:hyperlink r:id="rId23" w:history="1">
         <w:r>
           <w:rPr>
             <w:rStyle w:val="Hyperlink"/>
@@ -6399,7 +6799,7 @@
       </w:r>
     </w:p>
     <w:p>
-      <w:hyperlink r:id="rId22" w:history="1">
+      <w:hyperlink r:id="rId24" w:history="1">
         <w:r>
           <w:rPr>
             <w:rStyle w:val="Hyperlink"/>
@@ -6469,7 +6869,7 @@
       </w:r>
     </w:p>
     <w:p>
-      <w:hyperlink r:id="rId23" w:anchor="creating-page-templates-for-specific-post-types" w:history="1">
+      <w:hyperlink r:id="rId25" w:anchor="creating-page-templates-for-specific-post-types" w:history="1">
         <w:r>
           <w:rPr>
             <w:rStyle w:val="Hyperlink"/>
@@ -6482,7 +6882,7 @@
       </w:r>
     </w:p>
     <w:p>
-      <w:hyperlink r:id="rId24" w:history="1">
+      <w:hyperlink r:id="rId26" w:history="1">
         <w:r>
           <w:rPr>
             <w:rStyle w:val="Hyperlink"/>
@@ -6729,7 +7129,7 @@
       <w:r>
         <w:tab/>
       </w:r>
-      <w:hyperlink r:id="rId25" w:history="1">
+      <w:hyperlink r:id="rId27" w:history="1">
         <w:r>
           <w:rPr>
             <w:rStyle w:val="Hyperlink"/>
@@ -6765,7 +7165,7 @@
       <w:r>
         <w:t xml:space="preserve"> </w:t>
       </w:r>
-      <w:hyperlink r:id="rId26" w:history="1">
+      <w:hyperlink r:id="rId28" w:history="1">
         <w:r>
           <w:rPr>
             <w:rStyle w:val="Hyperlink"/>
@@ -6828,7 +7228,7 @@
       <w:r>
         <w:t xml:space="preserve"> - </w:t>
       </w:r>
-      <w:hyperlink r:id="rId27" w:history="1">
+      <w:hyperlink r:id="rId29" w:history="1">
         <w:r>
           <w:rPr>
             <w:rStyle w:val="Hyperlink"/>
@@ -8112,7 +8512,7 @@
       <w:r>
         <w:t xml:space="preserve">Add a controller </w:t>
       </w:r>
-      <w:hyperlink r:id="rId28" w:history="1">
+      <w:hyperlink r:id="rId30" w:history="1">
         <w:r>
           <w:rPr>
             <w:rStyle w:val="Hyperlink"/>
@@ -8925,7 +9325,7 @@
       <w:r>
         <w:t xml:space="preserve">Add a controller: </w:t>
       </w:r>
-      <w:hyperlink r:id="rId29" w:history="1">
+      <w:hyperlink r:id="rId31" w:history="1">
         <w:r>
           <w:rPr>
             <w:rStyle w:val="Hyperlink"/>
@@ -9569,7 +9969,7 @@
       </w:r>
     </w:p>
     <w:p>
-      <w:hyperlink r:id="rId30" w:history="1">
+      <w:hyperlink r:id="rId32" w:history="1">
         <w:r>
           <w:rPr>
             <w:rStyle w:val="Hyperlink"/>
@@ -9590,7 +9990,7 @@
       <w:r>
         <w:t xml:space="preserve"> diagram - </w:t>
       </w:r>
-      <w:hyperlink r:id="rId31" w:history="1">
+      <w:hyperlink r:id="rId33" w:history="1">
         <w:r>
           <w:rPr>
             <w:rStyle w:val="Hyperlink"/>
@@ -9615,7 +10015,7 @@
       <w:r>
         <w:tab/>
       </w:r>
-      <w:hyperlink r:id="rId32" w:history="1">
+      <w:hyperlink r:id="rId34" w:history="1">
         <w:r>
           <w:rPr>
             <w:rStyle w:val="Hyperlink"/>
@@ -9658,7 +10058,7 @@
                     </pic:cNvPicPr>
                   </pic:nvPicPr>
                   <pic:blipFill>
-                    <a:blip r:embed="rId33">
+                    <a:blip r:embed="rId35">
                       <a:extLst>
                         <a:ext uri="{28A0092B-C50C-407E-A947-70E740481C1C}">
                           <a14:useLocalDpi xmlns:a14="http://schemas.microsoft.com/office/drawing/2010/main" val="0"/>
@@ -10245,7 +10645,7 @@
           <w:numId w:val="4"/>
         </w:numPr>
       </w:pPr>
-      <w:hyperlink r:id="rId34" w:history="1">
+      <w:hyperlink r:id="rId36" w:history="1">
         <w:r>
           <w:rPr>
             <w:rStyle w:val="Hyperlink"/>
@@ -10340,7 +10740,7 @@
       </w:r>
     </w:p>
     <w:p>
-      <w:hyperlink r:id="rId35" w:history="1">
+      <w:hyperlink r:id="rId37" w:history="1">
         <w:r>
           <w:rPr>
             <w:rStyle w:val="Hyperlink"/>
@@ -10471,7 +10871,7 @@
         <w:tab/>
         <w:t xml:space="preserve">Parameters can be found here: </w:t>
       </w:r>
-      <w:hyperlink r:id="rId36" w:history="1">
+      <w:hyperlink r:id="rId38" w:history="1">
         <w:r>
           <w:rPr>
             <w:rStyle w:val="Hyperlink"/>
@@ -11000,6 +11400,8 @@
       <w:proofErr w:type="spellStart"/>
       <w:r>
         <w:rPr>
+          <w:b/>
+          <w:bCs/>
           <w:i/>
           <w:iCs/>
           <w:color w:val="4472C4" w:themeColor="accent1"/>
@@ -11009,6 +11411,8 @@
       <w:proofErr w:type="spellEnd"/>
       <w:r>
         <w:rPr>
+          <w:b/>
+          <w:bCs/>
           <w:i/>
           <w:iCs/>
           <w:color w:val="4472C4" w:themeColor="accent1"/>
@@ -11018,6 +11422,8 @@
       <w:proofErr w:type="spellStart"/>
       <w:r>
         <w:rPr>
+          <w:b/>
+          <w:bCs/>
           <w:i/>
           <w:iCs/>
           <w:color w:val="4472C4" w:themeColor="accent1"/>
@@ -11027,11 +11433,21 @@
       <w:proofErr w:type="spellEnd"/>
       <w:r>
         <w:rPr>
-          <w:i/>
-          <w:iCs/>
-          <w:color w:val="4472C4" w:themeColor="accent1"/>
-        </w:rPr>
-        <w:t>' ) . '&lt;/span&gt;</w:t>
+          <w:b/>
+          <w:bCs/>
+          <w:i/>
+          <w:iCs/>
+          <w:color w:val="4472C4" w:themeColor="accent1"/>
+        </w:rPr>
+        <w:t>' )</w:t>
+      </w:r>
+      <w:r>
+        <w:rPr>
+          <w:i/>
+          <w:iCs/>
+          <w:color w:val="4472C4" w:themeColor="accent1"/>
+        </w:rPr>
+        <w:t xml:space="preserve"> . '&lt;/span&gt;</w:t>
       </w:r>
       <w:r>
         <w:rPr>
@@ -11046,7 +11462,21 @@
           <w:i/>
           <w:iCs/>
         </w:rPr>
-        <w:t>(This is where variable title is inserted)</w:t>
+        <w:t>(This is where variable title is inserted</w:t>
+      </w:r>
+      <w:r>
+        <w:rPr>
+          <w:i/>
+          <w:iCs/>
+        </w:rPr>
+        <w:t xml:space="preserve"> via concatenation</w:t>
+      </w:r>
+      <w:r>
+        <w:rPr>
+          <w:i/>
+          <w:iCs/>
+        </w:rPr>
+        <w:t>)</w:t>
       </w:r>
     </w:p>
     <w:p>

</xml_diff>

<commit_message>
general template tags & experimental pg
</commit_message>
<xml_diff>
--- a/wp-content/themes/udemy/assets/notes/Wordpress Notes.docx
+++ b/wp-content/themes/udemy/assets/notes/Wordpress Notes.docx
@@ -270,6 +270,12 @@
         </w:rPr>
         <w:t>language_attribute</w:t>
       </w:r>
+      <w:r>
+        <w:rPr>
+          <w:color w:val="4472C4" w:themeColor="accent1"/>
+        </w:rPr>
+        <w:t>s</w:t>
+      </w:r>
       <w:proofErr w:type="spellEnd"/>
       <w:r>
         <w:rPr>
@@ -2873,6 +2879,9 @@
         <w:pStyle w:val="Heading2"/>
       </w:pPr>
       <w:r>
+        <w:t xml:space="preserve">General </w:t>
+      </w:r>
+      <w:r>
         <w:t>Template Tags</w:t>
       </w:r>
     </w:p>
@@ -2895,6 +2904,14 @@
       </w:r>
     </w:p>
     <w:p>
+      <w:pPr>
+        <w:pStyle w:val="Heading3"/>
+      </w:pPr>
+      <w:r>
+        <w:t>Include Tags</w:t>
+      </w:r>
+    </w:p>
+    <w:p>
       <w:proofErr w:type="spellStart"/>
       <w:r>
         <w:rPr>
@@ -2953,18 +2970,13 @@
       </w:r>
     </w:p>
     <w:p>
-      <w:pPr>
-        <w:pStyle w:val="NoSpacing"/>
-        <w:spacing w:before="0"/>
-        <w:contextualSpacing/>
-      </w:pPr>
-      <w:proofErr w:type="spellStart"/>
-      <w:r>
-        <w:rPr>
-          <w:b/>
-          <w:bCs/>
-        </w:rPr>
-        <w:t>home_url</w:t>
+      <w:proofErr w:type="spellStart"/>
+      <w:r>
+        <w:rPr>
+          <w:b/>
+          <w:bCs/>
+        </w:rPr>
+        <w:t>get_sidebar</w:t>
       </w:r>
       <w:proofErr w:type="spellEnd"/>
       <w:r>
@@ -2975,193 +2987,337 @@
         <w:t>()</w:t>
       </w:r>
       <w:r>
-        <w:t xml:space="preserve"> – link to main/landing page</w:t>
-      </w:r>
-    </w:p>
-    <w:p>
-      <w:pPr>
-        <w:pStyle w:val="NoSpacing"/>
-        <w:spacing w:before="0"/>
-        <w:contextualSpacing/>
-        <w:rPr>
-          <w:color w:val="4472C4" w:themeColor="accent1"/>
-        </w:rPr>
-      </w:pPr>
-      <w:r>
-        <w:tab/>
-      </w:r>
-      <w:r>
-        <w:rPr>
-          <w:color w:val="4472C4" w:themeColor="accent1"/>
-        </w:rPr>
-        <w:t>&lt;?</w:t>
-      </w:r>
-      <w:proofErr w:type="spellStart"/>
-      <w:r>
-        <w:rPr>
-          <w:color w:val="4472C4" w:themeColor="accent1"/>
-        </w:rPr>
-        <w:t>php</w:t>
-      </w:r>
-      <w:proofErr w:type="spellEnd"/>
-      <w:r>
-        <w:rPr>
-          <w:color w:val="4472C4" w:themeColor="accent1"/>
-        </w:rPr>
-        <w:t xml:space="preserve"> echo </w:t>
-      </w:r>
-      <w:proofErr w:type="spellStart"/>
-      <w:r>
-        <w:rPr>
-          <w:color w:val="4472C4" w:themeColor="accent1"/>
-        </w:rPr>
-        <w:t>home_url</w:t>
-      </w:r>
-      <w:proofErr w:type="spellEnd"/>
-      <w:r>
-        <w:rPr>
-          <w:color w:val="4472C4" w:themeColor="accent1"/>
-        </w:rPr>
-        <w:t>();</w:t>
-      </w:r>
-      <w:r>
-        <w:rPr>
-          <w:color w:val="4472C4" w:themeColor="accent1"/>
-        </w:rPr>
-        <w:t xml:space="preserve"> ?&gt;</w:t>
-      </w:r>
-    </w:p>
-    <w:p>
-      <w:pPr>
-        <w:pStyle w:val="NoSpacing"/>
-        <w:spacing w:before="0"/>
-        <w:ind w:firstLine="720"/>
-        <w:contextualSpacing/>
-      </w:pPr>
-      <w:r>
-        <w:rPr>
-          <w:color w:val="4472C4" w:themeColor="accent1"/>
-        </w:rPr>
-        <w:t>&lt;?</w:t>
-      </w:r>
-      <w:proofErr w:type="spellStart"/>
-      <w:r>
-        <w:rPr>
-          <w:color w:val="4472C4" w:themeColor="accent1"/>
-        </w:rPr>
-        <w:t>php</w:t>
-      </w:r>
-      <w:proofErr w:type="spellEnd"/>
-      <w:r>
-        <w:rPr>
-          <w:color w:val="4472C4" w:themeColor="accent1"/>
-        </w:rPr>
-        <w:t xml:space="preserve"> echo </w:t>
-      </w:r>
-      <w:proofErr w:type="spellStart"/>
-      <w:r>
-        <w:rPr>
-          <w:color w:val="4472C4" w:themeColor="accent1"/>
-        </w:rPr>
-        <w:t>home_url</w:t>
-      </w:r>
-      <w:proofErr w:type="spellEnd"/>
-      <w:r>
-        <w:rPr>
-          <w:color w:val="4472C4" w:themeColor="accent1"/>
-        </w:rPr>
-        <w:t>( ‘ / ’ );</w:t>
-      </w:r>
-      <w:r>
-        <w:rPr>
-          <w:color w:val="4472C4" w:themeColor="accent1"/>
-        </w:rPr>
-        <w:t xml:space="preserve"> ?&gt;</w:t>
-      </w:r>
-      <w:r>
-        <w:rPr>
-          <w:color w:val="4472C4" w:themeColor="accent1"/>
-        </w:rPr>
-        <w:t xml:space="preserve"> - </w:t>
-      </w:r>
-      <w:r>
-        <w:t xml:space="preserve">adding a / as an argument specifies you only want root </w:t>
-      </w:r>
-      <w:proofErr w:type="spellStart"/>
-      <w:r>
-        <w:t>url</w:t>
-      </w:r>
-      <w:proofErr w:type="spellEnd"/>
-      <w:r>
+        <w:t xml:space="preserve"> – inserts sidebar content</w:t>
+      </w:r>
+    </w:p>
+    <w:p>
+      <w:pPr>
+        <w:rPr>
+          <w:b/>
+          <w:bCs/>
+        </w:rPr>
+      </w:pPr>
+      <w:proofErr w:type="spellStart"/>
+      <w:r>
+        <w:rPr>
+          <w:b/>
+          <w:bCs/>
+        </w:rPr>
+        <w:t>get_template_part</w:t>
+      </w:r>
+      <w:proofErr w:type="spellEnd"/>
+      <w:r>
+        <w:rPr>
+          <w:b/>
+          <w:bCs/>
+        </w:rPr>
+        <w:t>()</w:t>
+      </w:r>
+    </w:p>
+    <w:p>
+      <w:proofErr w:type="spellStart"/>
+      <w:r>
+        <w:rPr>
+          <w:b/>
+          <w:bCs/>
+        </w:rPr>
+        <w:t>get_search_form</w:t>
+      </w:r>
+      <w:proofErr w:type="spellEnd"/>
+      <w:r>
+        <w:rPr>
+          <w:b/>
+          <w:bCs/>
+        </w:rPr>
+        <w:t>()</w:t>
+      </w:r>
+      <w:r>
+        <w:t xml:space="preserve"> – inserts search form</w:t>
+      </w:r>
+    </w:p>
+    <w:p>
+      <w:proofErr w:type="spellStart"/>
+      <w:r>
+        <w:rPr>
+          <w:b/>
+          <w:bCs/>
+        </w:rPr>
+        <w:t>comments_template</w:t>
+      </w:r>
+      <w:proofErr w:type="spellEnd"/>
+      <w:r>
+        <w:rPr>
+          <w:b/>
+          <w:bCs/>
+        </w:rPr>
+        <w:t>()</w:t>
+      </w:r>
+      <w:r>
+        <w:rPr>
+          <w:b/>
+          <w:bCs/>
+        </w:rPr>
         <w:t xml:space="preserve"> </w:t>
       </w:r>
-    </w:p>
-    <w:p>
-      <w:pPr>
-        <w:pStyle w:val="NoSpacing"/>
-        <w:spacing w:before="0"/>
-        <w:contextualSpacing/>
-      </w:pPr>
-      <w:proofErr w:type="spellStart"/>
-      <w:r>
-        <w:rPr>
-          <w:b/>
-          <w:bCs/>
-        </w:rPr>
-        <w:t>bloginfo</w:t>
-      </w:r>
-      <w:proofErr w:type="spellEnd"/>
-      <w:r>
-        <w:rPr>
-          <w:b/>
-          <w:bCs/>
-        </w:rPr>
-        <w:t>()</w:t>
-      </w:r>
-      <w:r>
-        <w:t xml:space="preserve"> – different values and properties of the site</w:t>
-      </w:r>
-      <w:r>
-        <w:t xml:space="preserve"> such as name, </w:t>
-      </w:r>
-      <w:proofErr w:type="spellStart"/>
-      <w:r>
-        <w:t>url</w:t>
-      </w:r>
-      <w:proofErr w:type="spellEnd"/>
-      <w:r>
-        <w:t xml:space="preserve">, admin email, </w:t>
-      </w:r>
-      <w:proofErr w:type="spellStart"/>
-      <w:r>
-        <w:t>etc</w:t>
-      </w:r>
-      <w:proofErr w:type="spellEnd"/>
-    </w:p>
-    <w:p>
-      <w:pPr>
-        <w:pStyle w:val="NoSpacing"/>
-        <w:spacing w:before="0"/>
-        <w:ind w:firstLine="720"/>
-        <w:contextualSpacing/>
-        <w:rPr>
-          <w:color w:val="4472C4" w:themeColor="accent1"/>
-        </w:rPr>
-      </w:pPr>
+      <w:r>
+        <w:t>– loads comments into page</w:t>
+      </w:r>
+    </w:p>
+    <w:p>
+      <w:r>
+        <w:tab/>
+      </w:r>
       <w:hyperlink r:id="rId13" w:history="1">
         <w:r>
           <w:rPr>
             <w:rStyle w:val="Hyperlink"/>
           </w:rPr>
-          <w:t>https://developer.wordpress.org/reference/functions/bloginfo/</w:t>
+          <w:t>https://developer.wordpress.org/reference/functions/comments_template/</w:t>
         </w:r>
       </w:hyperlink>
       <w:r>
-        <w:rPr>
-          <w:color w:val="4472C4" w:themeColor="accent1"/>
-        </w:rPr>
         <w:t xml:space="preserve"> </w:t>
       </w:r>
+    </w:p>
+    <w:p>
+      <w:r>
+        <w:tab/>
+        <w:t>defined in wp-includes/comments-</w:t>
+      </w:r>
+      <w:proofErr w:type="spellStart"/>
+      <w:r>
+        <w:t>template.php</w:t>
+      </w:r>
+      <w:proofErr w:type="spellEnd"/>
+    </w:p>
+    <w:p/>
+    <w:p>
+      <w:pPr>
+        <w:pStyle w:val="Heading3"/>
+      </w:pPr>
+      <w:r>
+        <w:t>Login Tags</w:t>
+      </w:r>
+    </w:p>
+    <w:p/>
+    <w:p>
+      <w:proofErr w:type="spellStart"/>
+      <w:r>
+        <w:rPr>
+          <w:b/>
+          <w:bCs/>
+        </w:rPr>
+        <w:t>wp_loginout</w:t>
+      </w:r>
+      <w:proofErr w:type="spellEnd"/>
+      <w:r>
+        <w:rPr>
+          <w:b/>
+          <w:bCs/>
+        </w:rPr>
+        <w:t>()</w:t>
+      </w:r>
+      <w:r>
+        <w:t xml:space="preserve"> – outputs link to login/logout pages</w:t>
+      </w:r>
+      <w:r>
+        <w:t xml:space="preserve"> – no echo </w:t>
+      </w:r>
+    </w:p>
+    <w:p>
+      <w:r>
+        <w:tab/>
+        <w:t>output is “Log out” when clicked logs the user out.</w:t>
+      </w:r>
+    </w:p>
+    <w:p>
+      <w:proofErr w:type="spellStart"/>
+      <w:r>
+        <w:rPr>
+          <w:b/>
+          <w:bCs/>
+        </w:rPr>
+        <w:t>wp_logout_url</w:t>
+      </w:r>
+      <w:proofErr w:type="spellEnd"/>
+      <w:r>
+        <w:rPr>
+          <w:b/>
+          <w:bCs/>
+        </w:rPr>
+        <w:t>()</w:t>
+      </w:r>
+      <w:r>
+        <w:t xml:space="preserve"> - </w:t>
+      </w:r>
+      <w:r>
+        <w:t xml:space="preserve">outputs </w:t>
+      </w:r>
+      <w:proofErr w:type="spellStart"/>
+      <w:r>
+        <w:t>url</w:t>
+      </w:r>
+      <w:proofErr w:type="spellEnd"/>
+      <w:r>
+        <w:t xml:space="preserve"> for logout</w:t>
+      </w:r>
+    </w:p>
+    <w:p>
+      <w:proofErr w:type="spellStart"/>
+      <w:r>
+        <w:rPr>
+          <w:b/>
+          <w:bCs/>
+        </w:rPr>
+        <w:t>wp_login_url</w:t>
+      </w:r>
+      <w:proofErr w:type="spellEnd"/>
+      <w:r>
+        <w:rPr>
+          <w:b/>
+          <w:bCs/>
+        </w:rPr>
+        <w:t>()</w:t>
+      </w:r>
+      <w:r>
+        <w:rPr>
+          <w:b/>
+          <w:bCs/>
+        </w:rPr>
+        <w:t xml:space="preserve"> </w:t>
+      </w:r>
+      <w:r>
+        <w:t xml:space="preserve">– </w:t>
+      </w:r>
+      <w:r>
+        <w:t xml:space="preserve">outputs </w:t>
+      </w:r>
+      <w:proofErr w:type="spellStart"/>
+      <w:r>
+        <w:t>url</w:t>
+      </w:r>
+      <w:proofErr w:type="spellEnd"/>
+      <w:r>
+        <w:t xml:space="preserve"> for login</w:t>
+      </w:r>
+    </w:p>
+    <w:p>
+      <w:proofErr w:type="spellStart"/>
+      <w:r>
+        <w:rPr>
+          <w:b/>
+          <w:bCs/>
+        </w:rPr>
+        <w:t>wp_login_form</w:t>
+      </w:r>
+      <w:proofErr w:type="spellEnd"/>
+      <w:r>
+        <w:rPr>
+          <w:b/>
+          <w:bCs/>
+        </w:rPr>
+        <w:t xml:space="preserve">() </w:t>
+      </w:r>
+      <w:r>
+        <w:t xml:space="preserve">– </w:t>
+      </w:r>
+      <w:r>
+        <w:t>outputs login form</w:t>
+      </w:r>
+    </w:p>
+    <w:p>
+      <w:proofErr w:type="spellStart"/>
+      <w:r>
+        <w:rPr>
+          <w:b/>
+          <w:bCs/>
+        </w:rPr>
+        <w:t>wp_lostpassword_url</w:t>
+      </w:r>
+      <w:proofErr w:type="spellEnd"/>
+      <w:r>
+        <w:rPr>
+          <w:b/>
+          <w:bCs/>
+        </w:rPr>
+        <w:t>()</w:t>
+      </w:r>
+      <w:r>
+        <w:t xml:space="preserve"> – </w:t>
+      </w:r>
+      <w:r>
+        <w:t>outputs</w:t>
+      </w:r>
+      <w:r>
+        <w:t xml:space="preserve"> html reference link</w:t>
+      </w:r>
+      <w:r>
+        <w:t xml:space="preserve"> to lost pw page</w:t>
+      </w:r>
+    </w:p>
+    <w:p>
+      <w:proofErr w:type="spellStart"/>
+      <w:r>
+        <w:rPr>
+          <w:b/>
+          <w:bCs/>
+        </w:rPr>
+        <w:t>wp_register</w:t>
+      </w:r>
+      <w:proofErr w:type="spellEnd"/>
+      <w:r>
+        <w:rPr>
+          <w:b/>
+          <w:bCs/>
+        </w:rPr>
+        <w:t>()</w:t>
+      </w:r>
+      <w:r>
+        <w:rPr>
+          <w:b/>
+          <w:bCs/>
+        </w:rPr>
+        <w:t xml:space="preserve"> </w:t>
+      </w:r>
+      <w:r>
+        <w:t xml:space="preserve">– </w:t>
+      </w:r>
+      <w:r>
+        <w:t>outputs link to register page</w:t>
+      </w:r>
+    </w:p>
+    <w:p>
+      <w:proofErr w:type="spellStart"/>
+      <w:r>
+        <w:rPr>
+          <w:b/>
+          <w:bCs/>
+        </w:rPr>
+        <w:t>is_user_logged_in</w:t>
+      </w:r>
+      <w:proofErr w:type="spellEnd"/>
+      <w:r>
+        <w:rPr>
+          <w:b/>
+          <w:bCs/>
+        </w:rPr>
+        <w:t>()</w:t>
+      </w:r>
+      <w:r>
+        <w:t xml:space="preserve"> – </w:t>
+      </w:r>
+      <w:r>
+        <w:t>returns true/false if user is logged in</w:t>
+      </w:r>
+    </w:p>
+    <w:p/>
+    <w:p>
+      <w:pPr>
+        <w:rPr>
+          <w:b/>
+          <w:bCs/>
+        </w:rPr>
+      </w:pPr>
     </w:p>
     <w:p>
       <w:pPr>
@@ -3169,6 +3325,687 @@
         <w:spacing w:before="0"/>
         <w:contextualSpacing/>
         <w:rPr>
+          <w:i/>
+          <w:iCs/>
+        </w:rPr>
+      </w:pPr>
+      <w:proofErr w:type="spellStart"/>
+      <w:r>
+        <w:rPr>
+          <w:b/>
+          <w:bCs/>
+        </w:rPr>
+        <w:t>bloginfo</w:t>
+      </w:r>
+      <w:proofErr w:type="spellEnd"/>
+      <w:r>
+        <w:rPr>
+          <w:b/>
+          <w:bCs/>
+        </w:rPr>
+        <w:t>()</w:t>
+      </w:r>
+      <w:r>
+        <w:t xml:space="preserve"> – different values and properties of the site</w:t>
+      </w:r>
+      <w:r>
+        <w:t xml:space="preserve"> such as name, </w:t>
+      </w:r>
+      <w:proofErr w:type="spellStart"/>
+      <w:r>
+        <w:t>url</w:t>
+      </w:r>
+      <w:proofErr w:type="spellEnd"/>
+      <w:r>
+        <w:t xml:space="preserve">, admin email, </w:t>
+      </w:r>
+      <w:proofErr w:type="spellStart"/>
+      <w:r>
+        <w:t>etc</w:t>
+      </w:r>
+      <w:proofErr w:type="spellEnd"/>
+      <w:r>
+        <w:t xml:space="preserve"> </w:t>
+      </w:r>
+      <w:r>
+        <w:rPr>
+          <w:i/>
+          <w:iCs/>
+        </w:rPr>
+        <w:t>See link below for additional parameters</w:t>
+      </w:r>
+    </w:p>
+    <w:p>
+      <w:pPr>
+        <w:pStyle w:val="NoSpacing"/>
+        <w:spacing w:before="0"/>
+        <w:ind w:firstLine="720"/>
+        <w:contextualSpacing/>
+        <w:rPr>
+          <w:color w:val="4472C4" w:themeColor="accent1"/>
+        </w:rPr>
+      </w:pPr>
+      <w:hyperlink r:id="rId14" w:history="1">
+        <w:r>
+          <w:rPr>
+            <w:rStyle w:val="Hyperlink"/>
+          </w:rPr>
+          <w:t>https://developer.wordpress.org/reference/functions/bl</w:t>
+        </w:r>
+        <w:r>
+          <w:rPr>
+            <w:rStyle w:val="Hyperlink"/>
+          </w:rPr>
+          <w:t>o</w:t>
+        </w:r>
+        <w:r>
+          <w:rPr>
+            <w:rStyle w:val="Hyperlink"/>
+          </w:rPr>
+          <w:t>ginfo/</w:t>
+        </w:r>
+      </w:hyperlink>
+      <w:r>
+        <w:rPr>
+          <w:color w:val="4472C4" w:themeColor="accent1"/>
+        </w:rPr>
+        <w:t xml:space="preserve"> </w:t>
+      </w:r>
+    </w:p>
+    <w:p>
+      <w:pPr>
+        <w:pStyle w:val="NoSpacing"/>
+        <w:spacing w:before="0"/>
+        <w:ind w:firstLine="720"/>
+        <w:contextualSpacing/>
+      </w:pPr>
+      <w:proofErr w:type="spellStart"/>
+      <w:r>
+        <w:rPr>
+          <w:b/>
+          <w:bCs/>
+        </w:rPr>
+        <w:t>get_bloginfo</w:t>
+      </w:r>
+      <w:proofErr w:type="spellEnd"/>
+      <w:r>
+        <w:rPr>
+          <w:b/>
+          <w:bCs/>
+        </w:rPr>
+        <w:t>()</w:t>
+      </w:r>
+      <w:r>
+        <w:t xml:space="preserve"> – returns the value</w:t>
+      </w:r>
+      <w:r>
+        <w:t xml:space="preserve"> if you want to set it to a variable</w:t>
+      </w:r>
+    </w:p>
+    <w:p>
+      <w:pPr>
+        <w:pStyle w:val="NoSpacing"/>
+        <w:ind w:firstLine="720"/>
+        <w:contextualSpacing/>
+      </w:pPr>
+      <w:r>
+        <w:tab/>
+        <w:t xml:space="preserve">ex: </w:t>
+      </w:r>
+      <w:r>
+        <w:t>$</w:t>
+      </w:r>
+      <w:proofErr w:type="spellStart"/>
+      <w:r>
+        <w:t>admin_email</w:t>
+      </w:r>
+      <w:proofErr w:type="spellEnd"/>
+      <w:r>
+        <w:t xml:space="preserve"> = </w:t>
+      </w:r>
+      <w:proofErr w:type="spellStart"/>
+      <w:r>
+        <w:t>get_bloginfo</w:t>
+      </w:r>
+      <w:proofErr w:type="spellEnd"/>
+      <w:r>
+        <w:t>('</w:t>
+      </w:r>
+      <w:proofErr w:type="spellStart"/>
+      <w:r>
+        <w:t>admin_email</w:t>
+      </w:r>
+      <w:proofErr w:type="spellEnd"/>
+      <w:r>
+        <w:t>');</w:t>
+      </w:r>
+    </w:p>
+    <w:p>
+      <w:pPr>
+        <w:pStyle w:val="NoSpacing"/>
+        <w:contextualSpacing/>
+      </w:pPr>
+      <w:r>
+        <w:tab/>
+      </w:r>
+      <w:proofErr w:type="spellStart"/>
+      <w:r>
+        <w:rPr>
+          <w:b/>
+          <w:bCs/>
+        </w:rPr>
+        <w:t>bloginfo</w:t>
+      </w:r>
+      <w:proofErr w:type="spellEnd"/>
+      <w:r>
+        <w:rPr>
+          <w:b/>
+          <w:bCs/>
+        </w:rPr>
+        <w:t>(</w:t>
+      </w:r>
+      <w:proofErr w:type="spellStart"/>
+      <w:r>
+        <w:rPr>
+          <w:b/>
+          <w:bCs/>
+        </w:rPr>
+        <w:t>url</w:t>
+      </w:r>
+      <w:proofErr w:type="spellEnd"/>
+      <w:r>
+        <w:rPr>
+          <w:b/>
+          <w:bCs/>
+        </w:rPr>
+        <w:t xml:space="preserve">) </w:t>
+      </w:r>
+      <w:proofErr w:type="spellStart"/>
+      <w:r>
+        <w:t>ourputs</w:t>
+      </w:r>
+      <w:proofErr w:type="spellEnd"/>
+      <w:r>
+        <w:t xml:space="preserve"> the </w:t>
+      </w:r>
+      <w:proofErr w:type="spellStart"/>
+      <w:r>
+        <w:t>url</w:t>
+      </w:r>
+      <w:proofErr w:type="spellEnd"/>
+      <w:r>
+        <w:t xml:space="preserve"> of the site, but you should use</w:t>
+      </w:r>
+    </w:p>
+    <w:p>
+      <w:pPr>
+        <w:pStyle w:val="NoSpacing"/>
+        <w:spacing w:before="0"/>
+        <w:ind w:left="720" w:firstLine="720"/>
+        <w:contextualSpacing/>
+      </w:pPr>
+      <w:proofErr w:type="spellStart"/>
+      <w:r>
+        <w:rPr>
+          <w:b/>
+          <w:bCs/>
+        </w:rPr>
+        <w:t>home_url</w:t>
+      </w:r>
+      <w:proofErr w:type="spellEnd"/>
+      <w:r>
+        <w:rPr>
+          <w:b/>
+          <w:bCs/>
+        </w:rPr>
+        <w:t>()</w:t>
+      </w:r>
+      <w:r>
+        <w:t xml:space="preserve"> – link to main/landing page</w:t>
+      </w:r>
+    </w:p>
+    <w:p>
+      <w:pPr>
+        <w:pStyle w:val="NoSpacing"/>
+        <w:spacing w:before="0"/>
+        <w:ind w:left="1440"/>
+        <w:contextualSpacing/>
+        <w:rPr>
+          <w:color w:val="4472C4" w:themeColor="accent1"/>
+        </w:rPr>
+      </w:pPr>
+      <w:r>
+        <w:tab/>
+      </w:r>
+      <w:r>
+        <w:rPr>
+          <w:color w:val="4472C4" w:themeColor="accent1"/>
+        </w:rPr>
+        <w:t>&lt;?</w:t>
+      </w:r>
+      <w:proofErr w:type="spellStart"/>
+      <w:r>
+        <w:rPr>
+          <w:color w:val="4472C4" w:themeColor="accent1"/>
+        </w:rPr>
+        <w:t>php</w:t>
+      </w:r>
+      <w:proofErr w:type="spellEnd"/>
+      <w:r>
+        <w:rPr>
+          <w:color w:val="4472C4" w:themeColor="accent1"/>
+        </w:rPr>
+        <w:t xml:space="preserve"> echo </w:t>
+      </w:r>
+      <w:proofErr w:type="spellStart"/>
+      <w:r>
+        <w:rPr>
+          <w:color w:val="4472C4" w:themeColor="accent1"/>
+        </w:rPr>
+        <w:t>home_url</w:t>
+      </w:r>
+      <w:proofErr w:type="spellEnd"/>
+      <w:r>
+        <w:rPr>
+          <w:color w:val="4472C4" w:themeColor="accent1"/>
+        </w:rPr>
+        <w:t>();</w:t>
+      </w:r>
+      <w:r>
+        <w:rPr>
+          <w:color w:val="4472C4" w:themeColor="accent1"/>
+        </w:rPr>
+        <w:t xml:space="preserve"> ?&gt;</w:t>
+      </w:r>
+    </w:p>
+    <w:p>
+      <w:pPr>
+        <w:pStyle w:val="NoSpacing"/>
+        <w:spacing w:before="0"/>
+        <w:ind w:left="1440" w:firstLine="720"/>
+        <w:contextualSpacing/>
+      </w:pPr>
+      <w:r>
+        <w:rPr>
+          <w:color w:val="4472C4" w:themeColor="accent1"/>
+        </w:rPr>
+        <w:t>&lt;?</w:t>
+      </w:r>
+      <w:proofErr w:type="spellStart"/>
+      <w:r>
+        <w:rPr>
+          <w:color w:val="4472C4" w:themeColor="accent1"/>
+        </w:rPr>
+        <w:t>php</w:t>
+      </w:r>
+      <w:proofErr w:type="spellEnd"/>
+      <w:r>
+        <w:rPr>
+          <w:color w:val="4472C4" w:themeColor="accent1"/>
+        </w:rPr>
+        <w:t xml:space="preserve"> echo </w:t>
+      </w:r>
+      <w:proofErr w:type="spellStart"/>
+      <w:r>
+        <w:rPr>
+          <w:color w:val="4472C4" w:themeColor="accent1"/>
+        </w:rPr>
+        <w:t>home_url</w:t>
+      </w:r>
+      <w:proofErr w:type="spellEnd"/>
+      <w:r>
+        <w:rPr>
+          <w:color w:val="4472C4" w:themeColor="accent1"/>
+        </w:rPr>
+        <w:t>( ‘ / ’ );</w:t>
+      </w:r>
+      <w:r>
+        <w:rPr>
+          <w:color w:val="4472C4" w:themeColor="accent1"/>
+        </w:rPr>
+        <w:t xml:space="preserve"> ?&gt;</w:t>
+      </w:r>
+      <w:r>
+        <w:rPr>
+          <w:color w:val="4472C4" w:themeColor="accent1"/>
+        </w:rPr>
+        <w:t xml:space="preserve"> - </w:t>
+      </w:r>
+      <w:r>
+        <w:t xml:space="preserve">adding a / as an argument specifies you only want root </w:t>
+      </w:r>
+      <w:proofErr w:type="spellStart"/>
+      <w:r>
+        <w:t>url</w:t>
+      </w:r>
+      <w:proofErr w:type="spellEnd"/>
+      <w:r>
+        <w:t xml:space="preserve"> </w:t>
+      </w:r>
+    </w:p>
+    <w:p>
+      <w:pPr>
+        <w:pStyle w:val="NoSpacing"/>
+        <w:spacing w:before="0"/>
+        <w:contextualSpacing/>
+      </w:pPr>
+    </w:p>
+    <w:p>
+      <w:pPr>
+        <w:pStyle w:val="Heading3"/>
+      </w:pPr>
+      <w:r>
+        <w:t>Archive Tags</w:t>
+      </w:r>
+    </w:p>
+    <w:p/>
+    <w:p>
+      <w:r>
+        <w:t>These tags are newer functions that have older functions nested inside it</w:t>
+      </w:r>
+      <w:r>
+        <w:t>. They output various info regarding the page or post it’s being used in</w:t>
+      </w:r>
+    </w:p>
+    <w:p>
+      <w:pPr>
+        <w:pStyle w:val="NoSpacing"/>
+        <w:contextualSpacing/>
+      </w:pPr>
+      <w:proofErr w:type="spellStart"/>
+      <w:r>
+        <w:t>single_post_title</w:t>
+      </w:r>
+      <w:proofErr w:type="spellEnd"/>
+      <w:r>
+        <w:t>()</w:t>
+      </w:r>
+    </w:p>
+    <w:p>
+      <w:pPr>
+        <w:pStyle w:val="NoSpacing"/>
+        <w:spacing w:before="0"/>
+        <w:contextualSpacing/>
+      </w:pPr>
+      <w:proofErr w:type="spellStart"/>
+      <w:r>
+        <w:t>post_type_archive_title</w:t>
+      </w:r>
+      <w:proofErr w:type="spellEnd"/>
+      <w:r>
+        <w:t>()</w:t>
+      </w:r>
+    </w:p>
+    <w:p>
+      <w:pPr>
+        <w:pStyle w:val="NoSpacing"/>
+        <w:spacing w:before="0"/>
+        <w:contextualSpacing/>
+      </w:pPr>
+      <w:proofErr w:type="spellStart"/>
+      <w:r>
+        <w:t>single_cat_title</w:t>
+      </w:r>
+      <w:proofErr w:type="spellEnd"/>
+      <w:r>
+        <w:t>()</w:t>
+      </w:r>
+    </w:p>
+    <w:p>
+      <w:pPr>
+        <w:pStyle w:val="NoSpacing"/>
+        <w:spacing w:before="0"/>
+        <w:contextualSpacing/>
+      </w:pPr>
+      <w:proofErr w:type="spellStart"/>
+      <w:r>
+        <w:t>single_tag_title</w:t>
+      </w:r>
+      <w:proofErr w:type="spellEnd"/>
+      <w:r>
+        <w:t>()</w:t>
+      </w:r>
+    </w:p>
+    <w:p>
+      <w:pPr>
+        <w:pStyle w:val="NoSpacing"/>
+        <w:spacing w:before="0"/>
+        <w:contextualSpacing/>
+      </w:pPr>
+      <w:proofErr w:type="spellStart"/>
+      <w:r>
+        <w:t>single_term_title</w:t>
+      </w:r>
+      <w:proofErr w:type="spellEnd"/>
+      <w:r>
+        <w:t>()</w:t>
+      </w:r>
+    </w:p>
+    <w:p>
+      <w:pPr>
+        <w:pStyle w:val="NoSpacing"/>
+        <w:spacing w:before="0"/>
+        <w:contextualSpacing/>
+      </w:pPr>
+      <w:proofErr w:type="spellStart"/>
+      <w:r>
+        <w:t>single_month_title</w:t>
+      </w:r>
+      <w:proofErr w:type="spellEnd"/>
+      <w:r>
+        <w:t>()</w:t>
+      </w:r>
+    </w:p>
+    <w:p>
+      <w:pPr>
+        <w:pStyle w:val="NoSpacing"/>
+        <w:spacing w:before="0"/>
+        <w:contextualSpacing/>
+      </w:pPr>
+      <w:proofErr w:type="spellStart"/>
+      <w:r>
+        <w:t>get_archives_link</w:t>
+      </w:r>
+      <w:proofErr w:type="spellEnd"/>
+      <w:r>
+        <w:t>()</w:t>
+      </w:r>
+    </w:p>
+    <w:p>
+      <w:pPr>
+        <w:pStyle w:val="NoSpacing"/>
+        <w:spacing w:before="0"/>
+        <w:contextualSpacing/>
+      </w:pPr>
+      <w:proofErr w:type="spellStart"/>
+      <w:r>
+        <w:t>wp_get_archives</w:t>
+      </w:r>
+      <w:proofErr w:type="spellEnd"/>
+      <w:r>
+        <w:t>()</w:t>
+      </w:r>
+    </w:p>
+    <w:p>
+      <w:pPr>
+        <w:pStyle w:val="NoSpacing"/>
+        <w:spacing w:before="0"/>
+        <w:contextualSpacing/>
+      </w:pPr>
+    </w:p>
+    <w:p>
+      <w:pPr>
+        <w:pStyle w:val="Heading3"/>
+      </w:pPr>
+      <w:r>
+        <w:t>Calendar Tags</w:t>
+      </w:r>
+    </w:p>
+    <w:p/>
+    <w:p>
+      <w:proofErr w:type="spellStart"/>
+      <w:r>
+        <w:t>Outpts</w:t>
+      </w:r>
+      <w:proofErr w:type="spellEnd"/>
+      <w:r>
+        <w:t xml:space="preserve"> calendar data. Not used much</w:t>
+      </w:r>
+    </w:p>
+    <w:p/>
+    <w:p>
+      <w:proofErr w:type="spellStart"/>
+      <w:r>
+        <w:t>calendar_week_mod</w:t>
+      </w:r>
+      <w:proofErr w:type="spellEnd"/>
+      <w:r>
+        <w:t>()</w:t>
+      </w:r>
+    </w:p>
+    <w:p>
+      <w:proofErr w:type="spellStart"/>
+      <w:r>
+        <w:t>get_calendar</w:t>
+      </w:r>
+      <w:proofErr w:type="spellEnd"/>
+      <w:r>
+        <w:t>() – outputs the calendar</w:t>
+      </w:r>
+    </w:p>
+    <w:p>
+      <w:proofErr w:type="spellStart"/>
+      <w:r>
+        <w:t>delete_get_calendar_cache</w:t>
+      </w:r>
+      <w:proofErr w:type="spellEnd"/>
+      <w:r>
+        <w:t>()</w:t>
+      </w:r>
+    </w:p>
+    <w:p/>
+    <w:p>
+      <w:pPr>
+        <w:pStyle w:val="Heading3"/>
+      </w:pPr>
+      <w:r>
+        <w:t>Other Tags</w:t>
+      </w:r>
+    </w:p>
+    <w:p/>
+    <w:p>
+      <w:proofErr w:type="spellStart"/>
+      <w:r>
+        <w:t>wp_meta</w:t>
+      </w:r>
+      <w:proofErr w:type="spellEnd"/>
+      <w:r>
+        <w:t>()</w:t>
+      </w:r>
+    </w:p>
+    <w:p>
+      <w:proofErr w:type="spellStart"/>
+      <w:r>
+        <w:t>get_current_blog_id</w:t>
+      </w:r>
+      <w:proofErr w:type="spellEnd"/>
+      <w:r>
+        <w:t>()</w:t>
+      </w:r>
+    </w:p>
+    <w:p>
+      <w:proofErr w:type="spellStart"/>
+      <w:r>
+        <w:t>wp_title</w:t>
+      </w:r>
+      <w:proofErr w:type="spellEnd"/>
+      <w:r>
+        <w:t>()</w:t>
+      </w:r>
+    </w:p>
+    <w:p>
+      <w:proofErr w:type="spellStart"/>
+      <w:r>
+        <w:t>allowed_tags</w:t>
+      </w:r>
+      <w:proofErr w:type="spellEnd"/>
+      <w:r>
+        <w:t>()</w:t>
+      </w:r>
+    </w:p>
+    <w:p>
+      <w:proofErr w:type="spellStart"/>
+      <w:r>
+        <w:t>wp_enqueue_script</w:t>
+      </w:r>
+      <w:proofErr w:type="spellEnd"/>
+      <w:r>
+        <w:t>()</w:t>
+      </w:r>
+      <w:r>
+        <w:t xml:space="preserve"> – creates function to open script/</w:t>
+      </w:r>
+      <w:proofErr w:type="spellStart"/>
+      <w:r>
+        <w:t>css</w:t>
+      </w:r>
+      <w:proofErr w:type="spellEnd"/>
+      <w:r>
+        <w:t xml:space="preserve"> tags</w:t>
+      </w:r>
+    </w:p>
+    <w:p/>
+    <w:p>
+      <w:pPr>
+        <w:pStyle w:val="Heading3"/>
+      </w:pPr>
+      <w:r>
+        <w:t>Navigation Tags</w:t>
+      </w:r>
+    </w:p>
+    <w:p/>
+    <w:p>
+      <w:r>
+        <w:t>Used to output menu</w:t>
+      </w:r>
+    </w:p>
+    <w:p>
+      <w:hyperlink r:id="rId15" w:history="1">
+        <w:r>
+          <w:rPr>
+            <w:rStyle w:val="Hyperlink"/>
+          </w:rPr>
+          <w:t>https://developer.wordpress.org/reference/files/wp-includes/nav-menu-template.php/</w:t>
+        </w:r>
+      </w:hyperlink>
+    </w:p>
+    <w:p/>
+    <w:p>
+      <w:proofErr w:type="spellStart"/>
+      <w:r>
+        <w:t>wp_nav_menu</w:t>
+      </w:r>
+      <w:proofErr w:type="spellEnd"/>
+      <w:r>
+        <w:t>()</w:t>
+      </w:r>
+    </w:p>
+    <w:p>
+      <w:proofErr w:type="spellStart"/>
+      <w:r>
+        <w:t>walk_nav_menu_tree</w:t>
+      </w:r>
+      <w:proofErr w:type="spellEnd"/>
+      <w:r>
+        <w:t>()</w:t>
+      </w:r>
+    </w:p>
+    <w:p>
+      <w:pPr>
+        <w:pStyle w:val="NoSpacing"/>
+        <w:spacing w:before="0"/>
+        <w:contextualSpacing/>
+        <w:rPr>
           <w:color w:val="4472C4" w:themeColor="accent1"/>
         </w:rPr>
       </w:pPr>
@@ -3328,7 +4165,7 @@
       <w:r>
         <w:t xml:space="preserve">Use QPQUADS plugin </w:t>
       </w:r>
-      <w:hyperlink r:id="rId14" w:history="1">
+      <w:hyperlink r:id="rId16" w:history="1">
         <w:r>
           <w:rPr>
             <w:rStyle w:val="Hyperlink"/>
@@ -3339,7 +4176,7 @@
       <w:r>
         <w:t xml:space="preserve"> &amp; </w:t>
       </w:r>
-      <w:hyperlink r:id="rId15" w:anchor="description" w:history="1">
+      <w:hyperlink r:id="rId17" w:anchor="description" w:history="1">
         <w:r>
           <w:rPr>
             <w:rStyle w:val="Hyperlink"/>
@@ -3519,7 +4356,7 @@
       <w:r>
         <w:tab/>
       </w:r>
-      <w:hyperlink r:id="rId16" w:history="1">
+      <w:hyperlink r:id="rId18" w:history="1">
         <w:r>
           <w:rPr>
             <w:rStyle w:val="Hyperlink"/>
@@ -4738,7 +5575,7 @@
       <w:r>
         <w:tab/>
       </w:r>
-      <w:hyperlink r:id="rId17" w:history="1">
+      <w:hyperlink r:id="rId19" w:history="1">
         <w:r>
           <w:rPr>
             <w:rStyle w:val="Hyperlink"/>
@@ -4952,7 +5789,7 @@
       <w:r>
         <w:tab/>
       </w:r>
-      <w:hyperlink r:id="rId18" w:history="1">
+      <w:hyperlink r:id="rId20" w:history="1">
         <w:r>
           <w:rPr>
             <w:rStyle w:val="Hyperlink"/>
@@ -5209,7 +6046,7 @@
       <w:r>
         <w:tab/>
       </w:r>
-      <w:hyperlink r:id="rId19" w:history="1">
+      <w:hyperlink r:id="rId21" w:history="1">
         <w:r>
           <w:rPr>
             <w:rStyle w:val="Hyperlink"/>
@@ -5388,7 +6225,7 @@
       <w:r>
         <w:tab/>
       </w:r>
-      <w:hyperlink r:id="rId20" w:history="1">
+      <w:hyperlink r:id="rId22" w:history="1">
         <w:r>
           <w:rPr>
             <w:rStyle w:val="Hyperlink"/>
@@ -5852,7 +6689,7 @@
       <w:r>
         <w:tab/>
       </w:r>
-      <w:hyperlink r:id="rId21" w:history="1">
+      <w:hyperlink r:id="rId23" w:history="1">
         <w:r>
           <w:rPr>
             <w:rStyle w:val="Hyperlink"/>
@@ -6083,7 +6920,7 @@
       <w:r>
         <w:tab/>
       </w:r>
-      <w:hyperlink r:id="rId22" w:history="1">
+      <w:hyperlink r:id="rId24" w:history="1">
         <w:r>
           <w:rPr>
             <w:rStyle w:val="Hyperlink"/>
@@ -6581,7 +7418,7 @@
           <w:color w:val="4472C4" w:themeColor="accent1"/>
         </w:rPr>
       </w:pPr>
-      <w:hyperlink r:id="rId23" w:history="1">
+      <w:hyperlink r:id="rId25" w:history="1">
         <w:r>
           <w:rPr>
             <w:rStyle w:val="Hyperlink"/>
@@ -6799,7 +7636,7 @@
       </w:r>
     </w:p>
     <w:p>
-      <w:hyperlink r:id="rId24" w:history="1">
+      <w:hyperlink r:id="rId26" w:history="1">
         <w:r>
           <w:rPr>
             <w:rStyle w:val="Hyperlink"/>
@@ -6869,7 +7706,7 @@
       </w:r>
     </w:p>
     <w:p>
-      <w:hyperlink r:id="rId25" w:anchor="creating-page-templates-for-specific-post-types" w:history="1">
+      <w:hyperlink r:id="rId27" w:anchor="creating-page-templates-for-specific-post-types" w:history="1">
         <w:r>
           <w:rPr>
             <w:rStyle w:val="Hyperlink"/>
@@ -6882,7 +7719,7 @@
       </w:r>
     </w:p>
     <w:p>
-      <w:hyperlink r:id="rId26" w:history="1">
+      <w:hyperlink r:id="rId28" w:history="1">
         <w:r>
           <w:rPr>
             <w:rStyle w:val="Hyperlink"/>
@@ -7129,7 +7966,7 @@
       <w:r>
         <w:tab/>
       </w:r>
-      <w:hyperlink r:id="rId27" w:history="1">
+      <w:hyperlink r:id="rId29" w:history="1">
         <w:r>
           <w:rPr>
             <w:rStyle w:val="Hyperlink"/>
@@ -7165,7 +8002,7 @@
       <w:r>
         <w:t xml:space="preserve"> </w:t>
       </w:r>
-      <w:hyperlink r:id="rId28" w:history="1">
+      <w:hyperlink r:id="rId30" w:history="1">
         <w:r>
           <w:rPr>
             <w:rStyle w:val="Hyperlink"/>
@@ -7228,7 +8065,7 @@
       <w:r>
         <w:t xml:space="preserve"> - </w:t>
       </w:r>
-      <w:hyperlink r:id="rId29" w:history="1">
+      <w:hyperlink r:id="rId31" w:history="1">
         <w:r>
           <w:rPr>
             <w:rStyle w:val="Hyperlink"/>
@@ -8512,7 +9349,7 @@
       <w:r>
         <w:t xml:space="preserve">Add a controller </w:t>
       </w:r>
-      <w:hyperlink r:id="rId30" w:history="1">
+      <w:hyperlink r:id="rId32" w:history="1">
         <w:r>
           <w:rPr>
             <w:rStyle w:val="Hyperlink"/>
@@ -9325,7 +10162,7 @@
       <w:r>
         <w:t xml:space="preserve">Add a controller: </w:t>
       </w:r>
-      <w:hyperlink r:id="rId31" w:history="1">
+      <w:hyperlink r:id="rId33" w:history="1">
         <w:r>
           <w:rPr>
             <w:rStyle w:val="Hyperlink"/>
@@ -9969,7 +10806,7 @@
       </w:r>
     </w:p>
     <w:p>
-      <w:hyperlink r:id="rId32" w:history="1">
+      <w:hyperlink r:id="rId34" w:history="1">
         <w:r>
           <w:rPr>
             <w:rStyle w:val="Hyperlink"/>
@@ -9990,7 +10827,7 @@
       <w:r>
         <w:t xml:space="preserve"> diagram - </w:t>
       </w:r>
-      <w:hyperlink r:id="rId33" w:history="1">
+      <w:hyperlink r:id="rId35" w:history="1">
         <w:r>
           <w:rPr>
             <w:rStyle w:val="Hyperlink"/>
@@ -10015,7 +10852,7 @@
       <w:r>
         <w:tab/>
       </w:r>
-      <w:hyperlink r:id="rId34" w:history="1">
+      <w:hyperlink r:id="rId36" w:history="1">
         <w:r>
           <w:rPr>
             <w:rStyle w:val="Hyperlink"/>
@@ -10058,7 +10895,7 @@
                     </pic:cNvPicPr>
                   </pic:nvPicPr>
                   <pic:blipFill>
-                    <a:blip r:embed="rId35">
+                    <a:blip r:embed="rId37">
                       <a:extLst>
                         <a:ext uri="{28A0092B-C50C-407E-A947-70E740481C1C}">
                           <a14:useLocalDpi xmlns:a14="http://schemas.microsoft.com/office/drawing/2010/main" val="0"/>
@@ -10645,7 +11482,7 @@
           <w:numId w:val="4"/>
         </w:numPr>
       </w:pPr>
-      <w:hyperlink r:id="rId36" w:history="1">
+      <w:hyperlink r:id="rId38" w:history="1">
         <w:r>
           <w:rPr>
             <w:rStyle w:val="Hyperlink"/>
@@ -10688,6 +11525,7 @@
       </w:r>
     </w:p>
     <w:p/>
+    <w:p/>
     <w:p>
       <w:pPr>
         <w:pStyle w:val="Heading1"/>
@@ -10740,7 +11578,7 @@
       </w:r>
     </w:p>
     <w:p>
-      <w:hyperlink r:id="rId37" w:history="1">
+      <w:hyperlink r:id="rId39" w:history="1">
         <w:r>
           <w:rPr>
             <w:rStyle w:val="Hyperlink"/>
@@ -10871,7 +11709,7 @@
         <w:tab/>
         <w:t xml:space="preserve">Parameters can be found here: </w:t>
       </w:r>
-      <w:hyperlink r:id="rId38" w:history="1">
+      <w:hyperlink r:id="rId40" w:history="1">
         <w:r>
           <w:rPr>
             <w:rStyle w:val="Hyperlink"/>

</xml_diff>